<commit_message>
CLAP_V1.2 - UI + Design doc Edit
</commit_message>
<xml_diff>
--- a/SE 4485.001 - Documents/group1-Detailed Design Documentation.docx
+++ b/SE 4485.001 - Documents/group1-Detailed Design Documentation.docx
@@ -1172,8 +1172,7 @@
           <w:szCs w:val="24"/>
           <w:lang w:val="en"/>
         </w:rPr>
-        <w:tab/>
-        <w:t>9</w:t>
+        <w:t xml:space="preserve">           10</w:t>
       </w:r>
     </w:p>
     <w:p>
@@ -1243,7 +1242,16 @@
           <w:szCs w:val="24"/>
           <w:lang w:val="en"/>
         </w:rPr>
-        <w:t xml:space="preserve">           15</w:t>
+        <w:t xml:space="preserve">           1</w:t>
+      </w:r>
+      <w:r>
+        <w:rPr>
+          <w:rFonts w:ascii="Times New Roman" w:hAnsi="Times New Roman" w:cs="Times New Roman"/>
+          <w:sz w:val="24"/>
+          <w:szCs w:val="24"/>
+          <w:lang w:val="en"/>
+        </w:rPr>
+        <w:t>3</w:t>
       </w:r>
     </w:p>
     <w:p>
@@ -1322,7 +1330,16 @@
           <w:szCs w:val="24"/>
           <w:lang w:val="en"/>
         </w:rPr>
-        <w:t xml:space="preserve">           16</w:t>
+        <w:t xml:space="preserve">           1</w:t>
+      </w:r>
+      <w:r>
+        <w:rPr>
+          <w:rFonts w:ascii="Times New Roman" w:hAnsi="Times New Roman" w:cs="Times New Roman"/>
+          <w:sz w:val="24"/>
+          <w:szCs w:val="24"/>
+          <w:lang w:val="en"/>
+        </w:rPr>
+        <w:t>4</w:t>
       </w:r>
     </w:p>
     <w:p>
@@ -1465,7 +1482,16 @@
           <w:lang w:val="en"/>
         </w:rPr>
         <w:tab/>
-        <w:t xml:space="preserve">           14</w:t>
+        <w:t xml:space="preserve">           1</w:t>
+      </w:r>
+      <w:r>
+        <w:rPr>
+          <w:rFonts w:ascii="Times New Roman" w:hAnsi="Times New Roman" w:cs="Times New Roman"/>
+          <w:sz w:val="24"/>
+          <w:szCs w:val="24"/>
+          <w:lang w:val="en"/>
+        </w:rPr>
+        <w:t>5</w:t>
       </w:r>
     </w:p>
     <w:p>
@@ -1545,7 +1571,16 @@
           <w:lang w:val="en"/>
         </w:rPr>
         <w:tab/>
-        <w:t xml:space="preserve">           14</w:t>
+        <w:t xml:space="preserve">           1</w:t>
+      </w:r>
+      <w:r>
+        <w:rPr>
+          <w:rFonts w:ascii="Times New Roman" w:hAnsi="Times New Roman" w:cs="Times New Roman"/>
+          <w:sz w:val="24"/>
+          <w:szCs w:val="24"/>
+          <w:lang w:val="en"/>
+        </w:rPr>
+        <w:t>6</w:t>
       </w:r>
     </w:p>
     <w:p>
@@ -1770,7 +1805,7 @@
           <w:szCs w:val="24"/>
           <w:lang w:val="en"/>
         </w:rPr>
-        <w:t>5</w:t>
+        <w:t>6</w:t>
       </w:r>
     </w:p>
     <w:p>
@@ -1909,7 +1944,7 @@
           <w:szCs w:val="24"/>
           <w:lang w:val="en"/>
         </w:rPr>
-        <w:t>6</w:t>
+        <w:t>7</w:t>
       </w:r>
     </w:p>
     <w:p>
@@ -1994,25 +2029,7 @@
           <w:szCs w:val="24"/>
           <w:lang w:val="en"/>
         </w:rPr>
-        <w:t xml:space="preserve">– </w:t>
-      </w:r>
-      <w:r>
-        <w:rPr>
-          <w:rFonts w:ascii="Times New Roman" w:hAnsi="Times New Roman" w:cs="Times New Roman"/>
-          <w:sz w:val="24"/>
-          <w:szCs w:val="24"/>
-          <w:lang w:val="en"/>
-        </w:rPr>
-        <w:t>Historical Trend</w:t>
-      </w:r>
-      <w:r>
-        <w:rPr>
-          <w:rFonts w:ascii="Times New Roman" w:hAnsi="Times New Roman" w:cs="Times New Roman"/>
-          <w:sz w:val="24"/>
-          <w:szCs w:val="24"/>
-          <w:lang w:val="en"/>
-        </w:rPr>
-        <w:t xml:space="preserve"> Panel</w:t>
+        <w:t>– Historical Trend Panel</w:t>
       </w:r>
       <w:r>
         <w:rPr>
@@ -2075,7 +2092,7 @@
           <w:szCs w:val="24"/>
           <w:lang w:val="en"/>
         </w:rPr>
-        <w:t>7</w:t>
+        <w:t>8</w:t>
       </w:r>
     </w:p>
     <w:p>
@@ -2160,25 +2177,7 @@
           <w:szCs w:val="24"/>
           <w:lang w:val="en"/>
         </w:rPr>
-        <w:t xml:space="preserve">– </w:t>
-      </w:r>
-      <w:r>
-        <w:rPr>
-          <w:rFonts w:ascii="Times New Roman" w:hAnsi="Times New Roman" w:cs="Times New Roman"/>
-          <w:sz w:val="24"/>
-          <w:szCs w:val="24"/>
-          <w:lang w:val="en"/>
-        </w:rPr>
-        <w:t>Model Information</w:t>
-      </w:r>
-      <w:r>
-        <w:rPr>
-          <w:rFonts w:ascii="Times New Roman" w:hAnsi="Times New Roman" w:cs="Times New Roman"/>
-          <w:sz w:val="24"/>
-          <w:szCs w:val="24"/>
-          <w:lang w:val="en"/>
-        </w:rPr>
-        <w:t xml:space="preserve"> Panel</w:t>
+        <w:t>– Model Information Panel</w:t>
       </w:r>
       <w:r>
         <w:rPr>
@@ -2232,7 +2231,7 @@
           <w:szCs w:val="24"/>
           <w:lang w:val="en"/>
         </w:rPr>
-        <w:t>8</w:t>
+        <w:t>9</w:t>
       </w:r>
     </w:p>
     <w:p>
@@ -2353,16 +2352,7 @@
           <w:szCs w:val="24"/>
           <w:lang w:val="en"/>
         </w:rPr>
-        <w:t xml:space="preserve"> </w:t>
-      </w:r>
-      <w:r>
-        <w:rPr>
-          <w:rFonts w:ascii="Times New Roman" w:hAnsi="Times New Roman" w:cs="Times New Roman"/>
-          <w:sz w:val="24"/>
-          <w:szCs w:val="24"/>
-          <w:lang w:val="en"/>
-        </w:rPr>
-        <w:t>Class Diagram</w:t>
+        <w:t xml:space="preserve"> Class Diagram</w:t>
       </w:r>
       <w:r>
         <w:rPr>
@@ -2381,7 +2371,16 @@
           <w:lang w:val="en"/>
         </w:rPr>
         <w:tab/>
-        <w:t xml:space="preserve">           10</w:t>
+        <w:t xml:space="preserve">           1</w:t>
+      </w:r>
+      <w:r>
+        <w:rPr>
+          <w:rFonts w:ascii="Times New Roman" w:hAnsi="Times New Roman" w:cs="Times New Roman"/>
+          <w:sz w:val="24"/>
+          <w:szCs w:val="24"/>
+          <w:lang w:val="en"/>
+        </w:rPr>
+        <w:t>1</w:t>
       </w:r>
     </w:p>
     <w:p>
@@ -2530,7 +2529,16 @@
           <w:lang w:val="en"/>
         </w:rPr>
         <w:tab/>
-        <w:t xml:space="preserve">           13</w:t>
+        <w:t xml:space="preserve">           1</w:t>
+      </w:r>
+      <w:r>
+        <w:rPr>
+          <w:rFonts w:ascii="Times New Roman" w:hAnsi="Times New Roman" w:cs="Times New Roman"/>
+          <w:sz w:val="24"/>
+          <w:szCs w:val="24"/>
+          <w:lang w:val="en"/>
+        </w:rPr>
+        <w:t>2</w:t>
       </w:r>
     </w:p>
     <w:p>
@@ -2662,7 +2670,16 @@
           <w:lang w:val="en"/>
         </w:rPr>
         <w:tab/>
-        <w:t xml:space="preserve">           15</w:t>
+        <w:t xml:space="preserve">           1</w:t>
+      </w:r>
+      <w:r>
+        <w:rPr>
+          <w:rFonts w:ascii="Times New Roman" w:hAnsi="Times New Roman" w:cs="Times New Roman"/>
+          <w:sz w:val="24"/>
+          <w:szCs w:val="24"/>
+          <w:lang w:val="en"/>
+        </w:rPr>
+        <w:t>3</w:t>
       </w:r>
     </w:p>
     <w:p>
@@ -2851,8 +2868,7 @@
           <w:szCs w:val="24"/>
           <w:lang w:val="en"/>
         </w:rPr>
-        <w:tab/>
-        <w:t>9</w:t>
+        <w:t xml:space="preserve">           10</w:t>
       </w:r>
     </w:p>
     <w:p>
@@ -3234,7 +3250,21 @@
         <w:rPr>
           <w:rFonts w:ascii="Times New Roman" w:hAnsi="Times New Roman" w:cs="Times New Roman"/>
         </w:rPr>
-        <w:t xml:space="preserve"> (e.g. LightGBM Regressor)</w:t>
+        <w:t xml:space="preserve"> (e.g. </w:t>
+      </w:r>
+      <w:proofErr w:type="spellStart"/>
+      <w:r>
+        <w:rPr>
+          <w:rFonts w:ascii="Times New Roman" w:hAnsi="Times New Roman" w:cs="Times New Roman"/>
+        </w:rPr>
+        <w:t>LightGBM</w:t>
+      </w:r>
+      <w:proofErr w:type="spellEnd"/>
+      <w:r>
+        <w:rPr>
+          <w:rFonts w:ascii="Times New Roman" w:hAnsi="Times New Roman" w:cs="Times New Roman"/>
+        </w:rPr>
+        <w:t xml:space="preserve"> Regressor)</w:t>
       </w:r>
       <w:r>
         <w:rPr>
@@ -3401,13 +3431,49 @@
         <w:rPr>
           <w:rFonts w:ascii="Times New Roman" w:hAnsi="Times New Roman" w:cs="Times New Roman"/>
         </w:rPr>
-        <w:t>ovides an interactive environment for users to explore and interpret county-level air quality forecasts. The dashboard is organized into modular display panels that work together to communicate key insights clearly and efficiently.</w:t>
-      </w:r>
-      <w:r>
-        <w:rPr>
-          <w:rFonts w:ascii="Times New Roman" w:hAnsi="Times New Roman" w:cs="Times New Roman"/>
-        </w:rPr>
-        <w:t xml:space="preserve"> </w:t>
+        <w:t xml:space="preserve">ovides an interactive environment for users to </w:t>
+      </w:r>
+      <w:r>
+        <w:rPr>
+          <w:rFonts w:ascii="Times New Roman" w:hAnsi="Times New Roman" w:cs="Times New Roman"/>
+        </w:rPr>
+        <w:t xml:space="preserve">view, </w:t>
+      </w:r>
+      <w:r>
+        <w:rPr>
+          <w:rFonts w:ascii="Times New Roman" w:hAnsi="Times New Roman" w:cs="Times New Roman"/>
+        </w:rPr>
+        <w:t>interpret</w:t>
+      </w:r>
+      <w:r>
+        <w:rPr>
+          <w:rFonts w:ascii="Times New Roman" w:hAnsi="Times New Roman" w:cs="Times New Roman"/>
+        </w:rPr>
+        <w:t>, and explore</w:t>
+      </w:r>
+      <w:r>
+        <w:rPr>
+          <w:rFonts w:ascii="Times New Roman" w:hAnsi="Times New Roman" w:cs="Times New Roman"/>
+        </w:rPr>
+        <w:t xml:space="preserve"> county-level </w:t>
+      </w:r>
+      <w:r>
+        <w:rPr>
+          <w:rFonts w:ascii="Times New Roman" w:hAnsi="Times New Roman" w:cs="Times New Roman"/>
+        </w:rPr>
+        <w:t>AQI</w:t>
+      </w:r>
+      <w:r>
+        <w:rPr>
+          <w:rFonts w:ascii="Times New Roman" w:hAnsi="Times New Roman" w:cs="Times New Roman"/>
+        </w:rPr>
+        <w:t xml:space="preserve"> forecasts. </w:t>
+      </w:r>
+      <w:r>
+        <w:rPr>
+          <w:rFonts w:ascii="Times New Roman" w:hAnsi="Times New Roman" w:cs="Times New Roman"/>
+        </w:rPr>
+        <w:t>It is designed as a modular and responsive dashboard composed of independent yet integrated display panels that collectively support intuitive data interpretation during user interactions.</w:t>
       </w:r>
     </w:p>
     <w:p>
@@ -3662,12 +3728,192 @@
     <w:p>
       <w:pPr>
         <w:pStyle w:val="BodyText"/>
+        <w:spacing w:after="0" w:line="276" w:lineRule="auto"/>
+        <w:ind w:left="720"/>
+        <w:jc w:val="both"/>
+        <w:rPr>
+          <w:rFonts w:ascii="Times New Roman" w:hAnsi="Times New Roman" w:cs="Times New Roman"/>
+        </w:rPr>
+      </w:pPr>
+    </w:p>
+    <w:p>
+      <w:pPr>
+        <w:pStyle w:val="BodyText"/>
         <w:spacing w:line="276" w:lineRule="auto"/>
         <w:jc w:val="both"/>
         <w:rPr>
           <w:rFonts w:ascii="Times New Roman" w:hAnsi="Times New Roman" w:cs="Times New Roman"/>
-        </w:rPr>
-      </w:pPr>
+          <w:u w:val="single"/>
+        </w:rPr>
+      </w:pPr>
+      <w:r>
+        <w:rPr>
+          <w:rFonts w:ascii="Times New Roman" w:hAnsi="Times New Roman" w:cs="Times New Roman"/>
+          <w:u w:val="single"/>
+        </w:rPr>
+        <w:t>GUI DESIGN INTENT</w:t>
+      </w:r>
+      <w:r>
+        <w:rPr>
+          <w:rFonts w:ascii="Times New Roman" w:hAnsi="Times New Roman" w:cs="Times New Roman"/>
+          <w:u w:val="single"/>
+        </w:rPr>
+        <w:t>:</w:t>
+      </w:r>
+    </w:p>
+    <w:p>
+      <w:pPr>
+        <w:pStyle w:val="BodyText"/>
+        <w:spacing w:line="276" w:lineRule="auto"/>
+        <w:jc w:val="both"/>
+        <w:rPr>
+          <w:rFonts w:ascii="Times New Roman" w:hAnsi="Times New Roman" w:cs="Times New Roman"/>
+        </w:rPr>
+      </w:pPr>
+      <w:r>
+        <w:rPr>
+          <w:rFonts w:ascii="Times New Roman" w:hAnsi="Times New Roman" w:cs="Times New Roman"/>
+        </w:rPr>
+        <w:t xml:space="preserve">This design </w:t>
+      </w:r>
+      <w:r>
+        <w:rPr>
+          <w:rFonts w:ascii="Times New Roman" w:hAnsi="Times New Roman" w:cs="Times New Roman"/>
+        </w:rPr>
+        <w:t>emphasizes</w:t>
+      </w:r>
+      <w:r>
+        <w:rPr>
+          <w:rFonts w:ascii="Times New Roman" w:hAnsi="Times New Roman" w:cs="Times New Roman"/>
+        </w:rPr>
+        <w:t xml:space="preserve"> user experience at the architectural level while abstracting away from specific implementation </w:t>
+      </w:r>
+      <w:r>
+        <w:rPr>
+          <w:rFonts w:ascii="Times New Roman" w:hAnsi="Times New Roman" w:cs="Times New Roman"/>
+        </w:rPr>
+        <w:t xml:space="preserve">details or </w:t>
+      </w:r>
+      <w:r>
+        <w:rPr>
+          <w:rFonts w:ascii="Times New Roman" w:hAnsi="Times New Roman" w:cs="Times New Roman"/>
+        </w:rPr>
+        <w:t>technologies.</w:t>
+      </w:r>
+      <w:r>
+        <w:rPr>
+          <w:rFonts w:ascii="Times New Roman" w:hAnsi="Times New Roman" w:cs="Times New Roman"/>
+        </w:rPr>
+        <w:t xml:space="preserve"> The </w:t>
+      </w:r>
+      <w:r>
+        <w:rPr>
+          <w:rFonts w:ascii="Times New Roman" w:hAnsi="Times New Roman" w:cs="Times New Roman"/>
+        </w:rPr>
+        <w:t xml:space="preserve">interface is organized using a modular subsystem layout, </w:t>
+      </w:r>
+      <w:r>
+        <w:rPr>
+          <w:rFonts w:ascii="Times New Roman" w:hAnsi="Times New Roman" w:cs="Times New Roman"/>
+        </w:rPr>
+        <w:t xml:space="preserve"> allow</w:t>
+      </w:r>
+      <w:r>
+        <w:rPr>
+          <w:rFonts w:ascii="Times New Roman" w:hAnsi="Times New Roman" w:cs="Times New Roman"/>
+        </w:rPr>
+        <w:t>ing</w:t>
+      </w:r>
+      <w:r>
+        <w:rPr>
+          <w:rFonts w:ascii="Times New Roman" w:hAnsi="Times New Roman" w:cs="Times New Roman"/>
+        </w:rPr>
+        <w:t xml:space="preserve"> new visual</w:t>
+      </w:r>
+      <w:r>
+        <w:rPr>
+          <w:rFonts w:ascii="Times New Roman" w:hAnsi="Times New Roman" w:cs="Times New Roman"/>
+        </w:rPr>
+        <w:t>ization</w:t>
+      </w:r>
+      <w:r>
+        <w:rPr>
+          <w:rFonts w:ascii="Times New Roman" w:hAnsi="Times New Roman" w:cs="Times New Roman"/>
+        </w:rPr>
+        <w:t xml:space="preserve"> panels </w:t>
+      </w:r>
+      <w:r>
+        <w:rPr>
+          <w:rFonts w:ascii="Times New Roman" w:hAnsi="Times New Roman" w:cs="Times New Roman"/>
+        </w:rPr>
+        <w:t xml:space="preserve">or user-integration elements </w:t>
+      </w:r>
+      <w:r>
+        <w:rPr>
+          <w:rFonts w:ascii="Times New Roman" w:hAnsi="Times New Roman" w:cs="Times New Roman"/>
+        </w:rPr>
+        <w:t xml:space="preserve">to be integrated without </w:t>
+      </w:r>
+      <w:r>
+        <w:rPr>
+          <w:rFonts w:ascii="Times New Roman" w:hAnsi="Times New Roman" w:cs="Times New Roman"/>
+        </w:rPr>
+        <w:t>altering</w:t>
+      </w:r>
+      <w:r>
+        <w:rPr>
+          <w:rFonts w:ascii="Times New Roman" w:hAnsi="Times New Roman" w:cs="Times New Roman"/>
+        </w:rPr>
+        <w:t xml:space="preserve"> the core </w:t>
+      </w:r>
+      <w:r>
+        <w:rPr>
+          <w:rFonts w:ascii="Times New Roman" w:hAnsi="Times New Roman" w:cs="Times New Roman"/>
+        </w:rPr>
+        <w:t>framework</w:t>
+      </w:r>
+      <w:r>
+        <w:rPr>
+          <w:rFonts w:ascii="Times New Roman" w:hAnsi="Times New Roman" w:cs="Times New Roman"/>
+        </w:rPr>
+        <w:t xml:space="preserve">. Each panel </w:t>
+      </w:r>
+      <w:r>
+        <w:rPr>
+          <w:rFonts w:ascii="Times New Roman" w:hAnsi="Times New Roman" w:cs="Times New Roman"/>
+        </w:rPr>
+        <w:t>conforms</w:t>
+      </w:r>
+      <w:r>
+        <w:rPr>
+          <w:rFonts w:ascii="Times New Roman" w:hAnsi="Times New Roman" w:cs="Times New Roman"/>
+        </w:rPr>
+        <w:t xml:space="preserve"> to a consistent API contract and visualization standard, </w:t>
+      </w:r>
+      <w:r>
+        <w:rPr>
+          <w:rFonts w:ascii="Times New Roman" w:hAnsi="Times New Roman" w:cs="Times New Roman"/>
+        </w:rPr>
+        <w:t>ensuring</w:t>
+      </w:r>
+      <w:r>
+        <w:rPr>
+          <w:rFonts w:ascii="Times New Roman" w:hAnsi="Times New Roman" w:cs="Times New Roman"/>
+        </w:rPr>
+        <w:t xml:space="preserve"> long-term scalability</w:t>
+      </w:r>
+      <w:r>
+        <w:rPr>
+          <w:rFonts w:ascii="Times New Roman" w:hAnsi="Times New Roman" w:cs="Times New Roman"/>
+        </w:rPr>
+        <w:t xml:space="preserve"> and design consistency</w:t>
+      </w:r>
+      <w:r>
+        <w:rPr>
+          <w:rFonts w:ascii="Times New Roman" w:hAnsi="Times New Roman" w:cs="Times New Roman"/>
+        </w:rPr>
+        <w:t>.</w:t>
+      </w:r>
     </w:p>
     <w:p>
       <w:pPr>
@@ -3676,14 +3922,473 @@
         <w:jc w:val="both"/>
         <w:rPr>
           <w:rFonts w:ascii="Times New Roman" w:hAnsi="Times New Roman" w:cs="Times New Roman"/>
+        </w:rPr>
+      </w:pPr>
+      <w:r>
+        <w:rPr>
+          <w:rFonts w:ascii="Times New Roman" w:hAnsi="Times New Roman" w:cs="Times New Roman"/>
+        </w:rPr>
+        <w:t xml:space="preserve">The GUI </w:t>
+      </w:r>
+      <w:r>
+        <w:rPr>
+          <w:rFonts w:ascii="Times New Roman" w:hAnsi="Times New Roman" w:cs="Times New Roman"/>
+        </w:rPr>
+        <w:t>follows</w:t>
+      </w:r>
+      <w:r>
+        <w:rPr>
+          <w:rFonts w:ascii="Times New Roman" w:hAnsi="Times New Roman" w:cs="Times New Roman"/>
+        </w:rPr>
+        <w:t xml:space="preserve"> a subsystem</w:t>
+      </w:r>
+      <w:r>
+        <w:rPr>
+          <w:rFonts w:ascii="Times New Roman" w:hAnsi="Times New Roman" w:cs="Times New Roman"/>
+        </w:rPr>
+        <w:t>-oriented</w:t>
+      </w:r>
+      <w:r>
+        <w:rPr>
+          <w:rFonts w:ascii="Times New Roman" w:hAnsi="Times New Roman" w:cs="Times New Roman"/>
+        </w:rPr>
+        <w:t xml:space="preserve"> </w:t>
+      </w:r>
+      <w:r>
+        <w:rPr>
+          <w:rFonts w:ascii="Times New Roman" w:hAnsi="Times New Roman" w:cs="Times New Roman"/>
+        </w:rPr>
+        <w:t>design</w:t>
+      </w:r>
+      <w:r>
+        <w:rPr>
+          <w:rFonts w:ascii="Times New Roman" w:hAnsi="Times New Roman" w:cs="Times New Roman"/>
+        </w:rPr>
+        <w:t xml:space="preserve">, where each visual </w:t>
+      </w:r>
+      <w:r>
+        <w:rPr>
+          <w:rFonts w:ascii="Times New Roman" w:hAnsi="Times New Roman" w:cs="Times New Roman"/>
+        </w:rPr>
+        <w:t xml:space="preserve">component operates </w:t>
+      </w:r>
+      <w:r>
+        <w:rPr>
+          <w:rFonts w:ascii="Times New Roman" w:hAnsi="Times New Roman" w:cs="Times New Roman"/>
+        </w:rPr>
+        <w:t xml:space="preserve">as an autonomous </w:t>
+      </w:r>
+      <w:r>
+        <w:rPr>
+          <w:rFonts w:ascii="Times New Roman" w:hAnsi="Times New Roman" w:cs="Times New Roman"/>
+        </w:rPr>
+        <w:t xml:space="preserve">unit with a </w:t>
+      </w:r>
+      <w:r>
+        <w:rPr>
+          <w:rFonts w:ascii="Times New Roman" w:hAnsi="Times New Roman" w:cs="Times New Roman"/>
+        </w:rPr>
+        <w:t xml:space="preserve">defined purpose and interaction </w:t>
+      </w:r>
+      <w:r>
+        <w:rPr>
+          <w:rFonts w:ascii="Times New Roman" w:hAnsi="Times New Roman" w:cs="Times New Roman"/>
+        </w:rPr>
+        <w:t>boundary</w:t>
+      </w:r>
+      <w:r>
+        <w:rPr>
+          <w:rFonts w:ascii="Times New Roman" w:hAnsi="Times New Roman" w:cs="Times New Roman"/>
+        </w:rPr>
+        <w:t xml:space="preserve">. Collectively, these subsystems </w:t>
+      </w:r>
+      <w:r>
+        <w:rPr>
+          <w:rFonts w:ascii="Times New Roman" w:hAnsi="Times New Roman" w:cs="Times New Roman"/>
+        </w:rPr>
+        <w:t xml:space="preserve">create </w:t>
+      </w:r>
+      <w:r>
+        <w:rPr>
+          <w:rFonts w:ascii="Times New Roman" w:hAnsi="Times New Roman" w:cs="Times New Roman"/>
+        </w:rPr>
+        <w:t xml:space="preserve">a cohesive </w:t>
+      </w:r>
+      <w:r>
+        <w:rPr>
+          <w:rFonts w:ascii="Times New Roman" w:hAnsi="Times New Roman" w:cs="Times New Roman"/>
+        </w:rPr>
+        <w:t xml:space="preserve">and traceable </w:t>
+      </w:r>
+      <w:r>
+        <w:rPr>
+          <w:rFonts w:ascii="Times New Roman" w:hAnsi="Times New Roman" w:cs="Times New Roman"/>
+        </w:rPr>
+        <w:t xml:space="preserve">user workflow that </w:t>
+      </w:r>
+      <w:r>
+        <w:rPr>
+          <w:rFonts w:ascii="Times New Roman" w:hAnsi="Times New Roman" w:cs="Times New Roman"/>
+        </w:rPr>
+        <w:t>supports the project’s quality attributes</w:t>
+      </w:r>
+      <w:r>
+        <w:rPr>
+          <w:rFonts w:ascii="Times New Roman" w:hAnsi="Times New Roman" w:cs="Times New Roman"/>
+        </w:rPr>
+        <w:t>:</w:t>
+      </w:r>
+    </w:p>
+    <w:p>
+      <w:pPr>
+        <w:pStyle w:val="BodyText"/>
+        <w:numPr>
+          <w:ilvl w:val="0"/>
+          <w:numId w:val="20"/>
+        </w:numPr>
+        <w:spacing w:after="0" w:line="276" w:lineRule="auto"/>
+        <w:jc w:val="both"/>
+        <w:rPr>
+          <w:rFonts w:ascii="Times New Roman" w:hAnsi="Times New Roman" w:cs="Times New Roman"/>
+        </w:rPr>
+      </w:pPr>
+      <w:r>
+        <w:rPr>
+          <w:rFonts w:ascii="Times New Roman" w:hAnsi="Times New Roman" w:cs="Times New Roman"/>
           <w:u w:val="single"/>
         </w:rPr>
-      </w:pPr>
+        <w:t>Accessibility</w:t>
+      </w:r>
       <w:r>
         <w:rPr>
           <w:rFonts w:ascii="Times New Roman" w:hAnsi="Times New Roman" w:cs="Times New Roman"/>
           <w:u w:val="single"/>
         </w:rPr>
+        <w:t>:</w:t>
+      </w:r>
+      <w:r>
+        <w:rPr>
+          <w:rFonts w:ascii="Times New Roman" w:hAnsi="Times New Roman" w:cs="Times New Roman"/>
+        </w:rPr>
+        <w:t xml:space="preserve"> </w:t>
+      </w:r>
+      <w:r>
+        <w:rPr>
+          <w:rFonts w:ascii="Times New Roman" w:hAnsi="Times New Roman" w:cs="Times New Roman"/>
+        </w:rPr>
+        <w:t xml:space="preserve">Promotes </w:t>
+      </w:r>
+      <w:r>
+        <w:rPr>
+          <w:rFonts w:ascii="Times New Roman" w:hAnsi="Times New Roman" w:cs="Times New Roman"/>
+        </w:rPr>
+        <w:t>visual and navigational inclusivity</w:t>
+      </w:r>
+      <w:r>
+        <w:rPr>
+          <w:rFonts w:ascii="Times New Roman" w:hAnsi="Times New Roman" w:cs="Times New Roman"/>
+        </w:rPr>
+        <w:t xml:space="preserve"> in compliance with accessibility standards</w:t>
+      </w:r>
+      <w:r>
+        <w:rPr>
+          <w:rFonts w:ascii="Times New Roman" w:hAnsi="Times New Roman" w:cs="Times New Roman"/>
+        </w:rPr>
+        <w:t>.</w:t>
+      </w:r>
+    </w:p>
+    <w:p>
+      <w:pPr>
+        <w:pStyle w:val="BodyText"/>
+        <w:numPr>
+          <w:ilvl w:val="0"/>
+          <w:numId w:val="20"/>
+        </w:numPr>
+        <w:spacing w:after="0" w:line="276" w:lineRule="auto"/>
+        <w:jc w:val="both"/>
+        <w:rPr>
+          <w:rFonts w:ascii="Times New Roman" w:hAnsi="Times New Roman" w:cs="Times New Roman"/>
+        </w:rPr>
+      </w:pPr>
+      <w:r>
+        <w:rPr>
+          <w:rFonts w:ascii="Times New Roman" w:hAnsi="Times New Roman" w:cs="Times New Roman"/>
+          <w:u w:val="single"/>
+        </w:rPr>
+        <w:t>Maintainability</w:t>
+      </w:r>
+      <w:r>
+        <w:rPr>
+          <w:rFonts w:ascii="Times New Roman" w:hAnsi="Times New Roman" w:cs="Times New Roman"/>
+          <w:u w:val="single"/>
+        </w:rPr>
+        <w:t>:</w:t>
+      </w:r>
+      <w:r>
+        <w:rPr>
+          <w:rFonts w:ascii="Times New Roman" w:hAnsi="Times New Roman" w:cs="Times New Roman"/>
+        </w:rPr>
+        <w:t xml:space="preserve"> </w:t>
+      </w:r>
+      <w:r>
+        <w:rPr>
+          <w:rFonts w:ascii="Times New Roman" w:hAnsi="Times New Roman" w:cs="Times New Roman"/>
+        </w:rPr>
+        <w:t xml:space="preserve">Supports </w:t>
+      </w:r>
+      <w:r>
+        <w:rPr>
+          <w:rFonts w:ascii="Times New Roman" w:hAnsi="Times New Roman" w:cs="Times New Roman"/>
+        </w:rPr>
+        <w:t>reusable and replaceable interface components</w:t>
+      </w:r>
+      <w:r>
+        <w:rPr>
+          <w:rFonts w:ascii="Times New Roman" w:hAnsi="Times New Roman" w:cs="Times New Roman"/>
+        </w:rPr>
+        <w:t xml:space="preserve"> for efficient updates</w:t>
+      </w:r>
+      <w:r>
+        <w:rPr>
+          <w:rFonts w:ascii="Times New Roman" w:hAnsi="Times New Roman" w:cs="Times New Roman"/>
+        </w:rPr>
+        <w:t>.</w:t>
+      </w:r>
+    </w:p>
+    <w:p>
+      <w:pPr>
+        <w:pStyle w:val="BodyText"/>
+        <w:numPr>
+          <w:ilvl w:val="0"/>
+          <w:numId w:val="20"/>
+        </w:numPr>
+        <w:spacing w:after="0" w:line="276" w:lineRule="auto"/>
+        <w:jc w:val="both"/>
+        <w:rPr>
+          <w:rFonts w:ascii="Times New Roman" w:hAnsi="Times New Roman" w:cs="Times New Roman"/>
+        </w:rPr>
+      </w:pPr>
+      <w:r>
+        <w:rPr>
+          <w:rFonts w:ascii="Times New Roman" w:hAnsi="Times New Roman" w:cs="Times New Roman"/>
+          <w:u w:val="single"/>
+        </w:rPr>
+        <w:t>Extensibility</w:t>
+      </w:r>
+      <w:r>
+        <w:rPr>
+          <w:rFonts w:ascii="Times New Roman" w:hAnsi="Times New Roman" w:cs="Times New Roman"/>
+        </w:rPr>
+        <w:t>:</w:t>
+      </w:r>
+      <w:r>
+        <w:rPr>
+          <w:rFonts w:ascii="Times New Roman" w:hAnsi="Times New Roman" w:cs="Times New Roman"/>
+        </w:rPr>
+        <w:t xml:space="preserve"> </w:t>
+      </w:r>
+      <w:r>
+        <w:rPr>
+          <w:rFonts w:ascii="Times New Roman" w:hAnsi="Times New Roman" w:cs="Times New Roman"/>
+        </w:rPr>
+        <w:t xml:space="preserve">Enables future expansion by allowing </w:t>
+      </w:r>
+      <w:r>
+        <w:rPr>
+          <w:rFonts w:ascii="Times New Roman" w:hAnsi="Times New Roman" w:cs="Times New Roman"/>
+        </w:rPr>
+        <w:t>additional visualization panels or user controls</w:t>
+      </w:r>
+      <w:r>
+        <w:rPr>
+          <w:rFonts w:ascii="Times New Roman" w:hAnsi="Times New Roman" w:cs="Times New Roman"/>
+        </w:rPr>
+        <w:t xml:space="preserve"> without structural rework</w:t>
+      </w:r>
+      <w:r>
+        <w:rPr>
+          <w:rFonts w:ascii="Times New Roman" w:hAnsi="Times New Roman" w:cs="Times New Roman"/>
+        </w:rPr>
+        <w:t>.</w:t>
+      </w:r>
+    </w:p>
+    <w:p>
+      <w:pPr>
+        <w:pStyle w:val="BodyText"/>
+        <w:numPr>
+          <w:ilvl w:val="0"/>
+          <w:numId w:val="20"/>
+        </w:numPr>
+        <w:spacing w:line="276" w:lineRule="auto"/>
+        <w:jc w:val="both"/>
+        <w:rPr>
+          <w:rFonts w:ascii="Times New Roman" w:hAnsi="Times New Roman" w:cs="Times New Roman"/>
+        </w:rPr>
+      </w:pPr>
+      <w:r>
+        <w:rPr>
+          <w:rFonts w:ascii="Times New Roman" w:hAnsi="Times New Roman" w:cs="Times New Roman"/>
+          <w:u w:val="single"/>
+        </w:rPr>
+        <w:t>Traceability</w:t>
+      </w:r>
+      <w:r>
+        <w:rPr>
+          <w:rFonts w:ascii="Times New Roman" w:hAnsi="Times New Roman" w:cs="Times New Roman"/>
+          <w:u w:val="single"/>
+        </w:rPr>
+        <w:t>:</w:t>
+      </w:r>
+      <w:r>
+        <w:rPr>
+          <w:rFonts w:ascii="Times New Roman" w:hAnsi="Times New Roman" w:cs="Times New Roman"/>
+        </w:rPr>
+        <w:t xml:space="preserve"> </w:t>
+      </w:r>
+      <w:r>
+        <w:rPr>
+          <w:rFonts w:ascii="Times New Roman" w:hAnsi="Times New Roman" w:cs="Times New Roman"/>
+        </w:rPr>
+        <w:t>Aligns each</w:t>
+      </w:r>
+      <w:r>
+        <w:rPr>
+          <w:rFonts w:ascii="Times New Roman" w:hAnsi="Times New Roman" w:cs="Times New Roman"/>
+        </w:rPr>
+        <w:t xml:space="preserve"> visual function</w:t>
+      </w:r>
+      <w:r>
+        <w:rPr>
+          <w:rFonts w:ascii="Times New Roman" w:hAnsi="Times New Roman" w:cs="Times New Roman"/>
+        </w:rPr>
+        <w:t xml:space="preserve"> directly</w:t>
+      </w:r>
+      <w:r>
+        <w:rPr>
+          <w:rFonts w:ascii="Times New Roman" w:hAnsi="Times New Roman" w:cs="Times New Roman"/>
+        </w:rPr>
+        <w:t xml:space="preserve"> with corresponding system </w:t>
+      </w:r>
+      <w:r>
+        <w:rPr>
+          <w:rFonts w:ascii="Times New Roman" w:hAnsi="Times New Roman" w:cs="Times New Roman"/>
+        </w:rPr>
+        <w:t xml:space="preserve">and user </w:t>
+      </w:r>
+      <w:r>
+        <w:rPr>
+          <w:rFonts w:ascii="Times New Roman" w:hAnsi="Times New Roman" w:cs="Times New Roman"/>
+        </w:rPr>
+        <w:t>requirements.</w:t>
+      </w:r>
+    </w:p>
+    <w:p>
+      <w:pPr>
+        <w:pStyle w:val="BodyText"/>
+        <w:spacing w:line="276" w:lineRule="auto"/>
+        <w:jc w:val="both"/>
+        <w:rPr>
+          <w:rFonts w:ascii="Times New Roman" w:hAnsi="Times New Roman" w:cs="Times New Roman"/>
+        </w:rPr>
+      </w:pPr>
+      <w:r>
+        <w:rPr>
+          <w:rFonts w:ascii="Times New Roman" w:hAnsi="Times New Roman" w:cs="Times New Roman"/>
+        </w:rPr>
+        <w:t>The GUI communicates</w:t>
+      </w:r>
+      <w:r>
+        <w:rPr>
+          <w:rFonts w:ascii="Times New Roman" w:hAnsi="Times New Roman" w:cs="Times New Roman"/>
+        </w:rPr>
+        <w:t xml:space="preserve"> with backend services</w:t>
+      </w:r>
+      <w:r>
+        <w:rPr>
+          <w:rFonts w:ascii="Times New Roman" w:hAnsi="Times New Roman" w:cs="Times New Roman"/>
+        </w:rPr>
+        <w:t xml:space="preserve"> through RESTful </w:t>
+      </w:r>
+      <w:r>
+        <w:rPr>
+          <w:rFonts w:ascii="Times New Roman" w:hAnsi="Times New Roman" w:cs="Times New Roman"/>
+        </w:rPr>
+        <w:t xml:space="preserve">API </w:t>
+      </w:r>
+      <w:r>
+        <w:rPr>
+          <w:rFonts w:ascii="Times New Roman" w:hAnsi="Times New Roman" w:cs="Times New Roman"/>
+        </w:rPr>
+        <w:t>endpoints</w:t>
+      </w:r>
+      <w:r>
+        <w:rPr>
+          <w:rFonts w:ascii="Times New Roman" w:hAnsi="Times New Roman" w:cs="Times New Roman"/>
+        </w:rPr>
+        <w:t>. Each user</w:t>
+      </w:r>
+      <w:r>
+        <w:rPr>
+          <w:rFonts w:ascii="Times New Roman" w:hAnsi="Times New Roman" w:cs="Times New Roman"/>
+        </w:rPr>
+        <w:t xml:space="preserve"> </w:t>
+      </w:r>
+      <w:r>
+        <w:rPr>
+          <w:rFonts w:ascii="Times New Roman" w:hAnsi="Times New Roman" w:cs="Times New Roman"/>
+        </w:rPr>
+        <w:t xml:space="preserve">interaction </w:t>
+      </w:r>
+      <w:r>
+        <w:rPr>
+          <w:rFonts w:ascii="Times New Roman" w:hAnsi="Times New Roman" w:cs="Times New Roman"/>
+        </w:rPr>
+        <w:t>(e.g. clicking “Refresh Forecast”) triggers asynchronous data retrieval and visualization updates, ensuring real-time responsiveness without re</w:t>
+      </w:r>
+      <w:r>
+        <w:rPr>
+          <w:rFonts w:ascii="Times New Roman" w:hAnsi="Times New Roman" w:cs="Times New Roman"/>
+        </w:rPr>
+        <w:t>quiring a full page reload</w:t>
+      </w:r>
+      <w:r>
+        <w:rPr>
+          <w:rFonts w:ascii="Times New Roman" w:hAnsi="Times New Roman" w:cs="Times New Roman"/>
+        </w:rPr>
+        <w:t>.</w:t>
+      </w:r>
+    </w:p>
+    <w:p>
+      <w:pPr>
+        <w:rPr>
+          <w:rFonts w:ascii="Times New Roman" w:hAnsi="Times New Roman" w:cs="Times New Roman"/>
+          <w:sz w:val="24"/>
+          <w:szCs w:val="24"/>
+        </w:rPr>
+      </w:pPr>
+      <w:r>
+        <w:rPr>
+          <w:rFonts w:ascii="Times New Roman" w:hAnsi="Times New Roman" w:cs="Times New Roman"/>
+        </w:rPr>
+        <w:br w:type="page"/>
+      </w:r>
+    </w:p>
+    <w:p>
+      <w:pPr>
+        <w:pStyle w:val="BodyText"/>
+        <w:spacing w:after="0" w:line="276" w:lineRule="auto"/>
+        <w:jc w:val="both"/>
+        <w:rPr>
+          <w:rFonts w:ascii="Times New Roman" w:hAnsi="Times New Roman" w:cs="Times New Roman"/>
+          <w:u w:val="single"/>
+        </w:rPr>
+      </w:pPr>
+      <w:r>
+        <w:rPr>
+          <w:rFonts w:ascii="Times New Roman" w:hAnsi="Times New Roman" w:cs="Times New Roman"/>
+          <w:u w:val="single"/>
+        </w:rPr>
+        <w:lastRenderedPageBreak/>
         <w:t xml:space="preserve">MAJOR INTERFACE PANELS: </w:t>
       </w:r>
     </w:p>
@@ -3891,6 +4596,16 @@
         </w:rPr>
         <w:t>Ensure accessibility compliance (e.g. WCAG 2.1 AA) for all interactive controls and maintain clear feedback for user actions (e.g. loading, etc.).</w:t>
       </w:r>
+    </w:p>
+    <w:p>
+      <w:pPr>
+        <w:pStyle w:val="BodyText"/>
+        <w:spacing w:line="276" w:lineRule="auto"/>
+        <w:ind w:left="2160"/>
+        <w:rPr>
+          <w:rFonts w:ascii="Times New Roman" w:hAnsi="Times New Roman" w:cs="Times New Roman"/>
+        </w:rPr>
+      </w:pPr>
     </w:p>
     <w:p>
       <w:pPr>
@@ -4018,6 +4733,21 @@
     </w:p>
     <w:p>
       <w:pPr>
+        <w:rPr>
+          <w:rFonts w:ascii="Times New Roman" w:hAnsi="Times New Roman" w:cs="Times New Roman"/>
+          <w:sz w:val="24"/>
+          <w:szCs w:val="24"/>
+        </w:rPr>
+      </w:pPr>
+      <w:r>
+        <w:rPr>
+          <w:rFonts w:ascii="Times New Roman" w:hAnsi="Times New Roman" w:cs="Times New Roman"/>
+        </w:rPr>
+        <w:br w:type="page"/>
+      </w:r>
+    </w:p>
+    <w:p>
+      <w:pPr>
         <w:pStyle w:val="BodyText"/>
         <w:numPr>
           <w:ilvl w:val="0"/>
@@ -4166,7 +4896,21 @@
         <w:rPr>
           <w:rFonts w:ascii="Times New Roman" w:hAnsi="Times New Roman" w:cs="Times New Roman"/>
         </w:rPr>
-        <w:t>Convey confidence levels or qualitative AQI category indicators when available (e.g. “Good, Moderate, etc”).</w:t>
+        <w:t xml:space="preserve">Convey confidence levels or qualitative AQI category indicators when available (e.g. “Good, Moderate, </w:t>
+      </w:r>
+      <w:proofErr w:type="spellStart"/>
+      <w:r>
+        <w:rPr>
+          <w:rFonts w:ascii="Times New Roman" w:hAnsi="Times New Roman" w:cs="Times New Roman"/>
+        </w:rPr>
+        <w:t>etc</w:t>
+      </w:r>
+      <w:proofErr w:type="spellEnd"/>
+      <w:r>
+        <w:rPr>
+          <w:rFonts w:ascii="Times New Roman" w:hAnsi="Times New Roman" w:cs="Times New Roman"/>
+        </w:rPr>
+        <w:t>”).</w:t>
       </w:r>
     </w:p>
     <w:p>
@@ -4758,45 +5502,20 @@
           <w:u w:val="single"/>
         </w:rPr>
         <w:lastRenderedPageBreak/>
-        <w:t>Model Information</w:t>
+        <w:t>Model Information Panel</w:t>
       </w:r>
       <w:r>
         <w:rPr>
           <w:rFonts w:ascii="Times New Roman" w:hAnsi="Times New Roman" w:cs="Times New Roman"/>
           <w:u w:val="single"/>
         </w:rPr>
-        <w:t xml:space="preserve"> Panel</w:t>
-      </w:r>
-      <w:r>
-        <w:rPr>
-          <w:rFonts w:ascii="Times New Roman" w:hAnsi="Times New Roman" w:cs="Times New Roman"/>
-          <w:u w:val="single"/>
-        </w:rPr>
         <w:t>:</w:t>
       </w:r>
       <w:r>
         <w:rPr>
           <w:rFonts w:ascii="Times New Roman" w:hAnsi="Times New Roman" w:cs="Times New Roman"/>
         </w:rPr>
-        <w:t xml:space="preserve"> </w:t>
-      </w:r>
-      <w:r>
-        <w:rPr>
-          <w:rFonts w:ascii="Times New Roman" w:hAnsi="Times New Roman" w:cs="Times New Roman"/>
-        </w:rPr>
-        <w:t>The model information panel summarizes metadata about the predictive model currently in use</w:t>
-      </w:r>
-      <w:r>
-        <w:rPr>
-          <w:rFonts w:ascii="Times New Roman" w:hAnsi="Times New Roman" w:cs="Times New Roman"/>
-        </w:rPr>
-        <w:t>.</w:t>
-      </w:r>
-      <w:r>
-        <w:rPr>
-          <w:rFonts w:ascii="Times New Roman" w:hAnsi="Times New Roman" w:cs="Times New Roman"/>
-        </w:rPr>
-        <w:t xml:space="preserve"> It supports user understanding of system performance and model validity.</w:t>
+        <w:t xml:space="preserve"> The model information panel summarizes metadata about the predictive model currently in use. It supports user understanding of system performance and model validity.</w:t>
       </w:r>
     </w:p>
     <w:p>
@@ -4998,15 +5717,7 @@
           <w:b/>
           <w:bCs/>
         </w:rPr>
-        <w:t>Model Information</w:t>
-      </w:r>
-      <w:r>
-        <w:rPr>
-          <w:rFonts w:ascii="Times New Roman" w:hAnsi="Times New Roman" w:cs="Times New Roman"/>
-          <w:b/>
-          <w:bCs/>
-        </w:rPr>
-        <w:t xml:space="preserve"> Panel</w:t>
+        <w:t>Model Information Panel</w:t>
       </w:r>
       <w:r>
         <w:rPr>
@@ -5029,11 +5740,156 @@
     <w:p>
       <w:pPr>
         <w:pStyle w:val="BodyText"/>
-        <w:spacing w:after="0" w:line="276" w:lineRule="auto"/>
-        <w:rPr>
-          <w:rFonts w:ascii="Times New Roman" w:hAnsi="Times New Roman" w:cs="Times New Roman"/>
-        </w:rPr>
-      </w:pPr>
+        <w:spacing w:line="276" w:lineRule="auto"/>
+        <w:rPr>
+          <w:rFonts w:ascii="Times New Roman" w:hAnsi="Times New Roman" w:cs="Times New Roman"/>
+          <w:u w:val="single"/>
+        </w:rPr>
+      </w:pPr>
+    </w:p>
+    <w:p>
+      <w:pPr>
+        <w:pStyle w:val="BodyText"/>
+        <w:spacing w:line="276" w:lineRule="auto"/>
+        <w:rPr>
+          <w:rFonts w:ascii="Times New Roman" w:hAnsi="Times New Roman" w:cs="Times New Roman"/>
+          <w:u w:val="single"/>
+        </w:rPr>
+      </w:pPr>
+      <w:r>
+        <w:rPr>
+          <w:rFonts w:ascii="Times New Roman" w:hAnsi="Times New Roman" w:cs="Times New Roman"/>
+          <w:u w:val="single"/>
+        </w:rPr>
+        <w:t>CRITICAL RENDERING PATH</w:t>
+      </w:r>
+      <w:r>
+        <w:rPr>
+          <w:rFonts w:ascii="Times New Roman" w:hAnsi="Times New Roman" w:cs="Times New Roman"/>
+          <w:u w:val="single"/>
+        </w:rPr>
+        <w:t xml:space="preserve"> (OPTIONAL)</w:t>
+      </w:r>
+      <w:r>
+        <w:rPr>
+          <w:rFonts w:ascii="Times New Roman" w:hAnsi="Times New Roman" w:cs="Times New Roman"/>
+          <w:u w:val="single"/>
+        </w:rPr>
+        <w:t>:</w:t>
+      </w:r>
+    </w:p>
+    <w:p>
+      <w:pPr>
+        <w:pStyle w:val="BodyText"/>
+        <w:spacing w:line="276" w:lineRule="auto"/>
+        <w:rPr>
+          <w:rFonts w:ascii="Times New Roman" w:hAnsi="Times New Roman" w:cs="Times New Roman"/>
+        </w:rPr>
+      </w:pPr>
+      <w:r>
+        <w:rPr>
+          <w:rFonts w:ascii="Times New Roman" w:hAnsi="Times New Roman" w:cs="Times New Roman"/>
+        </w:rPr>
+        <w:t>The GUI design is capable of minimizing the critical rendering path (CRP) by structuring content and assets for efficient loading and display. For example</w:t>
+      </w:r>
+      <w:r>
+        <w:rPr>
+          <w:rFonts w:ascii="Times New Roman" w:hAnsi="Times New Roman" w:cs="Times New Roman"/>
+        </w:rPr>
+        <w:t>:</w:t>
+      </w:r>
+      <w:r>
+        <w:rPr>
+          <w:rFonts w:ascii="Times New Roman" w:hAnsi="Times New Roman" w:cs="Times New Roman"/>
+        </w:rPr>
+        <w:t xml:space="preserve"> </w:t>
+      </w:r>
+    </w:p>
+    <w:p>
+      <w:pPr>
+        <w:pStyle w:val="BodyText"/>
+        <w:numPr>
+          <w:ilvl w:val="0"/>
+          <w:numId w:val="11"/>
+        </w:numPr>
+        <w:spacing w:line="276" w:lineRule="auto"/>
+        <w:rPr>
+          <w:rFonts w:ascii="Times New Roman" w:hAnsi="Times New Roman" w:cs="Times New Roman"/>
+        </w:rPr>
+      </w:pPr>
+      <w:r>
+        <w:rPr>
+          <w:rFonts w:ascii="Times New Roman" w:hAnsi="Times New Roman" w:cs="Times New Roman"/>
+        </w:rPr>
+        <w:t>S</w:t>
+      </w:r>
+      <w:r>
+        <w:rPr>
+          <w:rFonts w:ascii="Times New Roman" w:hAnsi="Times New Roman" w:cs="Times New Roman"/>
+        </w:rPr>
+        <w:t>tatic resources (e.g. HTML, CSS, and JavaScript) can be pre-built and served directly from the Flask static directory, allowing the browser to construct the Document Object Model (DOM) and render essential interface elements before asynchronous data fetches complete</w:t>
+      </w:r>
+      <w:r>
+        <w:rPr>
+          <w:rFonts w:ascii="Times New Roman" w:hAnsi="Times New Roman" w:cs="Times New Roman"/>
+        </w:rPr>
+        <w:t xml:space="preserve">. </w:t>
+      </w:r>
+    </w:p>
+    <w:p>
+      <w:pPr>
+        <w:pStyle w:val="BodyText"/>
+        <w:numPr>
+          <w:ilvl w:val="0"/>
+          <w:numId w:val="11"/>
+        </w:numPr>
+        <w:spacing w:line="276" w:lineRule="auto"/>
+        <w:rPr>
+          <w:rFonts w:ascii="Times New Roman" w:hAnsi="Times New Roman" w:cs="Times New Roman"/>
+        </w:rPr>
+      </w:pPr>
+      <w:r>
+        <w:rPr>
+          <w:rFonts w:ascii="Times New Roman" w:hAnsi="Times New Roman" w:cs="Times New Roman"/>
+        </w:rPr>
+        <w:t xml:space="preserve">Charts and tables can be designed to load progressively as data becomes available through RESTful responses, ensuring perpetual performance, where the dashboard appears interactive within seconds even while background data retrieval continues. </w:t>
+      </w:r>
+    </w:p>
+    <w:p>
+      <w:pPr>
+        <w:pStyle w:val="BodyText"/>
+        <w:spacing w:line="276" w:lineRule="auto"/>
+        <w:rPr>
+          <w:rFonts w:ascii="Times New Roman" w:hAnsi="Times New Roman" w:cs="Times New Roman"/>
+        </w:rPr>
+      </w:pPr>
+      <w:r>
+        <w:rPr>
+          <w:rFonts w:ascii="Times New Roman" w:hAnsi="Times New Roman" w:cs="Times New Roman"/>
+        </w:rPr>
+        <w:t xml:space="preserve">This </w:t>
+      </w:r>
+      <w:r>
+        <w:rPr>
+          <w:rFonts w:ascii="Times New Roman" w:hAnsi="Times New Roman" w:cs="Times New Roman"/>
+        </w:rPr>
+        <w:t>approach aligns with the system’s performance and usability requirements by prioritizing visible content and reducing time-to-interactive.</w:t>
+      </w:r>
+    </w:p>
+    <w:p>
+      <w:pPr>
+        <w:rPr>
+          <w:rFonts w:ascii="Times New Roman" w:hAnsi="Times New Roman" w:cs="Times New Roman"/>
+          <w:sz w:val="24"/>
+          <w:szCs w:val="24"/>
+        </w:rPr>
+      </w:pPr>
+      <w:r>
+        <w:rPr>
+          <w:rFonts w:ascii="Times New Roman" w:hAnsi="Times New Roman" w:cs="Times New Roman"/>
+        </w:rPr>
+        <w:br w:type="page"/>
+      </w:r>
     </w:p>
     <w:p>
       <w:pPr>
@@ -5042,6 +5898,161 @@
         <w:jc w:val="both"/>
         <w:rPr>
           <w:rFonts w:ascii="Times New Roman" w:hAnsi="Times New Roman" w:cs="Times New Roman"/>
+          <w:b/>
+          <w:bCs/>
+        </w:rPr>
+      </w:pPr>
+      <w:r>
+        <w:rPr>
+          <w:rFonts w:ascii="Times New Roman" w:hAnsi="Times New Roman" w:cs="Times New Roman"/>
+          <w:b/>
+          <w:bCs/>
+        </w:rPr>
+        <w:lastRenderedPageBreak/>
+        <w:t>STATIC</w:t>
+      </w:r>
+      <w:r>
+        <w:rPr>
+          <w:rFonts w:ascii="Times New Roman" w:hAnsi="Times New Roman" w:cs="Times New Roman"/>
+          <w:b/>
+          <w:bCs/>
+          <w:spacing w:val="-6"/>
+        </w:rPr>
+        <w:t xml:space="preserve"> </w:t>
+      </w:r>
+      <w:r>
+        <w:rPr>
+          <w:rFonts w:ascii="Times New Roman" w:hAnsi="Times New Roman" w:cs="Times New Roman"/>
+          <w:b/>
+          <w:bCs/>
+          <w:spacing w:val="-4"/>
+        </w:rPr>
+        <w:t>MODEL</w:t>
+      </w:r>
+      <w:r>
+        <w:rPr>
+          <w:rFonts w:ascii="Times New Roman" w:hAnsi="Times New Roman" w:cs="Times New Roman"/>
+          <w:b/>
+          <w:bCs/>
+        </w:rPr>
+        <w:t xml:space="preserve"> (</w:t>
+      </w:r>
+      <w:r>
+        <w:rPr>
+          <w:rFonts w:ascii="Times New Roman" w:hAnsi="Times New Roman" w:cs="Times New Roman"/>
+          <w:b/>
+          <w:bCs/>
+        </w:rPr>
+        <w:t xml:space="preserve">CLASS </w:t>
+      </w:r>
+      <w:r>
+        <w:rPr>
+          <w:rFonts w:ascii="Times New Roman" w:hAnsi="Times New Roman" w:cs="Times New Roman"/>
+          <w:b/>
+          <w:bCs/>
+          <w:spacing w:val="-2"/>
+        </w:rPr>
+        <w:t>DIAGRAMS</w:t>
+      </w:r>
+      <w:r>
+        <w:rPr>
+          <w:rFonts w:ascii="Times New Roman" w:hAnsi="Times New Roman" w:cs="Times New Roman"/>
+          <w:b/>
+          <w:bCs/>
+          <w:spacing w:val="-2"/>
+        </w:rPr>
+        <w:t>)</w:t>
+      </w:r>
+    </w:p>
+    <w:p>
+      <w:pPr>
+        <w:pStyle w:val="BodyText"/>
+        <w:spacing w:line="276" w:lineRule="auto"/>
+        <w:jc w:val="both"/>
+        <w:rPr>
+          <w:rFonts w:ascii="Times New Roman" w:hAnsi="Times New Roman" w:cs="Times New Roman"/>
+        </w:rPr>
+      </w:pPr>
+      <w:r>
+        <w:rPr>
+          <w:rFonts w:ascii="Times New Roman" w:hAnsi="Times New Roman" w:cs="Times New Roman"/>
+        </w:rPr>
+        <w:t xml:space="preserve">The CLAP system’s backend services are </w:t>
+      </w:r>
+      <w:r>
+        <w:rPr>
+          <w:rFonts w:ascii="Times New Roman" w:hAnsi="Times New Roman" w:cs="Times New Roman"/>
+        </w:rPr>
+        <w:t>structured</w:t>
+      </w:r>
+      <w:r>
+        <w:rPr>
+          <w:rFonts w:ascii="Times New Roman" w:hAnsi="Times New Roman" w:cs="Times New Roman"/>
+        </w:rPr>
+        <w:t xml:space="preserve"> </w:t>
+      </w:r>
+      <w:r>
+        <w:rPr>
+          <w:rFonts w:ascii="Times New Roman" w:hAnsi="Times New Roman" w:cs="Times New Roman"/>
+        </w:rPr>
+        <w:t>as</w:t>
+      </w:r>
+      <w:r>
+        <w:rPr>
+          <w:rFonts w:ascii="Times New Roman" w:hAnsi="Times New Roman" w:cs="Times New Roman"/>
+        </w:rPr>
+        <w:t xml:space="preserve"> modular route subsystems that collectively </w:t>
+      </w:r>
+      <w:r>
+        <w:rPr>
+          <w:rFonts w:ascii="Times New Roman" w:hAnsi="Times New Roman" w:cs="Times New Roman"/>
+        </w:rPr>
+        <w:t>manage</w:t>
+      </w:r>
+      <w:r>
+        <w:rPr>
+          <w:rFonts w:ascii="Times New Roman" w:hAnsi="Times New Roman" w:cs="Times New Roman"/>
+        </w:rPr>
+        <w:t xml:space="preserve"> data ingestion, forecasting, and </w:t>
+      </w:r>
+      <w:r>
+        <w:rPr>
+          <w:rFonts w:ascii="Times New Roman" w:hAnsi="Times New Roman" w:cs="Times New Roman"/>
+        </w:rPr>
+        <w:t>system</w:t>
+      </w:r>
+      <w:r>
+        <w:rPr>
+          <w:rFonts w:ascii="Times New Roman" w:hAnsi="Times New Roman" w:cs="Times New Roman"/>
+        </w:rPr>
+        <w:t xml:space="preserve"> monitoring. Each subsystem defines a clear responsibility boundary and interacts with the Domain / Data Transfer Object (DTO) layer to </w:t>
+      </w:r>
+      <w:r>
+        <w:rPr>
+          <w:rFonts w:ascii="Times New Roman" w:hAnsi="Times New Roman" w:cs="Times New Roman"/>
+        </w:rPr>
+        <w:t>maintain</w:t>
+      </w:r>
+      <w:r>
+        <w:rPr>
+          <w:rFonts w:ascii="Times New Roman" w:hAnsi="Times New Roman" w:cs="Times New Roman"/>
+        </w:rPr>
+        <w:t xml:space="preserve"> consistency between application logic and API responses.</w:t>
+      </w:r>
+      <w:r>
+        <w:rPr>
+          <w:rFonts w:ascii="Times New Roman" w:hAnsi="Times New Roman" w:cs="Times New Roman"/>
+        </w:rPr>
+        <w:t xml:space="preserve"> This design promotes modularity, reuse, and traceability across backend components.</w:t>
+      </w:r>
+    </w:p>
+    <w:p>
+      <w:pPr>
+        <w:pStyle w:val="BodyText"/>
+        <w:spacing w:line="276" w:lineRule="auto"/>
+        <w:jc w:val="both"/>
+        <w:rPr>
+          <w:rFonts w:ascii="Times New Roman" w:hAnsi="Times New Roman" w:cs="Times New Roman"/>
           <w:u w:val="single"/>
         </w:rPr>
       </w:pPr>
@@ -5050,21 +6061,35 @@
           <w:rFonts w:ascii="Times New Roman" w:hAnsi="Times New Roman" w:cs="Times New Roman"/>
           <w:u w:val="single"/>
         </w:rPr>
-        <w:t xml:space="preserve">GUI </w:t>
+        <w:t>STATIC</w:t>
       </w:r>
       <w:r>
         <w:rPr>
           <w:rFonts w:ascii="Times New Roman" w:hAnsi="Times New Roman" w:cs="Times New Roman"/>
           <w:u w:val="single"/>
         </w:rPr>
-        <w:t>DESIGN INTENT</w:t>
+        <w:t xml:space="preserve"> </w:t>
       </w:r>
       <w:r>
         <w:rPr>
           <w:rFonts w:ascii="Times New Roman" w:hAnsi="Times New Roman" w:cs="Times New Roman"/>
           <w:u w:val="single"/>
         </w:rPr>
-        <w:t xml:space="preserve">: </w:t>
+        <w:t>MODEL</w:t>
+      </w:r>
+      <w:r>
+        <w:rPr>
+          <w:rFonts w:ascii="Times New Roman" w:hAnsi="Times New Roman" w:cs="Times New Roman"/>
+          <w:u w:val="single"/>
+        </w:rPr>
+        <w:t xml:space="preserve"> </w:t>
+      </w:r>
+      <w:r>
+        <w:rPr>
+          <w:rFonts w:ascii="Times New Roman" w:hAnsi="Times New Roman" w:cs="Times New Roman"/>
+          <w:u w:val="single"/>
+        </w:rPr>
+        <w:t>DESIGN INTENT:</w:t>
       </w:r>
     </w:p>
     <w:p>
@@ -5080,179 +6105,19 @@
         <w:rPr>
           <w:rFonts w:ascii="Times New Roman" w:hAnsi="Times New Roman" w:cs="Times New Roman"/>
         </w:rPr>
-        <w:t>The GUI’s</w:t>
-      </w:r>
-      <w:r>
-        <w:rPr>
-          <w:rFonts w:ascii="Times New Roman" w:hAnsi="Times New Roman" w:cs="Times New Roman"/>
-        </w:rPr>
-        <w:t xml:space="preserve"> modular design ensures that each panel operates as an independent, reusable subsystem that contributes to the overall user workflow. Collectively, the system’s major interface panels embody the project’s quality attributes of accessibility, maintainability, and traceability to user requirements.</w:t>
-      </w:r>
-    </w:p>
-    <w:p>
-      <w:pPr>
-        <w:rPr>
-          <w:rFonts w:ascii="Times New Roman" w:hAnsi="Times New Roman" w:cs="Times New Roman"/>
-          <w:sz w:val="24"/>
-          <w:szCs w:val="24"/>
-        </w:rPr>
-      </w:pPr>
-      <w:r>
-        <w:rPr>
-          <w:rFonts w:ascii="Times New Roman" w:hAnsi="Times New Roman" w:cs="Times New Roman"/>
-        </w:rPr>
-        <w:br w:type="page"/>
-      </w:r>
-    </w:p>
-    <w:p>
-      <w:pPr>
-        <w:pStyle w:val="BodyText"/>
-        <w:spacing w:line="276" w:lineRule="auto"/>
-        <w:jc w:val="both"/>
-        <w:rPr>
-          <w:rFonts w:ascii="Times New Roman" w:hAnsi="Times New Roman" w:cs="Times New Roman"/>
-          <w:b/>
-          <w:bCs/>
-        </w:rPr>
-      </w:pPr>
-      <w:r>
-        <w:rPr>
-          <w:rFonts w:ascii="Times New Roman" w:hAnsi="Times New Roman" w:cs="Times New Roman"/>
-          <w:b/>
-          <w:bCs/>
-        </w:rPr>
-        <w:lastRenderedPageBreak/>
-        <w:t>STATIC</w:t>
-      </w:r>
-      <w:r>
-        <w:rPr>
-          <w:rFonts w:ascii="Times New Roman" w:hAnsi="Times New Roman" w:cs="Times New Roman"/>
-          <w:b/>
-          <w:bCs/>
-          <w:spacing w:val="-6"/>
-        </w:rPr>
-        <w:t xml:space="preserve"> </w:t>
-      </w:r>
-      <w:r>
-        <w:rPr>
-          <w:rFonts w:ascii="Times New Roman" w:hAnsi="Times New Roman" w:cs="Times New Roman"/>
-          <w:b/>
-          <w:bCs/>
-          <w:spacing w:val="-4"/>
-        </w:rPr>
-        <w:t>MODEL</w:t>
-      </w:r>
-      <w:r>
-        <w:rPr>
-          <w:rFonts w:ascii="Times New Roman" w:hAnsi="Times New Roman" w:cs="Times New Roman"/>
-          <w:b/>
-          <w:bCs/>
-        </w:rPr>
-        <w:t xml:space="preserve"> (</w:t>
-      </w:r>
-      <w:r>
-        <w:rPr>
-          <w:rFonts w:ascii="Times New Roman" w:hAnsi="Times New Roman" w:cs="Times New Roman"/>
-          <w:b/>
-          <w:bCs/>
-        </w:rPr>
-        <w:t xml:space="preserve">CLASS </w:t>
-      </w:r>
-      <w:r>
-        <w:rPr>
-          <w:rFonts w:ascii="Times New Roman" w:hAnsi="Times New Roman" w:cs="Times New Roman"/>
-          <w:b/>
-          <w:bCs/>
-          <w:spacing w:val="-2"/>
-        </w:rPr>
-        <w:t>DIAGRAMS</w:t>
-      </w:r>
-      <w:r>
-        <w:rPr>
-          <w:rFonts w:ascii="Times New Roman" w:hAnsi="Times New Roman" w:cs="Times New Roman"/>
-          <w:b/>
-          <w:bCs/>
-          <w:spacing w:val="-2"/>
-        </w:rPr>
-        <w:t>)</w:t>
-      </w:r>
-    </w:p>
-    <w:p>
-      <w:pPr>
-        <w:pStyle w:val="BodyText"/>
-        <w:spacing w:line="276" w:lineRule="auto"/>
-        <w:jc w:val="both"/>
-        <w:rPr>
-          <w:rFonts w:ascii="Times New Roman" w:hAnsi="Times New Roman" w:cs="Times New Roman"/>
-        </w:rPr>
-      </w:pPr>
-      <w:r>
-        <w:rPr>
-          <w:rFonts w:ascii="Times New Roman" w:hAnsi="Times New Roman" w:cs="Times New Roman"/>
-        </w:rPr>
-        <w:t>The CLAP system’s backend services are organized into modular route subsystems that collectively handle data ingestion, forecasting, and health monitoring. Each subsystem defines a clear responsibility boundary and interacts with the Domain / Data Transfer Object (DTO) layer to ensure consistency between application logic and API responses.</w:t>
-      </w:r>
-    </w:p>
-    <w:p>
-      <w:pPr>
-        <w:pStyle w:val="BodyText"/>
-        <w:spacing w:line="276" w:lineRule="auto"/>
-        <w:jc w:val="both"/>
-        <w:rPr>
-          <w:rFonts w:ascii="Times New Roman" w:hAnsi="Times New Roman" w:cs="Times New Roman"/>
-          <w:u w:val="single"/>
-        </w:rPr>
-      </w:pPr>
-      <w:r>
-        <w:rPr>
-          <w:rFonts w:ascii="Times New Roman" w:hAnsi="Times New Roman" w:cs="Times New Roman"/>
-          <w:u w:val="single"/>
-        </w:rPr>
-        <w:t>STATIC</w:t>
-      </w:r>
-      <w:r>
-        <w:rPr>
-          <w:rFonts w:ascii="Times New Roman" w:hAnsi="Times New Roman" w:cs="Times New Roman"/>
-          <w:u w:val="single"/>
-        </w:rPr>
-        <w:t xml:space="preserve"> </w:t>
-      </w:r>
-      <w:r>
-        <w:rPr>
-          <w:rFonts w:ascii="Times New Roman" w:hAnsi="Times New Roman" w:cs="Times New Roman"/>
-          <w:u w:val="single"/>
-        </w:rPr>
-        <w:t>MODEL</w:t>
-      </w:r>
-      <w:r>
-        <w:rPr>
-          <w:rFonts w:ascii="Times New Roman" w:hAnsi="Times New Roman" w:cs="Times New Roman"/>
-          <w:u w:val="single"/>
-        </w:rPr>
-        <w:t xml:space="preserve"> </w:t>
-      </w:r>
-      <w:r>
-        <w:rPr>
-          <w:rFonts w:ascii="Times New Roman" w:hAnsi="Times New Roman" w:cs="Times New Roman"/>
-          <w:u w:val="single"/>
-        </w:rPr>
-        <w:t>DESIGN INTENT:</w:t>
-      </w:r>
-    </w:p>
-    <w:p>
-      <w:pPr>
-        <w:pStyle w:val="BodyText"/>
-        <w:spacing w:after="0" w:line="276" w:lineRule="auto"/>
-        <w:jc w:val="both"/>
-        <w:rPr>
-          <w:rFonts w:ascii="Times New Roman" w:hAnsi="Times New Roman" w:cs="Times New Roman"/>
-        </w:rPr>
-      </w:pPr>
-      <w:r>
-        <w:rPr>
-          <w:rFonts w:ascii="Times New Roman" w:hAnsi="Times New Roman" w:cs="Times New Roman"/>
-        </w:rPr>
-        <w:t>The modular encapsulation of route handlers within the backend supports clean separation of concerns:</w:t>
+        <w:t xml:space="preserve">The </w:t>
+      </w:r>
+      <w:r>
+        <w:rPr>
+          <w:rFonts w:ascii="Times New Roman" w:hAnsi="Times New Roman" w:cs="Times New Roman"/>
+        </w:rPr>
+        <w:t>static model defines the internal organization of backend services at the design level, emphasizing interface behavior and subsystem collaboration. The encapsulation of route handlers within the backend enables a clean separation of concerns</w:t>
+      </w:r>
+      <w:r>
+        <w:rPr>
+          <w:rFonts w:ascii="Times New Roman" w:hAnsi="Times New Roman" w:cs="Times New Roman"/>
+        </w:rPr>
+        <w:t>:</w:t>
       </w:r>
     </w:p>
     <w:p>
@@ -5272,7 +6137,19 @@
         <w:rPr>
           <w:rFonts w:ascii="Times New Roman" w:hAnsi="Times New Roman" w:cs="Times New Roman"/>
         </w:rPr>
-        <w:t>Routes manage request handling and validation.</w:t>
+        <w:t>Routes manage request handling</w:t>
+      </w:r>
+      <w:r>
+        <w:rPr>
+          <w:rFonts w:ascii="Times New Roman" w:hAnsi="Times New Roman" w:cs="Times New Roman"/>
+        </w:rPr>
+        <w:t>, validation, and response orchestration</w:t>
+      </w:r>
+      <w:r>
+        <w:rPr>
+          <w:rFonts w:ascii="Times New Roman" w:hAnsi="Times New Roman" w:cs="Times New Roman"/>
+        </w:rPr>
+        <w:t>.</w:t>
       </w:r>
     </w:p>
     <w:p>
@@ -5292,7 +6169,31 @@
         <w:rPr>
           <w:rFonts w:ascii="Times New Roman" w:hAnsi="Times New Roman" w:cs="Times New Roman"/>
         </w:rPr>
-        <w:t>DTOs define and enforce standardized API response schemas.</w:t>
+        <w:t xml:space="preserve">DTOs define standardized </w:t>
+      </w:r>
+      <w:r>
+        <w:rPr>
+          <w:rFonts w:ascii="Times New Roman" w:hAnsi="Times New Roman" w:cs="Times New Roman"/>
+        </w:rPr>
+        <w:t xml:space="preserve">response </w:t>
+      </w:r>
+      <w:r>
+        <w:rPr>
+          <w:rFonts w:ascii="Times New Roman" w:hAnsi="Times New Roman" w:cs="Times New Roman"/>
+        </w:rPr>
+        <w:t>schemas</w:t>
+      </w:r>
+      <w:r>
+        <w:rPr>
+          <w:rFonts w:ascii="Times New Roman" w:hAnsi="Times New Roman" w:cs="Times New Roman"/>
+        </w:rPr>
+        <w:t xml:space="preserve"> exchanged between the backend and frontend</w:t>
+      </w:r>
+      <w:r>
+        <w:rPr>
+          <w:rFonts w:ascii="Times New Roman" w:hAnsi="Times New Roman" w:cs="Times New Roman"/>
+        </w:rPr>
+        <w:t>.</w:t>
       </w:r>
     </w:p>
     <w:p>
@@ -5312,7 +6213,19 @@
         <w:rPr>
           <w:rFonts w:ascii="Times New Roman" w:hAnsi="Times New Roman" w:cs="Times New Roman"/>
         </w:rPr>
-        <w:t>Shared services (e.g. data access, logging, and model management) provide reusable backend capabilities without coupling to individual endpoints.</w:t>
+        <w:t xml:space="preserve">Shared services (e.g. data access, logging, and model management) provide reusable capabilities without coupling to </w:t>
+      </w:r>
+      <w:r>
+        <w:rPr>
+          <w:rFonts w:ascii="Times New Roman" w:hAnsi="Times New Roman" w:cs="Times New Roman"/>
+        </w:rPr>
+        <w:t>specific</w:t>
+      </w:r>
+      <w:r>
+        <w:rPr>
+          <w:rFonts w:ascii="Times New Roman" w:hAnsi="Times New Roman" w:cs="Times New Roman"/>
+        </w:rPr>
+        <w:t xml:space="preserve"> endpoints.</w:t>
       </w:r>
     </w:p>
     <w:p>
@@ -5346,17 +6259,7 @@
           <w:sz w:val="24"/>
           <w:szCs w:val="24"/>
         </w:rPr>
-        <w:t>Table 3.1 – Backend Route</w:t>
-      </w:r>
-      <w:r>
-        <w:rPr>
-          <w:rFonts w:ascii="Times New Roman" w:hAnsi="Times New Roman" w:cs="Times New Roman"/>
-          <w:b/>
-          <w:bCs/>
-          <w:sz w:val="24"/>
-          <w:szCs w:val="24"/>
-        </w:rPr>
-        <w:t xml:space="preserve"> Subsystems and Responsibilities</w:t>
+        <w:t>Table 3.1 – Backend Route Subsystems and Responsibilities</w:t>
       </w:r>
     </w:p>
     <w:tbl>
@@ -5522,7 +6425,23 @@
                 <w:sz w:val="22"/>
                 <w:szCs w:val="22"/>
               </w:rPr>
-              <w:t>POST /aqi/predict</w:t>
+              <w:t>GET</w:t>
+            </w:r>
+            <w:r>
+              <w:rPr>
+                <w:rFonts w:ascii="Times New Roman" w:hAnsi="Times New Roman" w:cs="Times New Roman"/>
+                <w:sz w:val="22"/>
+                <w:szCs w:val="22"/>
+              </w:rPr>
+              <w:t xml:space="preserve"> /</w:t>
+            </w:r>
+            <w:r>
+              <w:rPr>
+                <w:rFonts w:ascii="Times New Roman" w:hAnsi="Times New Roman" w:cs="Times New Roman"/>
+                <w:sz w:val="22"/>
+                <w:szCs w:val="22"/>
+              </w:rPr>
+              <w:t>health</w:t>
             </w:r>
           </w:p>
         </w:tc>
@@ -5605,7 +6524,33 @@
                 <w:sz w:val="22"/>
                 <w:szCs w:val="22"/>
               </w:rPr>
-              <w:t>POST /aqi/predict</w:t>
+              <w:t>POST /</w:t>
+            </w:r>
+            <w:proofErr w:type="spellStart"/>
+            <w:r>
+              <w:rPr>
+                <w:rFonts w:ascii="Times New Roman" w:hAnsi="Times New Roman" w:cs="Times New Roman"/>
+                <w:sz w:val="22"/>
+                <w:szCs w:val="22"/>
+              </w:rPr>
+              <w:t>aqi</w:t>
+            </w:r>
+            <w:proofErr w:type="spellEnd"/>
+            <w:r>
+              <w:rPr>
+                <w:rFonts w:ascii="Times New Roman" w:hAnsi="Times New Roman" w:cs="Times New Roman"/>
+                <w:sz w:val="22"/>
+                <w:szCs w:val="22"/>
+              </w:rPr>
+              <w:t>/</w:t>
+            </w:r>
+            <w:r>
+              <w:rPr>
+                <w:rFonts w:ascii="Times New Roman" w:hAnsi="Times New Roman" w:cs="Times New Roman"/>
+                <w:sz w:val="22"/>
+                <w:szCs w:val="22"/>
+              </w:rPr>
+              <w:t>refresh</w:t>
             </w:r>
           </w:p>
         </w:tc>
@@ -5688,7 +6633,15 @@
                 <w:sz w:val="22"/>
                 <w:szCs w:val="22"/>
               </w:rPr>
-              <w:t>GET /aqi/historical</w:t>
+              <w:t>GET /</w:t>
+            </w:r>
+            <w:r>
+              <w:rPr>
+                <w:rFonts w:ascii="Times New Roman" w:hAnsi="Times New Roman" w:cs="Times New Roman"/>
+                <w:sz w:val="22"/>
+                <w:szCs w:val="22"/>
+              </w:rPr>
+              <w:t>counties</w:t>
             </w:r>
           </w:p>
         </w:tc>
@@ -5771,7 +6724,25 @@
                 <w:sz w:val="22"/>
                 <w:szCs w:val="22"/>
               </w:rPr>
-              <w:t>GET /model/metrics</w:t>
+              <w:t>GET /</w:t>
+            </w:r>
+            <w:proofErr w:type="spellStart"/>
+            <w:r>
+              <w:rPr>
+                <w:rFonts w:ascii="Times New Roman" w:hAnsi="Times New Roman" w:cs="Times New Roman"/>
+                <w:sz w:val="22"/>
+                <w:szCs w:val="22"/>
+              </w:rPr>
+              <w:t>aqi</w:t>
+            </w:r>
+            <w:proofErr w:type="spellEnd"/>
+            <w:r>
+              <w:rPr>
+                <w:rFonts w:ascii="Times New Roman" w:hAnsi="Times New Roman" w:cs="Times New Roman"/>
+                <w:sz w:val="22"/>
+                <w:szCs w:val="22"/>
+              </w:rPr>
+              <w:t>/predict</w:t>
             </w:r>
           </w:p>
         </w:tc>
@@ -5937,7 +6908,25 @@
                 <w:sz w:val="22"/>
                 <w:szCs w:val="22"/>
               </w:rPr>
-              <w:t>GET /counties</w:t>
+              <w:t>GET /</w:t>
+            </w:r>
+            <w:proofErr w:type="spellStart"/>
+            <w:r>
+              <w:rPr>
+                <w:rFonts w:ascii="Times New Roman" w:hAnsi="Times New Roman" w:cs="Times New Roman"/>
+                <w:sz w:val="22"/>
+                <w:szCs w:val="22"/>
+              </w:rPr>
+              <w:t>aqi</w:t>
+            </w:r>
+            <w:proofErr w:type="spellEnd"/>
+            <w:r>
+              <w:rPr>
+                <w:rFonts w:ascii="Times New Roman" w:hAnsi="Times New Roman" w:cs="Times New Roman"/>
+                <w:sz w:val="22"/>
+                <w:szCs w:val="22"/>
+              </w:rPr>
+              <w:t>/historical</w:t>
             </w:r>
           </w:p>
         </w:tc>
@@ -6020,7 +7009,15 @@
                 <w:sz w:val="22"/>
                 <w:szCs w:val="22"/>
               </w:rPr>
-              <w:t>GET /health</w:t>
+              <w:t>GET /</w:t>
+            </w:r>
+            <w:r>
+              <w:rPr>
+                <w:rFonts w:ascii="Times New Roman" w:hAnsi="Times New Roman" w:cs="Times New Roman"/>
+                <w:sz w:val="22"/>
+                <w:szCs w:val="22"/>
+              </w:rPr>
+              <w:t>model/metrics</w:t>
             </w:r>
           </w:p>
         </w:tc>
@@ -6076,23 +7073,9 @@
         <w:jc w:val="both"/>
         <w:rPr>
           <w:rFonts w:ascii="Times New Roman" w:hAnsi="Times New Roman" w:cs="Times New Roman"/>
-        </w:rPr>
-      </w:pPr>
-    </w:p>
-    <w:p>
-      <w:pPr>
-        <w:rPr>
-          <w:rFonts w:ascii="Times New Roman" w:hAnsi="Times New Roman" w:cs="Times New Roman"/>
-          <w:sz w:val="24"/>
-          <w:szCs w:val="24"/>
-        </w:rPr>
-      </w:pPr>
-      <w:r>
-        <w:rPr>
-          <w:rFonts w:ascii="Times New Roman" w:hAnsi="Times New Roman" w:cs="Times New Roman"/>
-        </w:rPr>
-        <w:br w:type="page"/>
-      </w:r>
+          <w:u w:val="single"/>
+        </w:rPr>
+      </w:pPr>
     </w:p>
     <w:p>
       <w:pPr>
@@ -6126,7 +7109,29 @@
         <w:rPr>
           <w:rFonts w:ascii="Times New Roman" w:hAnsi="Times New Roman" w:cs="Times New Roman"/>
         </w:rPr>
-        <w:t xml:space="preserve">Figure 3.1 illustrates the backend route subsystems, where each route acts as a service endpoint responsible for receiving client requests, invoking the relevant processing logic, and returning structured JSON responses. </w:t>
+        <w:t xml:space="preserve">Figure 3.1 illustrates the </w:t>
+      </w:r>
+      <w:r>
+        <w:rPr>
+          <w:rFonts w:ascii="Times New Roman" w:hAnsi="Times New Roman" w:cs="Times New Roman"/>
+        </w:rPr>
+        <w:t xml:space="preserve">logical relationships among backend route subsystems. Each subsystem acts as a service endpoint responsible for receiving client requests, invoking the appropriate processing logic and returning structured JSON responses. </w:t>
+      </w:r>
+    </w:p>
+    <w:p>
+      <w:pPr>
+        <w:pStyle w:val="BodyText"/>
+        <w:spacing w:line="276" w:lineRule="auto"/>
+        <w:jc w:val="both"/>
+        <w:rPr>
+          <w:rFonts w:ascii="Times New Roman" w:hAnsi="Times New Roman" w:cs="Times New Roman"/>
+        </w:rPr>
+      </w:pPr>
+      <w:r>
+        <w:rPr>
+          <w:rFonts w:ascii="Times New Roman" w:hAnsi="Times New Roman" w:cs="Times New Roman"/>
+        </w:rPr>
+        <w:t>Dashed dependency lines represent static “uses” relationship between route subsystems and shared services.</w:t>
       </w:r>
     </w:p>
     <w:p>
@@ -6143,10 +7148,10 @@
           <w:noProof/>
         </w:rPr>
         <w:drawing>
-          <wp:inline distT="0" distB="0" distL="0" distR="0" wp14:anchorId="60792BE8" wp14:editId="225F8AAF">
-            <wp:extent cx="5699760" cy="5192506"/>
-            <wp:effectExtent l="0" t="0" r="0" b="8255"/>
-            <wp:docPr id="1577032519" name="Picture 1" descr="A diagram of a software application&#10;&#10;AI-generated content may be incorrect."/>
+          <wp:inline distT="0" distB="0" distL="0" distR="0" wp14:anchorId="59D4B50B" wp14:editId="0A9BA599">
+            <wp:extent cx="5943600" cy="5332730"/>
+            <wp:effectExtent l="0" t="0" r="0" b="1270"/>
+            <wp:docPr id="582858660" name="Picture 1" descr="A diagram of a system&#10;&#10;AI-generated content may be incorrect."/>
             <wp:cNvGraphicFramePr>
               <a:graphicFrameLocks xmlns:a="http://schemas.openxmlformats.org/drawingml/2006/main" noChangeAspect="1"/>
             </wp:cNvGraphicFramePr>
@@ -6154,7 +7159,7 @@
               <a:graphicData uri="http://schemas.openxmlformats.org/drawingml/2006/picture">
                 <pic:pic xmlns:pic="http://schemas.openxmlformats.org/drawingml/2006/picture">
                   <pic:nvPicPr>
-                    <pic:cNvPr id="1577032519" name="Picture 1" descr="A diagram of a software application&#10;&#10;AI-generated content may be incorrect."/>
+                    <pic:cNvPr id="582858660" name="Picture 1" descr="A diagram of a system&#10;&#10;AI-generated content may be incorrect."/>
                     <pic:cNvPicPr>
                       <a:picLocks noChangeAspect="1" noChangeArrowheads="1"/>
                     </pic:cNvPicPr>
@@ -6175,7 +7180,7 @@
                   <pic:spPr bwMode="auto">
                     <a:xfrm>
                       <a:off x="0" y="0"/>
-                      <a:ext cx="5702816" cy="5195290"/>
+                      <a:ext cx="5943600" cy="5332730"/>
                     </a:xfrm>
                     <a:prstGeom prst="rect">
                       <a:avLst/>
@@ -6258,15 +7263,7 @@
           <w:b/>
           <w:bCs/>
         </w:rPr>
-        <w:t xml:space="preserve"> </w:t>
-      </w:r>
-      <w:r>
-        <w:rPr>
-          <w:rFonts w:ascii="Times New Roman" w:hAnsi="Times New Roman" w:cs="Times New Roman"/>
-          <w:b/>
-          <w:bCs/>
-        </w:rPr>
-        <w:t>Class Diagram</w:t>
+        <w:t xml:space="preserve"> Class Diagram</w:t>
       </w:r>
     </w:p>
     <w:p>
@@ -6281,6 +7278,21 @@
     </w:p>
     <w:p>
       <w:pPr>
+        <w:rPr>
+          <w:rFonts w:ascii="Times New Roman" w:hAnsi="Times New Roman" w:cs="Times New Roman"/>
+          <w:sz w:val="24"/>
+          <w:szCs w:val="24"/>
+        </w:rPr>
+      </w:pPr>
+      <w:r>
+        <w:rPr>
+          <w:rFonts w:ascii="Times New Roman" w:hAnsi="Times New Roman" w:cs="Times New Roman"/>
+        </w:rPr>
+        <w:br w:type="page"/>
+      </w:r>
+    </w:p>
+    <w:p>
+      <w:pPr>
         <w:pStyle w:val="BodyText"/>
         <w:spacing w:line="276" w:lineRule="auto"/>
         <w:jc w:val="both"/>
@@ -6288,20 +7300,54 @@
           <w:rFonts w:ascii="Times New Roman" w:hAnsi="Times New Roman" w:cs="Times New Roman"/>
         </w:rPr>
       </w:pPr>
-    </w:p>
-    <w:p>
-      <w:pPr>
-        <w:rPr>
-          <w:rFonts w:ascii="Times New Roman" w:hAnsi="Times New Roman" w:cs="Times New Roman"/>
-          <w:sz w:val="24"/>
-          <w:szCs w:val="24"/>
-        </w:rPr>
-      </w:pPr>
-      <w:r>
-        <w:rPr>
-          <w:rFonts w:ascii="Times New Roman" w:hAnsi="Times New Roman" w:cs="Times New Roman"/>
-        </w:rPr>
-        <w:br w:type="page"/>
+      <w:r>
+        <w:rPr>
+          <w:rFonts w:ascii="Times New Roman" w:hAnsi="Times New Roman" w:cs="Times New Roman"/>
+        </w:rPr>
+        <w:lastRenderedPageBreak/>
+        <w:t xml:space="preserve">Figure 3.2 </w:t>
+      </w:r>
+      <w:r>
+        <w:rPr>
+          <w:rFonts w:ascii="Times New Roman" w:hAnsi="Times New Roman" w:cs="Times New Roman"/>
+        </w:rPr>
+        <w:t>depicts</w:t>
+      </w:r>
+      <w:r>
+        <w:rPr>
+          <w:rFonts w:ascii="Times New Roman" w:hAnsi="Times New Roman" w:cs="Times New Roman"/>
+        </w:rPr>
+        <w:t xml:space="preserve"> the DTO </w:t>
+      </w:r>
+      <w:r>
+        <w:rPr>
+          <w:rFonts w:ascii="Times New Roman" w:hAnsi="Times New Roman" w:cs="Times New Roman"/>
+        </w:rPr>
+        <w:t>layer</w:t>
+      </w:r>
+      <w:r>
+        <w:rPr>
+          <w:rFonts w:ascii="Times New Roman" w:hAnsi="Times New Roman" w:cs="Times New Roman"/>
+        </w:rPr>
+        <w:t xml:space="preserve">, which </w:t>
+      </w:r>
+      <w:r>
+        <w:rPr>
+          <w:rFonts w:ascii="Times New Roman" w:hAnsi="Times New Roman" w:cs="Times New Roman"/>
+        </w:rPr>
+        <w:t>defines the data schemas exchanged between backend services and the frontend dashboard. DTOs enforce uniform response formats, encapsulate key attributes (e.g. AQI category, probability scores, timestamps, etc.), and ensure traceability between server outputs and client visualizations</w:t>
+      </w:r>
+      <w:r>
+        <w:rPr>
+          <w:rFonts w:ascii="Times New Roman" w:hAnsi="Times New Roman" w:cs="Times New Roman"/>
+        </w:rPr>
+        <w:t>.</w:t>
+      </w:r>
+      <w:r>
+        <w:rPr>
+          <w:rFonts w:ascii="Times New Roman" w:hAnsi="Times New Roman" w:cs="Times New Roman"/>
+        </w:rPr>
+        <w:t xml:space="preserve"> </w:t>
       </w:r>
     </w:p>
     <w:p>
@@ -6317,8 +7363,27 @@
         <w:rPr>
           <w:rFonts w:ascii="Times New Roman" w:hAnsi="Times New Roman" w:cs="Times New Roman"/>
         </w:rPr>
-        <w:lastRenderedPageBreak/>
-        <w:t>Figure 3.2 presents the Domain / DTO Model, which encapsulates all response schemas exchanged between backend services and the frontend dashboard. DTOs enforce a consistent data format and ensure traceability between server outputs and client visualizations.</w:t>
+        <w:t xml:space="preserve">Each </w:t>
+      </w:r>
+      <w:r>
+        <w:rPr>
+          <w:rFonts w:ascii="Times New Roman" w:hAnsi="Times New Roman" w:cs="Times New Roman"/>
+        </w:rPr>
+        <w:t xml:space="preserve">route is designed to return a stable, route-specific JSON schema (e.g. DTO) </w:t>
+      </w:r>
+      <w:proofErr w:type="gramStart"/>
+      <w:r>
+        <w:rPr>
+          <w:rFonts w:ascii="Times New Roman" w:hAnsi="Times New Roman" w:cs="Times New Roman"/>
+        </w:rPr>
+        <w:t>under</w:t>
+      </w:r>
+      <w:proofErr w:type="gramEnd"/>
+      <w:r>
+        <w:rPr>
+          <w:rFonts w:ascii="Times New Roman" w:hAnsi="Times New Roman" w:cs="Times New Roman"/>
+        </w:rPr>
+        <w:t xml:space="preserve"> normal operation, so that the client can reliably bind data to UI components.</w:t>
       </w:r>
     </w:p>
     <w:p>
@@ -6328,6 +7393,8 @@
         <w:jc w:val="both"/>
         <w:rPr>
           <w:rFonts w:ascii="Times New Roman" w:hAnsi="Times New Roman" w:cs="Times New Roman"/>
+          <w:sz w:val="8"/>
+          <w:szCs w:val="8"/>
         </w:rPr>
       </w:pPr>
     </w:p>
@@ -6345,10 +7412,10 @@
           <w:noProof/>
         </w:rPr>
         <w:drawing>
-          <wp:inline distT="0" distB="0" distL="0" distR="0" wp14:anchorId="3205DCC2" wp14:editId="4942DE67">
-            <wp:extent cx="5943600" cy="3219450"/>
-            <wp:effectExtent l="0" t="0" r="0" b="0"/>
-            <wp:docPr id="1408243936" name="Picture 2" descr="A computer screen shot of a data transfer&#10;&#10;AI-generated content may be incorrect."/>
+          <wp:inline distT="0" distB="0" distL="0" distR="0" wp14:anchorId="3103C18D" wp14:editId="38E34062">
+            <wp:extent cx="5943600" cy="3255645"/>
+            <wp:effectExtent l="0" t="0" r="0" b="1905"/>
+            <wp:docPr id="1455716403" name="Picture 2" descr="A screenshot of a computer&#10;&#10;AI-generated content may be incorrect."/>
             <wp:cNvGraphicFramePr>
               <a:graphicFrameLocks xmlns:a="http://schemas.openxmlformats.org/drawingml/2006/main" noChangeAspect="1"/>
             </wp:cNvGraphicFramePr>
@@ -6356,7 +7423,7 @@
               <a:graphicData uri="http://schemas.openxmlformats.org/drawingml/2006/picture">
                 <pic:pic xmlns:pic="http://schemas.openxmlformats.org/drawingml/2006/picture">
                   <pic:nvPicPr>
-                    <pic:cNvPr id="1408243936" name="Picture 2" descr="A computer screen shot of a data transfer&#10;&#10;AI-generated content may be incorrect."/>
+                    <pic:cNvPr id="1455716403" name="Picture 2" descr="A screenshot of a computer&#10;&#10;AI-generated content may be incorrect."/>
                     <pic:cNvPicPr>
                       <a:picLocks noChangeAspect="1" noChangeArrowheads="1"/>
                     </pic:cNvPicPr>
@@ -6377,7 +7444,7 @@
                   <pic:spPr bwMode="auto">
                     <a:xfrm>
                       <a:off x="0" y="0"/>
-                      <a:ext cx="5943600" cy="3219450"/>
+                      <a:ext cx="5943600" cy="3255645"/>
                     </a:xfrm>
                     <a:prstGeom prst="rect">
                       <a:avLst/>
@@ -6468,15 +7535,7 @@
           <w:b/>
           <w:bCs/>
         </w:rPr>
-        <w:t xml:space="preserve">Model </w:t>
-      </w:r>
-      <w:r>
-        <w:rPr>
-          <w:rFonts w:ascii="Times New Roman" w:hAnsi="Times New Roman" w:cs="Times New Roman"/>
-          <w:b/>
-          <w:bCs/>
-        </w:rPr>
-        <w:t>Class Diagram</w:t>
+        <w:t>Model Class Diagram</w:t>
       </w:r>
     </w:p>
     <w:p>
@@ -6603,21 +7662,157 @@
         <w:rPr>
           <w:rFonts w:ascii="Times New Roman" w:hAnsi="Times New Roman" w:cs="Times New Roman"/>
         </w:rPr>
-        <w:t xml:space="preserve">The sequence diagram illustrates the dynamic behavior of the CLAP system by showing how components interact over time to fulfill requests. This diagram captures the chronological flow of messages between the frontend, backend routes, helper utilities, and machine learning components (e.g. </w:t>
-      </w:r>
-      <w:r>
-        <w:rPr>
-          <w:rFonts w:ascii="Times New Roman" w:hAnsi="Times New Roman" w:cs="Times New Roman"/>
-          <w:i/>
-          <w:iCs/>
-        </w:rPr>
-        <w:t>Predictor</w:t>
-      </w:r>
-      <w:r>
-        <w:rPr>
-          <w:rFonts w:ascii="Times New Roman" w:hAnsi="Times New Roman" w:cs="Times New Roman"/>
-        </w:rPr>
-        <w:t xml:space="preserve"> instance). </w:t>
+        <w:t>The dynamic model describes how the CLAP system behaves at runtime when a user requests an updated forecast. It shows the order of messages exchanged among the browser UI, backend, route subsystem, shared utilities layer, and the persisted dataset / ML model artifacts.</w:t>
+      </w:r>
+    </w:p>
+    <w:p>
+      <w:pPr>
+        <w:pStyle w:val="BodyText"/>
+        <w:spacing w:after="0" w:line="276" w:lineRule="auto"/>
+        <w:jc w:val="both"/>
+        <w:rPr>
+          <w:rFonts w:ascii="Times New Roman" w:hAnsi="Times New Roman" w:cs="Times New Roman"/>
+        </w:rPr>
+      </w:pPr>
+      <w:r>
+        <w:rPr>
+          <w:rFonts w:ascii="Times New Roman" w:hAnsi="Times New Roman" w:cs="Times New Roman"/>
+        </w:rPr>
+        <w:t xml:space="preserve">Figure 4.1 </w:t>
+      </w:r>
+      <w:r>
+        <w:rPr>
+          <w:rFonts w:ascii="Times New Roman" w:hAnsi="Times New Roman" w:cs="Times New Roman"/>
+        </w:rPr>
+        <w:t xml:space="preserve">illustrates the runtime interaction for UC2 – Provide County-Level Forecast: </w:t>
+      </w:r>
+    </w:p>
+    <w:p>
+      <w:pPr>
+        <w:pStyle w:val="BodyText"/>
+        <w:numPr>
+          <w:ilvl w:val="0"/>
+          <w:numId w:val="21"/>
+        </w:numPr>
+        <w:spacing w:after="0" w:line="276" w:lineRule="auto"/>
+        <w:jc w:val="both"/>
+        <w:rPr>
+          <w:rFonts w:ascii="Times New Roman" w:hAnsi="Times New Roman" w:cs="Times New Roman"/>
+        </w:rPr>
+      </w:pPr>
+      <w:r>
+        <w:rPr>
+          <w:rFonts w:ascii="Times New Roman" w:hAnsi="Times New Roman" w:cs="Times New Roman"/>
+        </w:rPr>
+        <w:t xml:space="preserve">The sequence begins when the user requests an updated forecast from the browser dashboard. </w:t>
+      </w:r>
+    </w:p>
+    <w:p>
+      <w:pPr>
+        <w:pStyle w:val="BodyText"/>
+        <w:numPr>
+          <w:ilvl w:val="0"/>
+          <w:numId w:val="21"/>
+        </w:numPr>
+        <w:spacing w:after="0" w:line="276" w:lineRule="auto"/>
+        <w:jc w:val="both"/>
+        <w:rPr>
+          <w:rFonts w:ascii="Times New Roman" w:hAnsi="Times New Roman" w:cs="Times New Roman"/>
+        </w:rPr>
+      </w:pPr>
+      <w:r>
+        <w:rPr>
+          <w:rFonts w:ascii="Times New Roman" w:hAnsi="Times New Roman" w:cs="Times New Roman"/>
+        </w:rPr>
+        <w:t>The UI issues an HTTP POST /</w:t>
+      </w:r>
+      <w:proofErr w:type="spellStart"/>
+      <w:r>
+        <w:rPr>
+          <w:rFonts w:ascii="Times New Roman" w:hAnsi="Times New Roman" w:cs="Times New Roman"/>
+        </w:rPr>
+        <w:t>aqi</w:t>
+      </w:r>
+      <w:proofErr w:type="spellEnd"/>
+      <w:r>
+        <w:rPr>
+          <w:rFonts w:ascii="Times New Roman" w:hAnsi="Times New Roman" w:cs="Times New Roman"/>
+        </w:rPr>
+        <w:t xml:space="preserve">/predict call to the application, which dispatches the request to the Prediction Route Subsystem. </w:t>
+      </w:r>
+    </w:p>
+    <w:p>
+      <w:pPr>
+        <w:pStyle w:val="BodyText"/>
+        <w:numPr>
+          <w:ilvl w:val="0"/>
+          <w:numId w:val="21"/>
+        </w:numPr>
+        <w:spacing w:after="0" w:line="276" w:lineRule="auto"/>
+        <w:jc w:val="both"/>
+        <w:rPr>
+          <w:rFonts w:ascii="Times New Roman" w:hAnsi="Times New Roman" w:cs="Times New Roman"/>
+        </w:rPr>
+      </w:pPr>
+      <w:r>
+        <w:rPr>
+          <w:rFonts w:ascii="Times New Roman" w:hAnsi="Times New Roman" w:cs="Times New Roman"/>
+        </w:rPr>
+        <w:t xml:space="preserve">The route delegates feature construction and data access the Utility / Data Service later, which retrieves the most recent county-level AQI records, generates lag features, and invokes the ML Predictor (e.g. </w:t>
+      </w:r>
+      <w:proofErr w:type="spellStart"/>
+      <w:r>
+        <w:rPr>
+          <w:rFonts w:ascii="Times New Roman" w:hAnsi="Times New Roman" w:cs="Times New Roman"/>
+        </w:rPr>
+        <w:t>LightGBM</w:t>
+      </w:r>
+      <w:proofErr w:type="spellEnd"/>
+      <w:r>
+        <w:rPr>
+          <w:rFonts w:ascii="Times New Roman" w:hAnsi="Times New Roman" w:cs="Times New Roman"/>
+        </w:rPr>
+        <w:t xml:space="preserve"> model artifact) to obtain the next-day AQI category and associated probabilities. </w:t>
+      </w:r>
+    </w:p>
+    <w:p>
+      <w:pPr>
+        <w:pStyle w:val="BodyText"/>
+        <w:numPr>
+          <w:ilvl w:val="0"/>
+          <w:numId w:val="21"/>
+        </w:numPr>
+        <w:spacing w:after="0" w:line="276" w:lineRule="auto"/>
+        <w:jc w:val="both"/>
+        <w:rPr>
+          <w:rFonts w:ascii="Times New Roman" w:hAnsi="Times New Roman" w:cs="Times New Roman"/>
+        </w:rPr>
+      </w:pPr>
+      <w:r>
+        <w:rPr>
+          <w:rFonts w:ascii="Times New Roman" w:hAnsi="Times New Roman" w:cs="Times New Roman"/>
+        </w:rPr>
+        <w:t xml:space="preserve">The route then formats the result into a route-specific JSON DTO and returns it to the client. </w:t>
+      </w:r>
+    </w:p>
+    <w:p>
+      <w:pPr>
+        <w:pStyle w:val="BodyText"/>
+        <w:numPr>
+          <w:ilvl w:val="0"/>
+          <w:numId w:val="21"/>
+        </w:numPr>
+        <w:spacing w:after="0" w:line="276" w:lineRule="auto"/>
+        <w:jc w:val="both"/>
+        <w:rPr>
+          <w:rFonts w:ascii="Times New Roman" w:hAnsi="Times New Roman" w:cs="Times New Roman"/>
+        </w:rPr>
+      </w:pPr>
+      <w:r>
+        <w:rPr>
+          <w:rFonts w:ascii="Times New Roman" w:hAnsi="Times New Roman" w:cs="Times New Roman"/>
+        </w:rPr>
+        <w:t>The browser then updates the dashboard panels without a full page reload, ensuring responsive visualization aligned with SRS FR-3 and FR-4.</w:t>
       </w:r>
     </w:p>
     <w:p>
@@ -6629,59 +7824,6 @@
           <w:rFonts w:ascii="Times New Roman" w:hAnsi="Times New Roman" w:cs="Times New Roman"/>
         </w:rPr>
       </w:pPr>
-      <w:r>
-        <w:rPr>
-          <w:noProof/>
-        </w:rPr>
-        <w:drawing>
-          <wp:inline distT="0" distB="0" distL="0" distR="0" wp14:anchorId="37C02155" wp14:editId="560D8539">
-            <wp:extent cx="5943600" cy="3374390"/>
-            <wp:effectExtent l="0" t="0" r="0" b="0"/>
-            <wp:docPr id="413306451" name="Picture 5" descr="A diagram of a software application&#10;&#10;AI-generated content may be incorrect."/>
-            <wp:cNvGraphicFramePr>
-              <a:graphicFrameLocks xmlns:a="http://schemas.openxmlformats.org/drawingml/2006/main" noChangeAspect="1"/>
-            </wp:cNvGraphicFramePr>
-            <a:graphic xmlns:a="http://schemas.openxmlformats.org/drawingml/2006/main">
-              <a:graphicData uri="http://schemas.openxmlformats.org/drawingml/2006/picture">
-                <pic:pic xmlns:pic="http://schemas.openxmlformats.org/drawingml/2006/picture">
-                  <pic:nvPicPr>
-                    <pic:cNvPr id="413306451" name="Picture 5" descr="A diagram of a software application&#10;&#10;AI-generated content may be incorrect."/>
-                    <pic:cNvPicPr>
-                      <a:picLocks noChangeAspect="1" noChangeArrowheads="1"/>
-                    </pic:cNvPicPr>
-                  </pic:nvPicPr>
-                  <pic:blipFill>
-                    <a:blip r:embed="rId14">
-                      <a:extLst>
-                        <a:ext uri="{28A0092B-C50C-407E-A947-70E740481C1C}">
-                          <a14:useLocalDpi xmlns:a14="http://schemas.microsoft.com/office/drawing/2010/main" val="0"/>
-                        </a:ext>
-                      </a:extLst>
-                    </a:blip>
-                    <a:srcRect/>
-                    <a:stretch>
-                      <a:fillRect/>
-                    </a:stretch>
-                  </pic:blipFill>
-                  <pic:spPr bwMode="auto">
-                    <a:xfrm>
-                      <a:off x="0" y="0"/>
-                      <a:ext cx="5943600" cy="3374390"/>
-                    </a:xfrm>
-                    <a:prstGeom prst="rect">
-                      <a:avLst/>
-                    </a:prstGeom>
-                    <a:noFill/>
-                    <a:ln>
-                      <a:noFill/>
-                    </a:ln>
-                  </pic:spPr>
-                </pic:pic>
-              </a:graphicData>
-            </a:graphic>
-          </wp:inline>
-        </w:drawing>
-      </w:r>
     </w:p>
     <w:p>
       <w:pPr>
@@ -6693,6 +7835,7 @@
           <w:rFonts w:ascii="Times New Roman" w:hAnsi="Times New Roman" w:cs="Times New Roman"/>
           <w:b/>
           <w:bCs/>
+          <w:color w:val="EE0000"/>
         </w:rPr>
       </w:pPr>
       <w:r>
@@ -6700,46 +7843,25 @@
           <w:rFonts w:ascii="Times New Roman" w:hAnsi="Times New Roman" w:cs="Times New Roman"/>
           <w:b/>
           <w:bCs/>
-        </w:rPr>
-        <w:t xml:space="preserve">Figure </w:t>
+          <w:color w:val="EE0000"/>
+        </w:rPr>
+        <w:t xml:space="preserve">Figure 4.1 – </w:t>
       </w:r>
       <w:r>
         <w:rPr>
           <w:rFonts w:ascii="Times New Roman" w:hAnsi="Times New Roman" w:cs="Times New Roman"/>
           <w:b/>
           <w:bCs/>
-        </w:rPr>
-        <w:t>4.1</w:t>
+          <w:color w:val="EE0000"/>
+        </w:rPr>
+        <w:t>Forecast Generation</w:t>
       </w:r>
       <w:r>
         <w:rPr>
           <w:rFonts w:ascii="Times New Roman" w:hAnsi="Times New Roman" w:cs="Times New Roman"/>
           <w:b/>
           <w:bCs/>
-        </w:rPr>
-        <w:t xml:space="preserve"> –</w:t>
-      </w:r>
-      <w:r>
-        <w:rPr>
-          <w:rFonts w:ascii="Times New Roman" w:hAnsi="Times New Roman" w:cs="Times New Roman"/>
-          <w:b/>
-          <w:bCs/>
-        </w:rPr>
-        <w:t xml:space="preserve"> </w:t>
-      </w:r>
-      <w:r>
-        <w:rPr>
-          <w:rFonts w:ascii="Times New Roman" w:hAnsi="Times New Roman" w:cs="Times New Roman"/>
-          <w:b/>
-          <w:bCs/>
-        </w:rPr>
-        <w:t>Forecast Generation</w:t>
-      </w:r>
-      <w:r>
-        <w:rPr>
-          <w:rFonts w:ascii="Times New Roman" w:hAnsi="Times New Roman" w:cs="Times New Roman"/>
-          <w:b/>
-          <w:bCs/>
+          <w:color w:val="EE0000"/>
         </w:rPr>
         <w:t xml:space="preserve"> Sequence Diagram</w:t>
       </w:r>
@@ -6753,103 +7875,26 @@
           <w:rFonts w:ascii="Times New Roman" w:hAnsi="Times New Roman" w:cs="Times New Roman"/>
         </w:rPr>
       </w:pPr>
-      <w:r>
-        <w:rPr>
-          <w:rFonts w:ascii="Times New Roman" w:hAnsi="Times New Roman" w:cs="Times New Roman"/>
-        </w:rPr>
-        <w:t xml:space="preserve">When a user interacts with the browser interface (e.g. clicking “Generate Forecast”), the frontend React application sends HTTP requests to the Flask backend, which dispatches them to the appropriate backend route module (e.g. </w:t>
-      </w:r>
-      <w:r>
-        <w:rPr>
-          <w:rFonts w:ascii="Times New Roman" w:hAnsi="Times New Roman" w:cs="Times New Roman"/>
-          <w:i/>
-          <w:iCs/>
-        </w:rPr>
-        <w:t>predict.py</w:t>
-      </w:r>
-      <w:r>
-        <w:rPr>
-          <w:rFonts w:ascii="Times New Roman" w:hAnsi="Times New Roman" w:cs="Times New Roman"/>
-        </w:rPr>
-        <w:t xml:space="preserve"> or </w:t>
-      </w:r>
-      <w:r>
-        <w:rPr>
-          <w:rFonts w:ascii="Times New Roman" w:hAnsi="Times New Roman" w:cs="Times New Roman"/>
-          <w:i/>
-          <w:iCs/>
-        </w:rPr>
-        <w:t>historical.py</w:t>
-      </w:r>
-      <w:r>
-        <w:rPr>
-          <w:rFonts w:ascii="Times New Roman" w:hAnsi="Times New Roman" w:cs="Times New Roman"/>
-        </w:rPr>
-        <w:t xml:space="preserve">). These route handlers invoke shared utility functions (e.g. </w:t>
-      </w:r>
-      <w:r>
-        <w:rPr>
-          <w:rFonts w:ascii="Times New Roman" w:hAnsi="Times New Roman" w:cs="Times New Roman"/>
-          <w:i/>
-          <w:iCs/>
-        </w:rPr>
-        <w:t>aqi_utils.py</w:t>
-      </w:r>
-      <w:r>
-        <w:rPr>
-          <w:rFonts w:ascii="Times New Roman" w:hAnsi="Times New Roman" w:cs="Times New Roman"/>
-        </w:rPr>
-        <w:t xml:space="preserve">) to perform tasks such as retrieving the appropriate model (e.g. </w:t>
-      </w:r>
-      <w:r>
-        <w:rPr>
-          <w:rFonts w:ascii="Times New Roman" w:hAnsi="Times New Roman" w:cs="Times New Roman"/>
-          <w:i/>
-          <w:iCs/>
-        </w:rPr>
-        <w:t>get_predictor()</w:t>
-      </w:r>
-      <w:r>
-        <w:rPr>
-          <w:rFonts w:ascii="Times New Roman" w:hAnsi="Times New Roman" w:cs="Times New Roman"/>
-        </w:rPr>
-        <w:t xml:space="preserve">), constructing features, and generating predictions using the LightGBM model (e.g. </w:t>
-      </w:r>
-      <w:r>
-        <w:rPr>
-          <w:rFonts w:ascii="Times New Roman" w:hAnsi="Times New Roman" w:cs="Times New Roman"/>
-          <w:i/>
-          <w:iCs/>
-        </w:rPr>
-        <w:t>predict()</w:t>
-      </w:r>
-      <w:r>
-        <w:rPr>
-          <w:rFonts w:ascii="Times New Roman" w:hAnsi="Times New Roman" w:cs="Times New Roman"/>
-          <w:i/>
-          <w:iCs/>
-        </w:rPr>
-        <w:t xml:space="preserve"> </w:t>
-      </w:r>
-      <w:r>
-        <w:rPr>
-          <w:rFonts w:ascii="Times New Roman" w:hAnsi="Times New Roman" w:cs="Times New Roman"/>
-        </w:rPr>
-        <w:t xml:space="preserve">or </w:t>
-      </w:r>
-      <w:r>
-        <w:rPr>
-          <w:rFonts w:ascii="Times New Roman" w:hAnsi="Times New Roman" w:cs="Times New Roman"/>
-          <w:i/>
-          <w:iCs/>
-        </w:rPr>
-        <w:t>predict_proba()</w:t>
-      </w:r>
-      <w:r>
-        <w:rPr>
-          <w:rFonts w:ascii="Times New Roman" w:hAnsi="Times New Roman" w:cs="Times New Roman"/>
-        </w:rPr>
-        <w:t xml:space="preserve">). The results are then formatted into structured JSON responses and returned to the frontend, which renders them as interactive charts and forecast summaries. </w:t>
+    </w:p>
+    <w:p>
+      <w:pPr>
+        <w:rPr>
+          <w:rFonts w:ascii="Times New Roman" w:hAnsi="Times New Roman" w:cs="Times New Roman"/>
+          <w:b/>
+          <w:bCs/>
+          <w:color w:val="EE0000"/>
+          <w:sz w:val="24"/>
+          <w:szCs w:val="24"/>
+        </w:rPr>
+      </w:pPr>
+      <w:r>
+        <w:rPr>
+          <w:rFonts w:ascii="Times New Roman" w:hAnsi="Times New Roman" w:cs="Times New Roman"/>
+          <w:b/>
+          <w:bCs/>
+          <w:color w:val="EE0000"/>
+        </w:rPr>
+        <w:br w:type="page"/>
       </w:r>
     </w:p>
     <w:p>
@@ -6859,34 +7904,9 @@
         <w:jc w:val="both"/>
         <w:rPr>
           <w:rFonts w:ascii="Times New Roman" w:hAnsi="Times New Roman" w:cs="Times New Roman"/>
-        </w:rPr>
-      </w:pPr>
-      <w:r>
-        <w:rPr>
-          <w:rFonts w:ascii="Times New Roman" w:hAnsi="Times New Roman" w:cs="Times New Roman"/>
-        </w:rPr>
-        <w:t xml:space="preserve">(NOTE: Vite’s production build complies the React frontend into a static bundle of optimized HTML, CSS, and JavaScript assets that can be served by the backend (Flask) as a static site). </w:t>
-      </w:r>
-    </w:p>
-    <w:p>
-      <w:pPr>
-        <w:pStyle w:val="BodyText"/>
-        <w:spacing w:line="276" w:lineRule="auto"/>
-        <w:jc w:val="both"/>
-        <w:rPr>
-          <w:rFonts w:ascii="Times New Roman" w:hAnsi="Times New Roman" w:cs="Times New Roman"/>
-        </w:rPr>
-      </w:pPr>
-    </w:p>
-    <w:p>
-      <w:pPr>
-        <w:rPr>
-          <w:rFonts w:ascii="Times New Roman" w:hAnsi="Times New Roman" w:cs="Times New Roman"/>
           <w:b/>
           <w:bCs/>
           <w:color w:val="EE0000"/>
-          <w:sz w:val="24"/>
-          <w:szCs w:val="24"/>
         </w:rPr>
       </w:pPr>
       <w:r>
@@ -6896,26 +7916,6 @@
           <w:bCs/>
           <w:color w:val="EE0000"/>
         </w:rPr>
-        <w:br w:type="page"/>
-      </w:r>
-    </w:p>
-    <w:p>
-      <w:pPr>
-        <w:pStyle w:val="BodyText"/>
-        <w:spacing w:line="276" w:lineRule="auto"/>
-        <w:jc w:val="both"/>
-        <w:rPr>
-          <w:rFonts w:ascii="Times New Roman" w:hAnsi="Times New Roman" w:cs="Times New Roman"/>
-          <w:b/>
-          <w:bCs/>
-        </w:rPr>
-      </w:pPr>
-      <w:r>
-        <w:rPr>
-          <w:rFonts w:ascii="Times New Roman" w:hAnsi="Times New Roman" w:cs="Times New Roman"/>
-          <w:b/>
-          <w:bCs/>
-        </w:rPr>
         <w:lastRenderedPageBreak/>
         <w:t>RATIONALE</w:t>
       </w:r>
@@ -6924,6 +7924,7 @@
           <w:rFonts w:ascii="Times New Roman" w:hAnsi="Times New Roman" w:cs="Times New Roman"/>
           <w:b/>
           <w:bCs/>
+          <w:color w:val="EE0000"/>
           <w:spacing w:val="-4"/>
         </w:rPr>
         <w:t xml:space="preserve"> </w:t>
@@ -6933,6 +7934,7 @@
           <w:rFonts w:ascii="Times New Roman" w:hAnsi="Times New Roman" w:cs="Times New Roman"/>
           <w:b/>
           <w:bCs/>
+          <w:color w:val="EE0000"/>
         </w:rPr>
         <w:t>FOR</w:t>
       </w:r>
@@ -6941,6 +7943,7 @@
           <w:rFonts w:ascii="Times New Roman" w:hAnsi="Times New Roman" w:cs="Times New Roman"/>
           <w:b/>
           <w:bCs/>
+          <w:color w:val="EE0000"/>
           <w:spacing w:val="-5"/>
         </w:rPr>
         <w:t xml:space="preserve"> </w:t>
@@ -6950,6 +7953,7 @@
           <w:rFonts w:ascii="Times New Roman" w:hAnsi="Times New Roman" w:cs="Times New Roman"/>
           <w:b/>
           <w:bCs/>
+          <w:color w:val="EE0000"/>
         </w:rPr>
         <w:t>YOUR</w:t>
       </w:r>
@@ -6958,6 +7962,7 @@
           <w:rFonts w:ascii="Times New Roman" w:hAnsi="Times New Roman" w:cs="Times New Roman"/>
           <w:b/>
           <w:bCs/>
+          <w:color w:val="EE0000"/>
           <w:spacing w:val="-4"/>
         </w:rPr>
         <w:t xml:space="preserve"> </w:t>
@@ -6967,6 +7972,7 @@
           <w:rFonts w:ascii="Times New Roman" w:hAnsi="Times New Roman" w:cs="Times New Roman"/>
           <w:b/>
           <w:bCs/>
+          <w:color w:val="EE0000"/>
         </w:rPr>
         <w:t>DETAILED</w:t>
       </w:r>
@@ -6975,6 +7981,7 @@
           <w:rFonts w:ascii="Times New Roman" w:hAnsi="Times New Roman" w:cs="Times New Roman"/>
           <w:b/>
           <w:bCs/>
+          <w:color w:val="EE0000"/>
           <w:spacing w:val="-5"/>
         </w:rPr>
         <w:t xml:space="preserve"> </w:t>
@@ -6984,6 +7991,7 @@
           <w:rFonts w:ascii="Times New Roman" w:hAnsi="Times New Roman" w:cs="Times New Roman"/>
           <w:b/>
           <w:bCs/>
+          <w:color w:val="EE0000"/>
         </w:rPr>
         <w:t>DESIGN</w:t>
       </w:r>
@@ -6992,6 +8000,7 @@
           <w:rFonts w:ascii="Times New Roman" w:hAnsi="Times New Roman" w:cs="Times New Roman"/>
           <w:b/>
           <w:bCs/>
+          <w:color w:val="EE0000"/>
           <w:spacing w:val="-4"/>
         </w:rPr>
         <w:t xml:space="preserve"> </w:t>
@@ -7001,6 +8010,7 @@
           <w:rFonts w:ascii="Times New Roman" w:hAnsi="Times New Roman" w:cs="Times New Roman"/>
           <w:b/>
           <w:bCs/>
+          <w:color w:val="EE0000"/>
           <w:spacing w:val="-2"/>
         </w:rPr>
         <w:t>MODEL</w:t>
@@ -7055,7 +8065,7 @@
           <w:ilvl w:val="0"/>
           <w:numId w:val="18"/>
         </w:numPr>
-        <w:spacing w:line="276" w:lineRule="auto"/>
+        <w:spacing w:after="0" w:line="276" w:lineRule="auto"/>
         <w:jc w:val="both"/>
         <w:rPr>
           <w:rFonts w:ascii="Times New Roman" w:hAnsi="Times New Roman" w:cs="Times New Roman"/>
@@ -7103,7 +8113,7 @@
           <w:ilvl w:val="0"/>
           <w:numId w:val="18"/>
         </w:numPr>
-        <w:spacing w:line="276" w:lineRule="auto"/>
+        <w:spacing w:after="0" w:line="276" w:lineRule="auto"/>
         <w:jc w:val="both"/>
         <w:rPr>
           <w:rFonts w:ascii="Times New Roman" w:hAnsi="Times New Roman" w:cs="Times New Roman"/>
@@ -7123,7 +8133,7 @@
           <w:ilvl w:val="0"/>
           <w:numId w:val="18"/>
         </w:numPr>
-        <w:spacing w:line="276" w:lineRule="auto"/>
+        <w:spacing w:after="0" w:line="276" w:lineRule="auto"/>
         <w:jc w:val="both"/>
         <w:rPr>
           <w:rFonts w:ascii="Times New Roman" w:hAnsi="Times New Roman" w:cs="Times New Roman"/>
@@ -7165,6 +8175,7 @@
           <w:rFonts w:ascii="Times New Roman" w:hAnsi="Times New Roman" w:cs="Times New Roman"/>
           <w:b/>
           <w:bCs/>
+          <w:color w:val="EE0000"/>
           <w:spacing w:val="-2"/>
         </w:rPr>
       </w:pPr>
@@ -7174,6 +8185,7 @@
           <w:rFonts w:ascii="Times New Roman" w:hAnsi="Times New Roman" w:cs="Times New Roman"/>
           <w:b/>
           <w:bCs/>
+          <w:color w:val="EE0000"/>
         </w:rPr>
         <w:t>TRACEABILITY</w:t>
       </w:r>
@@ -7182,6 +8194,7 @@
           <w:rFonts w:ascii="Times New Roman" w:hAnsi="Times New Roman" w:cs="Times New Roman"/>
           <w:b/>
           <w:bCs/>
+          <w:color w:val="EE0000"/>
           <w:spacing w:val="-9"/>
         </w:rPr>
         <w:t xml:space="preserve"> </w:t>
@@ -7191,6 +8204,7 @@
           <w:rFonts w:ascii="Times New Roman" w:hAnsi="Times New Roman" w:cs="Times New Roman"/>
           <w:b/>
           <w:bCs/>
+          <w:color w:val="EE0000"/>
         </w:rPr>
         <w:t>FROM</w:t>
       </w:r>
@@ -7199,6 +8213,7 @@
           <w:rFonts w:ascii="Times New Roman" w:hAnsi="Times New Roman" w:cs="Times New Roman"/>
           <w:b/>
           <w:bCs/>
+          <w:color w:val="EE0000"/>
           <w:spacing w:val="-5"/>
         </w:rPr>
         <w:t xml:space="preserve"> </w:t>
@@ -7208,6 +8223,7 @@
           <w:rFonts w:ascii="Times New Roman" w:hAnsi="Times New Roman" w:cs="Times New Roman"/>
           <w:b/>
           <w:bCs/>
+          <w:color w:val="EE0000"/>
         </w:rPr>
         <w:t>REQUIREMENTS</w:t>
       </w:r>
@@ -7216,6 +8232,7 @@
           <w:rFonts w:ascii="Times New Roman" w:hAnsi="Times New Roman" w:cs="Times New Roman"/>
           <w:b/>
           <w:bCs/>
+          <w:color w:val="EE0000"/>
           <w:spacing w:val="-6"/>
         </w:rPr>
         <w:t xml:space="preserve"> </w:t>
@@ -7225,6 +8242,7 @@
           <w:rFonts w:ascii="Times New Roman" w:hAnsi="Times New Roman" w:cs="Times New Roman"/>
           <w:b/>
           <w:bCs/>
+          <w:color w:val="EE0000"/>
         </w:rPr>
         <w:t>TO</w:t>
       </w:r>
@@ -7233,6 +8251,7 @@
           <w:rFonts w:ascii="Times New Roman" w:hAnsi="Times New Roman" w:cs="Times New Roman"/>
           <w:b/>
           <w:bCs/>
+          <w:color w:val="EE0000"/>
           <w:spacing w:val="-7"/>
         </w:rPr>
         <w:t xml:space="preserve"> </w:t>
@@ -7242,6 +8261,7 @@
           <w:rFonts w:ascii="Times New Roman" w:hAnsi="Times New Roman" w:cs="Times New Roman"/>
           <w:b/>
           <w:bCs/>
+          <w:color w:val="EE0000"/>
         </w:rPr>
         <w:t>DETAILED</w:t>
       </w:r>
@@ -7250,6 +8270,7 @@
           <w:rFonts w:ascii="Times New Roman" w:hAnsi="Times New Roman" w:cs="Times New Roman"/>
           <w:b/>
           <w:bCs/>
+          <w:color w:val="EE0000"/>
           <w:spacing w:val="-6"/>
         </w:rPr>
         <w:t xml:space="preserve"> </w:t>
@@ -7259,6 +8280,7 @@
           <w:rFonts w:ascii="Times New Roman" w:hAnsi="Times New Roman" w:cs="Times New Roman"/>
           <w:b/>
           <w:bCs/>
+          <w:color w:val="EE0000"/>
         </w:rPr>
         <w:t>DESIGN</w:t>
       </w:r>
@@ -7267,6 +8289,7 @@
           <w:rFonts w:ascii="Times New Roman" w:hAnsi="Times New Roman" w:cs="Times New Roman"/>
           <w:b/>
           <w:bCs/>
+          <w:color w:val="EE0000"/>
           <w:spacing w:val="-3"/>
         </w:rPr>
         <w:t xml:space="preserve"> </w:t>
@@ -7276,6 +8299,7 @@
           <w:rFonts w:ascii="Times New Roman" w:hAnsi="Times New Roman" w:cs="Times New Roman"/>
           <w:b/>
           <w:bCs/>
+          <w:color w:val="EE0000"/>
           <w:spacing w:val="-2"/>
         </w:rPr>
         <w:t>MODEL</w:t>
@@ -7593,7 +8617,25 @@
           <w:sz w:val="24"/>
           <w:szCs w:val="24"/>
         </w:rPr>
-        <w:t>“https://github.com/cchung7/rtx_team1/compare/&lt;ver-before-hash&gt;..&lt;ver-after-hash&gt;”.</w:t>
+        <w:t>“https://github.com/cchung7/rtx_team1/compare/&lt;ver-before-hash</w:t>
+      </w:r>
+      <w:proofErr w:type="gramStart"/>
+      <w:r>
+        <w:rPr>
+          <w:rFonts w:ascii="Times New Roman" w:hAnsi="Times New Roman" w:cs="Times New Roman"/>
+          <w:sz w:val="24"/>
+          <w:szCs w:val="24"/>
+        </w:rPr>
+        <w:t>&gt;..</w:t>
+      </w:r>
+      <w:proofErr w:type="gramEnd"/>
+      <w:r>
+        <w:rPr>
+          <w:rFonts w:ascii="Times New Roman" w:hAnsi="Times New Roman" w:cs="Times New Roman"/>
+          <w:sz w:val="24"/>
+          <w:szCs w:val="24"/>
+        </w:rPr>
+        <w:t>&lt;ver-after-hash&gt;”.</w:t>
       </w:r>
     </w:p>
     <w:p>
@@ -8016,6 +9058,15 @@
                 <w:szCs w:val="24"/>
               </w:rPr>
             </w:pPr>
+            <w:r>
+              <w:rPr>
+                <w:rFonts w:ascii="Times New Roman" w:hAnsi="Times New Roman" w:cs="Times New Roman"/>
+                <w:bCs/>
+                <w:sz w:val="24"/>
+                <w:szCs w:val="24"/>
+              </w:rPr>
+              <w:t>Initial draft</w:t>
+            </w:r>
           </w:p>
         </w:tc>
         <w:tc>
@@ -8093,6 +9144,218 @@
                 <w:szCs w:val="24"/>
               </w:rPr>
             </w:pPr>
+            <w:r>
+              <w:rPr>
+                <w:rFonts w:ascii="Times New Roman" w:hAnsi="Times New Roman" w:cs="Times New Roman"/>
+                <w:bCs/>
+                <w:sz w:val="24"/>
+                <w:szCs w:val="24"/>
+              </w:rPr>
+              <w:t>10/31/25</w:t>
+            </w:r>
+          </w:p>
+        </w:tc>
+        <w:tc>
+          <w:tcPr>
+            <w:tcW w:w="1216" w:type="dxa"/>
+            <w:vAlign w:val="center"/>
+          </w:tcPr>
+          <w:p>
+            <w:pPr>
+              <w:spacing w:line="276" w:lineRule="auto"/>
+              <w:jc w:val="center"/>
+              <w:rPr>
+                <w:rFonts w:ascii="Times New Roman" w:hAnsi="Times New Roman" w:cs="Times New Roman"/>
+                <w:bCs/>
+                <w:sz w:val="24"/>
+                <w:szCs w:val="24"/>
+              </w:rPr>
+            </w:pPr>
+            <w:r>
+              <w:rPr>
+                <w:rFonts w:ascii="Times New Roman" w:hAnsi="Times New Roman" w:cs="Times New Roman"/>
+                <w:bCs/>
+                <w:sz w:val="24"/>
+                <w:szCs w:val="24"/>
+              </w:rPr>
+              <w:t>v0.2 ()</w:t>
+            </w:r>
+          </w:p>
+        </w:tc>
+        <w:tc>
+          <w:tcPr>
+            <w:tcW w:w="1202" w:type="dxa"/>
+            <w:vAlign w:val="center"/>
+          </w:tcPr>
+          <w:p>
+            <w:pPr>
+              <w:spacing w:line="276" w:lineRule="auto"/>
+              <w:jc w:val="center"/>
+              <w:rPr>
+                <w:rFonts w:ascii="Times New Roman" w:hAnsi="Times New Roman" w:cs="Times New Roman"/>
+                <w:bCs/>
+                <w:sz w:val="24"/>
+                <w:szCs w:val="24"/>
+              </w:rPr>
+            </w:pPr>
+            <w:r>
+              <w:rPr>
+                <w:rFonts w:ascii="Times New Roman" w:hAnsi="Times New Roman" w:cs="Times New Roman"/>
+                <w:bCs/>
+                <w:sz w:val="24"/>
+                <w:szCs w:val="24"/>
+              </w:rPr>
+              <w:t>v0.</w:t>
+            </w:r>
+            <w:r>
+              <w:rPr>
+                <w:rFonts w:ascii="Times New Roman" w:hAnsi="Times New Roman" w:cs="Times New Roman"/>
+                <w:bCs/>
+                <w:sz w:val="24"/>
+                <w:szCs w:val="24"/>
+              </w:rPr>
+              <w:t>3</w:t>
+            </w:r>
+            <w:r>
+              <w:rPr>
+                <w:rFonts w:ascii="Times New Roman" w:hAnsi="Times New Roman" w:cs="Times New Roman"/>
+                <w:bCs/>
+                <w:sz w:val="24"/>
+                <w:szCs w:val="24"/>
+              </w:rPr>
+              <w:t xml:space="preserve"> ()</w:t>
+            </w:r>
+          </w:p>
+        </w:tc>
+        <w:tc>
+          <w:tcPr>
+            <w:tcW w:w="1483" w:type="dxa"/>
+            <w:vAlign w:val="center"/>
+          </w:tcPr>
+          <w:p>
+            <w:pPr>
+              <w:spacing w:line="276" w:lineRule="auto"/>
+              <w:jc w:val="center"/>
+              <w:rPr>
+                <w:rFonts w:ascii="Times New Roman" w:hAnsi="Times New Roman" w:cs="Times New Roman"/>
+                <w:bCs/>
+                <w:sz w:val="24"/>
+                <w:szCs w:val="24"/>
+              </w:rPr>
+            </w:pPr>
+            <w:r>
+              <w:rPr>
+                <w:rFonts w:ascii="Times New Roman" w:hAnsi="Times New Roman" w:cs="Times New Roman"/>
+                <w:bCs/>
+                <w:sz w:val="24"/>
+                <w:szCs w:val="24"/>
+              </w:rPr>
+              <w:t>Jay Chung (cwc130330)</w:t>
+            </w:r>
+          </w:p>
+        </w:tc>
+        <w:tc>
+          <w:tcPr>
+            <w:tcW w:w="1550" w:type="dxa"/>
+            <w:vAlign w:val="center"/>
+          </w:tcPr>
+          <w:p>
+            <w:pPr>
+              <w:spacing w:line="276" w:lineRule="auto"/>
+              <w:jc w:val="center"/>
+              <w:rPr>
+                <w:rFonts w:ascii="Times New Roman" w:hAnsi="Times New Roman" w:cs="Times New Roman"/>
+                <w:bCs/>
+                <w:sz w:val="24"/>
+                <w:szCs w:val="24"/>
+              </w:rPr>
+            </w:pPr>
+            <w:r>
+              <w:rPr>
+                <w:rFonts w:ascii="Times New Roman" w:hAnsi="Times New Roman" w:cs="Times New Roman"/>
+                <w:bCs/>
+                <w:sz w:val="24"/>
+                <w:szCs w:val="24"/>
+              </w:rPr>
+              <w:t>Revision Edit – All sections</w:t>
+            </w:r>
+          </w:p>
+        </w:tc>
+        <w:tc>
+          <w:tcPr>
+            <w:tcW w:w="1543" w:type="dxa"/>
+            <w:vAlign w:val="center"/>
+          </w:tcPr>
+          <w:p>
+            <w:pPr>
+              <w:spacing w:line="276" w:lineRule="auto"/>
+              <w:jc w:val="center"/>
+              <w:rPr>
+                <w:rFonts w:ascii="Times New Roman" w:hAnsi="Times New Roman" w:cs="Times New Roman"/>
+                <w:bCs/>
+                <w:sz w:val="24"/>
+                <w:szCs w:val="24"/>
+              </w:rPr>
+            </w:pPr>
+            <w:r>
+              <w:rPr>
+                <w:rFonts w:ascii="Times New Roman" w:hAnsi="Times New Roman" w:cs="Times New Roman"/>
+                <w:bCs/>
+                <w:sz w:val="24"/>
+                <w:szCs w:val="24"/>
+              </w:rPr>
+              <w:t>All Team Members</w:t>
+            </w:r>
+          </w:p>
+        </w:tc>
+      </w:tr>
+      <w:tr>
+        <w:trPr>
+          <w:jc w:val="center"/>
+        </w:trPr>
+        <w:tc>
+          <w:tcPr>
+            <w:tcW w:w="1170" w:type="dxa"/>
+            <w:vAlign w:val="center"/>
+          </w:tcPr>
+          <w:p>
+            <w:pPr>
+              <w:spacing w:line="276" w:lineRule="auto"/>
+              <w:jc w:val="center"/>
+              <w:rPr>
+                <w:rFonts w:ascii="Times New Roman" w:hAnsi="Times New Roman" w:cs="Times New Roman"/>
+                <w:bCs/>
+                <w:sz w:val="24"/>
+                <w:szCs w:val="24"/>
+              </w:rPr>
+            </w:pPr>
+            <w:r>
+              <w:rPr>
+                <w:rFonts w:ascii="Times New Roman" w:hAnsi="Times New Roman" w:cs="Times New Roman"/>
+                <w:bCs/>
+                <w:sz w:val="24"/>
+                <w:szCs w:val="24"/>
+              </w:rPr>
+              <w:t>3</w:t>
+            </w:r>
+          </w:p>
+        </w:tc>
+        <w:tc>
+          <w:tcPr>
+            <w:tcW w:w="1186" w:type="dxa"/>
+            <w:vAlign w:val="center"/>
+          </w:tcPr>
+          <w:p>
+            <w:pPr>
+              <w:spacing w:line="276" w:lineRule="auto"/>
+              <w:jc w:val="center"/>
+              <w:rPr>
+                <w:rFonts w:ascii="Times New Roman" w:hAnsi="Times New Roman" w:cs="Times New Roman"/>
+                <w:bCs/>
+                <w:sz w:val="24"/>
+                <w:szCs w:val="24"/>
+              </w:rPr>
+            </w:pPr>
           </w:p>
         </w:tc>
         <w:tc>
@@ -8213,146 +9476,6 @@
                 <w:sz w:val="24"/>
                 <w:szCs w:val="24"/>
               </w:rPr>
-              <w:t>3</w:t>
-            </w:r>
-          </w:p>
-        </w:tc>
-        <w:tc>
-          <w:tcPr>
-            <w:tcW w:w="1186" w:type="dxa"/>
-            <w:vAlign w:val="center"/>
-          </w:tcPr>
-          <w:p>
-            <w:pPr>
-              <w:spacing w:line="276" w:lineRule="auto"/>
-              <w:jc w:val="center"/>
-              <w:rPr>
-                <w:rFonts w:ascii="Times New Roman" w:hAnsi="Times New Roman" w:cs="Times New Roman"/>
-                <w:bCs/>
-                <w:sz w:val="24"/>
-                <w:szCs w:val="24"/>
-              </w:rPr>
-            </w:pPr>
-          </w:p>
-        </w:tc>
-        <w:tc>
-          <w:tcPr>
-            <w:tcW w:w="1216" w:type="dxa"/>
-            <w:vAlign w:val="center"/>
-          </w:tcPr>
-          <w:p>
-            <w:pPr>
-              <w:spacing w:line="276" w:lineRule="auto"/>
-              <w:jc w:val="center"/>
-              <w:rPr>
-                <w:rFonts w:ascii="Times New Roman" w:hAnsi="Times New Roman" w:cs="Times New Roman"/>
-                <w:bCs/>
-                <w:sz w:val="24"/>
-                <w:szCs w:val="24"/>
-              </w:rPr>
-            </w:pPr>
-          </w:p>
-        </w:tc>
-        <w:tc>
-          <w:tcPr>
-            <w:tcW w:w="1202" w:type="dxa"/>
-            <w:vAlign w:val="center"/>
-          </w:tcPr>
-          <w:p>
-            <w:pPr>
-              <w:spacing w:line="276" w:lineRule="auto"/>
-              <w:jc w:val="center"/>
-              <w:rPr>
-                <w:rFonts w:ascii="Times New Roman" w:hAnsi="Times New Roman" w:cs="Times New Roman"/>
-                <w:bCs/>
-                <w:sz w:val="24"/>
-                <w:szCs w:val="24"/>
-              </w:rPr>
-            </w:pPr>
-          </w:p>
-        </w:tc>
-        <w:tc>
-          <w:tcPr>
-            <w:tcW w:w="1483" w:type="dxa"/>
-            <w:vAlign w:val="center"/>
-          </w:tcPr>
-          <w:p>
-            <w:pPr>
-              <w:spacing w:line="276" w:lineRule="auto"/>
-              <w:jc w:val="center"/>
-              <w:rPr>
-                <w:rFonts w:ascii="Times New Roman" w:hAnsi="Times New Roman" w:cs="Times New Roman"/>
-                <w:bCs/>
-                <w:sz w:val="24"/>
-                <w:szCs w:val="24"/>
-              </w:rPr>
-            </w:pPr>
-          </w:p>
-        </w:tc>
-        <w:tc>
-          <w:tcPr>
-            <w:tcW w:w="1550" w:type="dxa"/>
-            <w:vAlign w:val="center"/>
-          </w:tcPr>
-          <w:p>
-            <w:pPr>
-              <w:spacing w:line="276" w:lineRule="auto"/>
-              <w:jc w:val="center"/>
-              <w:rPr>
-                <w:rFonts w:ascii="Times New Roman" w:hAnsi="Times New Roman" w:cs="Times New Roman"/>
-                <w:bCs/>
-                <w:sz w:val="24"/>
-                <w:szCs w:val="24"/>
-              </w:rPr>
-            </w:pPr>
-          </w:p>
-        </w:tc>
-        <w:tc>
-          <w:tcPr>
-            <w:tcW w:w="1543" w:type="dxa"/>
-            <w:vAlign w:val="center"/>
-          </w:tcPr>
-          <w:p>
-            <w:pPr>
-              <w:spacing w:line="276" w:lineRule="auto"/>
-              <w:jc w:val="center"/>
-              <w:rPr>
-                <w:rFonts w:ascii="Times New Roman" w:hAnsi="Times New Roman" w:cs="Times New Roman"/>
-                <w:bCs/>
-                <w:sz w:val="24"/>
-                <w:szCs w:val="24"/>
-              </w:rPr>
-            </w:pPr>
-          </w:p>
-        </w:tc>
-      </w:tr>
-      <w:tr>
-        <w:trPr>
-          <w:jc w:val="center"/>
-        </w:trPr>
-        <w:tc>
-          <w:tcPr>
-            <w:tcW w:w="1170" w:type="dxa"/>
-            <w:vAlign w:val="center"/>
-          </w:tcPr>
-          <w:p>
-            <w:pPr>
-              <w:spacing w:line="276" w:lineRule="auto"/>
-              <w:jc w:val="center"/>
-              <w:rPr>
-                <w:rFonts w:ascii="Times New Roman" w:hAnsi="Times New Roman" w:cs="Times New Roman"/>
-                <w:bCs/>
-                <w:sz w:val="24"/>
-                <w:szCs w:val="24"/>
-              </w:rPr>
-            </w:pPr>
-            <w:r>
-              <w:rPr>
-                <w:rFonts w:ascii="Times New Roman" w:hAnsi="Times New Roman" w:cs="Times New Roman"/>
-                <w:bCs/>
-                <w:sz w:val="24"/>
-                <w:szCs w:val="24"/>
-              </w:rPr>
               <w:t>4</w:t>
             </w:r>
           </w:p>
@@ -8467,17 +9590,6 @@
         </w:tc>
       </w:tr>
     </w:tbl>
-    <w:p>
-      <w:pPr>
-        <w:spacing w:line="276" w:lineRule="auto"/>
-        <w:jc w:val="both"/>
-        <w:rPr>
-          <w:rFonts w:ascii="Times New Roman" w:hAnsi="Times New Roman" w:cs="Times New Roman"/>
-          <w:sz w:val="24"/>
-          <w:szCs w:val="24"/>
-        </w:rPr>
-      </w:pPr>
-    </w:p>
     <w:p>
       <w:pPr>
         <w:spacing w:line="276" w:lineRule="auto"/>
@@ -8674,6 +9786,14 @@
                 <w:szCs w:val="24"/>
               </w:rPr>
             </w:pPr>
+            <w:r>
+              <w:rPr>
+                <w:rFonts w:ascii="Times New Roman" w:hAnsi="Times New Roman" w:cs="Times New Roman"/>
+                <w:sz w:val="24"/>
+                <w:szCs w:val="24"/>
+              </w:rPr>
+              <w:t>https://github.com/cchung7/rtx_team1/compare/</w:t>
+            </w:r>
           </w:p>
         </w:tc>
       </w:tr>
@@ -8766,31 +9886,7 @@
     </w:tbl>
     <w:p>
       <w:pPr>
-        <w:pStyle w:val="BodyText"/>
         <w:spacing w:line="276" w:lineRule="auto"/>
-        <w:jc w:val="both"/>
-        <w:rPr>
-          <w:rFonts w:ascii="Times New Roman" w:hAnsi="Times New Roman" w:cs="Times New Roman"/>
-          <w:sz w:val="20"/>
-          <w:szCs w:val="20"/>
-        </w:rPr>
-      </w:pPr>
-    </w:p>
-    <w:p>
-      <w:pPr>
-        <w:pStyle w:val="BodyText"/>
-        <w:spacing w:line="276" w:lineRule="auto"/>
-        <w:jc w:val="both"/>
-        <w:rPr>
-          <w:rFonts w:ascii="Times New Roman" w:hAnsi="Times New Roman" w:cs="Times New Roman"/>
-          <w:sz w:val="20"/>
-          <w:szCs w:val="20"/>
-        </w:rPr>
-      </w:pPr>
-    </w:p>
-    <w:p>
-      <w:pPr>
-        <w:spacing w:line="276" w:lineRule="auto"/>
         <w:rPr>
           <w:rFonts w:ascii="Times New Roman" w:hAnsi="Times New Roman" w:cs="Times New Roman"/>
           <w:b/>
@@ -8800,16 +9896,6 @@
         </w:rPr>
       </w:pPr>
       <w:bookmarkStart w:id="3" w:name="_Hlk152953749"/>
-      <w:r>
-        <w:rPr>
-          <w:rFonts w:ascii="Times New Roman" w:hAnsi="Times New Roman" w:cs="Times New Roman"/>
-          <w:b/>
-          <w:bCs/>
-          <w:sz w:val="24"/>
-          <w:szCs w:val="24"/>
-        </w:rPr>
-        <w:br w:type="page"/>
-      </w:r>
     </w:p>
     <w:p>
       <w:pPr>
@@ -8881,7 +9967,7 @@
         </w:rPr>
         <w:t>IEEE Std 1016-1998-(Revision-2009): Software Design [</w:t>
       </w:r>
-      <w:hyperlink r:id="rId15">
+      <w:hyperlink r:id="rId14">
         <w:r>
           <w:rPr>
             <w:rStyle w:val="Hyperlink"/>
@@ -9177,7 +10263,7 @@
       </w:pPr>
     </w:p>
     <w:sectPr>
-      <w:footerReference w:type="default" r:id="rId16"/>
+      <w:footerReference w:type="default" r:id="rId15"/>
       <w:type w:val="continuous"/>
       <w:pgSz w:w="12240" w:h="15840"/>
       <w:pgMar w:top="1440" w:right="1440" w:bottom="1440" w:left="1440" w:header="720" w:footer="720" w:gutter="0"/>
@@ -9981,6 +11067,119 @@
     </w:lvl>
   </w:abstractNum>
   <w:abstractNum w:abstractNumId="6" w15:restartNumberingAfterBreak="0">
+    <w:nsid w:val="31E54B1C"/>
+    <w:multiLevelType w:val="hybridMultilevel"/>
+    <w:tmpl w:val="836A0638"/>
+    <w:lvl w:ilvl="0" w:tplc="04090001">
+      <w:start w:val="1"/>
+      <w:numFmt w:val="bullet"/>
+      <w:lvlText w:val=""/>
+      <w:lvlJc w:val="left"/>
+      <w:pPr>
+        <w:ind w:left="720" w:hanging="360"/>
+      </w:pPr>
+      <w:rPr>
+        <w:rFonts w:ascii="Symbol" w:hAnsi="Symbol" w:hint="default"/>
+      </w:rPr>
+    </w:lvl>
+    <w:lvl w:ilvl="1" w:tplc="04090003" w:tentative="1">
+      <w:start w:val="1"/>
+      <w:numFmt w:val="bullet"/>
+      <w:lvlText w:val="o"/>
+      <w:lvlJc w:val="left"/>
+      <w:pPr>
+        <w:ind w:left="1440" w:hanging="360"/>
+      </w:pPr>
+      <w:rPr>
+        <w:rFonts w:ascii="Courier New" w:hAnsi="Courier New" w:cs="Courier New" w:hint="default"/>
+      </w:rPr>
+    </w:lvl>
+    <w:lvl w:ilvl="2" w:tplc="04090005" w:tentative="1">
+      <w:start w:val="1"/>
+      <w:numFmt w:val="bullet"/>
+      <w:lvlText w:val=""/>
+      <w:lvlJc w:val="left"/>
+      <w:pPr>
+        <w:ind w:left="2160" w:hanging="360"/>
+      </w:pPr>
+      <w:rPr>
+        <w:rFonts w:ascii="Wingdings" w:hAnsi="Wingdings" w:hint="default"/>
+      </w:rPr>
+    </w:lvl>
+    <w:lvl w:ilvl="3" w:tplc="04090001" w:tentative="1">
+      <w:start w:val="1"/>
+      <w:numFmt w:val="bullet"/>
+      <w:lvlText w:val=""/>
+      <w:lvlJc w:val="left"/>
+      <w:pPr>
+        <w:ind w:left="2880" w:hanging="360"/>
+      </w:pPr>
+      <w:rPr>
+        <w:rFonts w:ascii="Symbol" w:hAnsi="Symbol" w:hint="default"/>
+      </w:rPr>
+    </w:lvl>
+    <w:lvl w:ilvl="4" w:tplc="04090003" w:tentative="1">
+      <w:start w:val="1"/>
+      <w:numFmt w:val="bullet"/>
+      <w:lvlText w:val="o"/>
+      <w:lvlJc w:val="left"/>
+      <w:pPr>
+        <w:ind w:left="3600" w:hanging="360"/>
+      </w:pPr>
+      <w:rPr>
+        <w:rFonts w:ascii="Courier New" w:hAnsi="Courier New" w:cs="Courier New" w:hint="default"/>
+      </w:rPr>
+    </w:lvl>
+    <w:lvl w:ilvl="5" w:tplc="04090005" w:tentative="1">
+      <w:start w:val="1"/>
+      <w:numFmt w:val="bullet"/>
+      <w:lvlText w:val=""/>
+      <w:lvlJc w:val="left"/>
+      <w:pPr>
+        <w:ind w:left="4320" w:hanging="360"/>
+      </w:pPr>
+      <w:rPr>
+        <w:rFonts w:ascii="Wingdings" w:hAnsi="Wingdings" w:hint="default"/>
+      </w:rPr>
+    </w:lvl>
+    <w:lvl w:ilvl="6" w:tplc="04090001" w:tentative="1">
+      <w:start w:val="1"/>
+      <w:numFmt w:val="bullet"/>
+      <w:lvlText w:val=""/>
+      <w:lvlJc w:val="left"/>
+      <w:pPr>
+        <w:ind w:left="5040" w:hanging="360"/>
+      </w:pPr>
+      <w:rPr>
+        <w:rFonts w:ascii="Symbol" w:hAnsi="Symbol" w:hint="default"/>
+      </w:rPr>
+    </w:lvl>
+    <w:lvl w:ilvl="7" w:tplc="04090003" w:tentative="1">
+      <w:start w:val="1"/>
+      <w:numFmt w:val="bullet"/>
+      <w:lvlText w:val="o"/>
+      <w:lvlJc w:val="left"/>
+      <w:pPr>
+        <w:ind w:left="5760" w:hanging="360"/>
+      </w:pPr>
+      <w:rPr>
+        <w:rFonts w:ascii="Courier New" w:hAnsi="Courier New" w:cs="Courier New" w:hint="default"/>
+      </w:rPr>
+    </w:lvl>
+    <w:lvl w:ilvl="8" w:tplc="04090005" w:tentative="1">
+      <w:start w:val="1"/>
+      <w:numFmt w:val="bullet"/>
+      <w:lvlText w:val=""/>
+      <w:lvlJc w:val="left"/>
+      <w:pPr>
+        <w:ind w:left="6480" w:hanging="360"/>
+      </w:pPr>
+      <w:rPr>
+        <w:rFonts w:ascii="Wingdings" w:hAnsi="Wingdings" w:hint="default"/>
+      </w:rPr>
+    </w:lvl>
+  </w:abstractNum>
+  <w:abstractNum w:abstractNumId="7" w15:restartNumberingAfterBreak="0">
     <w:nsid w:val="351516CF"/>
     <w:multiLevelType w:val="hybridMultilevel"/>
     <w:tmpl w:val="7B56157A"/>
@@ -10093,10 +11292,123 @@
       </w:rPr>
     </w:lvl>
   </w:abstractNum>
-  <w:abstractNum w:abstractNumId="7" w15:restartNumberingAfterBreak="0">
+  <w:abstractNum w:abstractNumId="8" w15:restartNumberingAfterBreak="0">
+    <w:nsid w:val="35BE661C"/>
+    <w:multiLevelType w:val="hybridMultilevel"/>
+    <w:tmpl w:val="FDCAEFE4"/>
+    <w:lvl w:ilvl="0" w:tplc="04090001">
+      <w:start w:val="1"/>
+      <w:numFmt w:val="bullet"/>
+      <w:lvlText w:val=""/>
+      <w:lvlJc w:val="left"/>
+      <w:pPr>
+        <w:ind w:left="720" w:hanging="360"/>
+      </w:pPr>
+      <w:rPr>
+        <w:rFonts w:ascii="Symbol" w:hAnsi="Symbol" w:hint="default"/>
+      </w:rPr>
+    </w:lvl>
+    <w:lvl w:ilvl="1" w:tplc="04090003" w:tentative="1">
+      <w:start w:val="1"/>
+      <w:numFmt w:val="bullet"/>
+      <w:lvlText w:val="o"/>
+      <w:lvlJc w:val="left"/>
+      <w:pPr>
+        <w:ind w:left="1440" w:hanging="360"/>
+      </w:pPr>
+      <w:rPr>
+        <w:rFonts w:ascii="Courier New" w:hAnsi="Courier New" w:cs="Courier New" w:hint="default"/>
+      </w:rPr>
+    </w:lvl>
+    <w:lvl w:ilvl="2" w:tplc="04090005" w:tentative="1">
+      <w:start w:val="1"/>
+      <w:numFmt w:val="bullet"/>
+      <w:lvlText w:val=""/>
+      <w:lvlJc w:val="left"/>
+      <w:pPr>
+        <w:ind w:left="2160" w:hanging="360"/>
+      </w:pPr>
+      <w:rPr>
+        <w:rFonts w:ascii="Wingdings" w:hAnsi="Wingdings" w:hint="default"/>
+      </w:rPr>
+    </w:lvl>
+    <w:lvl w:ilvl="3" w:tplc="04090001" w:tentative="1">
+      <w:start w:val="1"/>
+      <w:numFmt w:val="bullet"/>
+      <w:lvlText w:val=""/>
+      <w:lvlJc w:val="left"/>
+      <w:pPr>
+        <w:ind w:left="2880" w:hanging="360"/>
+      </w:pPr>
+      <w:rPr>
+        <w:rFonts w:ascii="Symbol" w:hAnsi="Symbol" w:hint="default"/>
+      </w:rPr>
+    </w:lvl>
+    <w:lvl w:ilvl="4" w:tplc="04090003" w:tentative="1">
+      <w:start w:val="1"/>
+      <w:numFmt w:val="bullet"/>
+      <w:lvlText w:val="o"/>
+      <w:lvlJc w:val="left"/>
+      <w:pPr>
+        <w:ind w:left="3600" w:hanging="360"/>
+      </w:pPr>
+      <w:rPr>
+        <w:rFonts w:ascii="Courier New" w:hAnsi="Courier New" w:cs="Courier New" w:hint="default"/>
+      </w:rPr>
+    </w:lvl>
+    <w:lvl w:ilvl="5" w:tplc="04090005" w:tentative="1">
+      <w:start w:val="1"/>
+      <w:numFmt w:val="bullet"/>
+      <w:lvlText w:val=""/>
+      <w:lvlJc w:val="left"/>
+      <w:pPr>
+        <w:ind w:left="4320" w:hanging="360"/>
+      </w:pPr>
+      <w:rPr>
+        <w:rFonts w:ascii="Wingdings" w:hAnsi="Wingdings" w:hint="default"/>
+      </w:rPr>
+    </w:lvl>
+    <w:lvl w:ilvl="6" w:tplc="04090001" w:tentative="1">
+      <w:start w:val="1"/>
+      <w:numFmt w:val="bullet"/>
+      <w:lvlText w:val=""/>
+      <w:lvlJc w:val="left"/>
+      <w:pPr>
+        <w:ind w:left="5040" w:hanging="360"/>
+      </w:pPr>
+      <w:rPr>
+        <w:rFonts w:ascii="Symbol" w:hAnsi="Symbol" w:hint="default"/>
+      </w:rPr>
+    </w:lvl>
+    <w:lvl w:ilvl="7" w:tplc="04090003" w:tentative="1">
+      <w:start w:val="1"/>
+      <w:numFmt w:val="bullet"/>
+      <w:lvlText w:val="o"/>
+      <w:lvlJc w:val="left"/>
+      <w:pPr>
+        <w:ind w:left="5760" w:hanging="360"/>
+      </w:pPr>
+      <w:rPr>
+        <w:rFonts w:ascii="Courier New" w:hAnsi="Courier New" w:cs="Courier New" w:hint="default"/>
+      </w:rPr>
+    </w:lvl>
+    <w:lvl w:ilvl="8" w:tplc="04090005" w:tentative="1">
+      <w:start w:val="1"/>
+      <w:numFmt w:val="bullet"/>
+      <w:lvlText w:val=""/>
+      <w:lvlJc w:val="left"/>
+      <w:pPr>
+        <w:ind w:left="6480" w:hanging="360"/>
+      </w:pPr>
+      <w:rPr>
+        <w:rFonts w:ascii="Wingdings" w:hAnsi="Wingdings" w:hint="default"/>
+      </w:rPr>
+    </w:lvl>
+  </w:abstractNum>
+  <w:abstractNum w:abstractNumId="9" w15:restartNumberingAfterBreak="0">
     <w:nsid w:val="3A9A60DB"/>
     <w:multiLevelType w:val="hybridMultilevel"/>
-    <w:tmpl w:val="55B2DF8A"/>
+    <w:tmpl w:val="4ECC7A88"/>
     <w:lvl w:ilvl="0" w:tplc="04090001">
       <w:start w:val="1"/>
       <w:numFmt w:val="bullet"/>
@@ -10206,7 +11518,7 @@
       </w:rPr>
     </w:lvl>
   </w:abstractNum>
-  <w:abstractNum w:abstractNumId="8" w15:restartNumberingAfterBreak="0">
+  <w:abstractNum w:abstractNumId="10" w15:restartNumberingAfterBreak="0">
     <w:nsid w:val="405C4485"/>
     <w:multiLevelType w:val="hybridMultilevel"/>
     <w:tmpl w:val="B388D98A"/>
@@ -10319,7 +11631,7 @@
       </w:rPr>
     </w:lvl>
   </w:abstractNum>
-  <w:abstractNum w:abstractNumId="9" w15:restartNumberingAfterBreak="0">
+  <w:abstractNum w:abstractNumId="11" w15:restartNumberingAfterBreak="0">
     <w:nsid w:val="472C2655"/>
     <w:multiLevelType w:val="hybridMultilevel"/>
     <w:tmpl w:val="9A261BCE"/>
@@ -10432,7 +11744,7 @@
       </w:rPr>
     </w:lvl>
   </w:abstractNum>
-  <w:abstractNum w:abstractNumId="10" w15:restartNumberingAfterBreak="0">
+  <w:abstractNum w:abstractNumId="12" w15:restartNumberingAfterBreak="0">
     <w:nsid w:val="60A737C5"/>
     <w:multiLevelType w:val="hybridMultilevel"/>
     <w:tmpl w:val="AE22F5D2"/>
@@ -10545,7 +11857,7 @@
       </w:rPr>
     </w:lvl>
   </w:abstractNum>
-  <w:abstractNum w:abstractNumId="11" w15:restartNumberingAfterBreak="0">
+  <w:abstractNum w:abstractNumId="13" w15:restartNumberingAfterBreak="0">
     <w:nsid w:val="622A4126"/>
     <w:multiLevelType w:val="hybridMultilevel"/>
     <w:tmpl w:val="60F06434"/>
@@ -10658,7 +11970,7 @@
       </w:rPr>
     </w:lvl>
   </w:abstractNum>
-  <w:abstractNum w:abstractNumId="12" w15:restartNumberingAfterBreak="0">
+  <w:abstractNum w:abstractNumId="14" w15:restartNumberingAfterBreak="0">
     <w:nsid w:val="63AB55AE"/>
     <w:multiLevelType w:val="hybridMultilevel"/>
     <w:tmpl w:val="0484AE68"/>
@@ -10772,7 +12084,7 @@
       </w:rPr>
     </w:lvl>
   </w:abstractNum>
-  <w:abstractNum w:abstractNumId="13" w15:restartNumberingAfterBreak="0">
+  <w:abstractNum w:abstractNumId="15" w15:restartNumberingAfterBreak="0">
     <w:nsid w:val="68154BCC"/>
     <w:multiLevelType w:val="hybridMultilevel"/>
     <w:tmpl w:val="20DAA11E"/>
@@ -10885,7 +12197,7 @@
       </w:rPr>
     </w:lvl>
   </w:abstractNum>
-  <w:abstractNum w:abstractNumId="14" w15:restartNumberingAfterBreak="0">
+  <w:abstractNum w:abstractNumId="16" w15:restartNumberingAfterBreak="0">
     <w:nsid w:val="682B0334"/>
     <w:multiLevelType w:val="hybridMultilevel"/>
     <w:tmpl w:val="1EA044A4"/>
@@ -10998,7 +12310,7 @@
       </w:rPr>
     </w:lvl>
   </w:abstractNum>
-  <w:abstractNum w:abstractNumId="15" w15:restartNumberingAfterBreak="0">
+  <w:abstractNum w:abstractNumId="17" w15:restartNumberingAfterBreak="0">
     <w:nsid w:val="68D21D73"/>
     <w:multiLevelType w:val="hybridMultilevel"/>
     <w:tmpl w:val="D89090DE"/>
@@ -11111,7 +12423,7 @@
       </w:rPr>
     </w:lvl>
   </w:abstractNum>
-  <w:abstractNum w:abstractNumId="16" w15:restartNumberingAfterBreak="0">
+  <w:abstractNum w:abstractNumId="18" w15:restartNumberingAfterBreak="0">
     <w:nsid w:val="7AB54520"/>
     <w:multiLevelType w:val="hybridMultilevel"/>
     <w:tmpl w:val="B828443C"/>
@@ -11198,25 +12510,25 @@
     </w:lvl>
   </w:abstractNum>
   <w:num w:numId="1" w16cid:durableId="1516847994">
-    <w:abstractNumId w:val="10"/>
+    <w:abstractNumId w:val="12"/>
   </w:num>
   <w:num w:numId="2" w16cid:durableId="1002701354">
-    <w:abstractNumId w:val="6"/>
+    <w:abstractNumId w:val="7"/>
   </w:num>
   <w:num w:numId="3" w16cid:durableId="154029373">
-    <w:abstractNumId w:val="11"/>
+    <w:abstractNumId w:val="13"/>
   </w:num>
   <w:num w:numId="4" w16cid:durableId="181824869">
     <w:abstractNumId w:val="1"/>
   </w:num>
   <w:num w:numId="5" w16cid:durableId="926186389">
-    <w:abstractNumId w:val="13"/>
+    <w:abstractNumId w:val="15"/>
   </w:num>
   <w:num w:numId="6" w16cid:durableId="711032703">
-    <w:abstractNumId w:val="10"/>
+    <w:abstractNumId w:val="12"/>
   </w:num>
   <w:num w:numId="7" w16cid:durableId="1484277841">
-    <w:abstractNumId w:val="16"/>
+    <w:abstractNumId w:val="18"/>
     <w:lvlOverride w:ilvl="0">
       <w:startOverride w:val="1"/>
     </w:lvlOverride>
@@ -11249,25 +12561,25 @@
     <w:abstractNumId w:val="5"/>
   </w:num>
   <w:num w:numId="9" w16cid:durableId="2108232753">
-    <w:abstractNumId w:val="16"/>
+    <w:abstractNumId w:val="18"/>
   </w:num>
   <w:num w:numId="10" w16cid:durableId="1368489018">
     <w:abstractNumId w:val="2"/>
   </w:num>
   <w:num w:numId="11" w16cid:durableId="25955443">
-    <w:abstractNumId w:val="7"/>
+    <w:abstractNumId w:val="9"/>
   </w:num>
   <w:num w:numId="12" w16cid:durableId="1978139868">
     <w:abstractNumId w:val="4"/>
   </w:num>
   <w:num w:numId="13" w16cid:durableId="2029604184">
-    <w:abstractNumId w:val="12"/>
+    <w:abstractNumId w:val="14"/>
   </w:num>
   <w:num w:numId="14" w16cid:durableId="1325234035">
-    <w:abstractNumId w:val="8"/>
+    <w:abstractNumId w:val="10"/>
   </w:num>
   <w:num w:numId="15" w16cid:durableId="621806000">
-    <w:abstractNumId w:val="15"/>
+    <w:abstractNumId w:val="17"/>
   </w:num>
   <w:num w:numId="16" w16cid:durableId="1682079275">
     <w:abstractNumId w:val="3"/>
@@ -11276,10 +12588,16 @@
     <w:abstractNumId w:val="0"/>
   </w:num>
   <w:num w:numId="18" w16cid:durableId="1074084232">
-    <w:abstractNumId w:val="14"/>
+    <w:abstractNumId w:val="16"/>
   </w:num>
   <w:num w:numId="19" w16cid:durableId="1212814275">
-    <w:abstractNumId w:val="9"/>
+    <w:abstractNumId w:val="11"/>
+  </w:num>
+  <w:num w:numId="20" w16cid:durableId="1433474947">
+    <w:abstractNumId w:val="6"/>
+  </w:num>
+  <w:num w:numId="21" w16cid:durableId="1648320119">
+    <w:abstractNumId w:val="8"/>
   </w:num>
 </w:numbering>
 </file>

</xml_diff>

<commit_message>
CLAP_V1.2 - Design Doc edit & run.sh
</commit_message>
<xml_diff>
--- a/SE 4485.001 - Documents/group1-Detailed Design Documentation.docx
+++ b/SE 4485.001 - Documents/group1-Detailed Design Documentation.docx
@@ -736,7 +736,23 @@
           <w:sz w:val="24"/>
           <w:szCs w:val="24"/>
         </w:rPr>
-        <w:t xml:space="preserve"> next-day county-level Air Quality Index (AQI) categories using historical data provided by the U.S. Environmental Protection Agency (EPA)</w:t>
+        <w:t xml:space="preserve"> next-day </w:t>
+      </w:r>
+      <w:r>
+        <w:rPr>
+          <w:rFonts w:ascii="Times New Roman" w:hAnsi="Times New Roman" w:cs="Times New Roman"/>
+          <w:sz w:val="24"/>
+          <w:szCs w:val="24"/>
+        </w:rPr>
+        <w:t xml:space="preserve">average </w:t>
+      </w:r>
+      <w:r>
+        <w:rPr>
+          <w:rFonts w:ascii="Times New Roman" w:hAnsi="Times New Roman" w:cs="Times New Roman"/>
+          <w:sz w:val="24"/>
+          <w:szCs w:val="24"/>
+        </w:rPr>
+        <w:t>county-level Air Quality Index (AQI) categories using historical data provided by the U.S. Environmental Protection Agency (EPA)</w:t>
       </w:r>
       <w:r>
         <w:rPr>
@@ -840,7 +856,23 @@
           <w:sz w:val="24"/>
           <w:szCs w:val="24"/>
         </w:rPr>
-        <w:t>subsystem responsibilities, component interactions, and data flows that support data ingestion, preprocessing, model inference, and user visualization</w:t>
+        <w:t xml:space="preserve">subsystem responsibilities, component interactions, and data flows that </w:t>
+      </w:r>
+      <w:r>
+        <w:rPr>
+          <w:rFonts w:ascii="Times New Roman" w:hAnsi="Times New Roman" w:cs="Times New Roman"/>
+          <w:sz w:val="24"/>
+          <w:szCs w:val="24"/>
+        </w:rPr>
+        <w:t>enable</w:t>
+      </w:r>
+      <w:r>
+        <w:rPr>
+          <w:rFonts w:ascii="Times New Roman" w:hAnsi="Times New Roman" w:cs="Times New Roman"/>
+          <w:sz w:val="24"/>
+          <w:szCs w:val="24"/>
+        </w:rPr>
+        <w:t xml:space="preserve"> data ingestion, preprocessing, model inference, and user visualization</w:t>
       </w:r>
       <w:r>
         <w:rPr>
@@ -856,7 +888,55 @@
           <w:sz w:val="24"/>
           <w:szCs w:val="24"/>
         </w:rPr>
-        <w:t xml:space="preserve"> The design defines interfaces between presentation, application, and data layers, ensuring modularity, maintainability, and traceability to all functional and non-functional requirements.</w:t>
+        <w:t xml:space="preserve"> The </w:t>
+      </w:r>
+      <w:r>
+        <w:rPr>
+          <w:rFonts w:ascii="Times New Roman" w:hAnsi="Times New Roman" w:cs="Times New Roman"/>
+          <w:sz w:val="24"/>
+          <w:szCs w:val="24"/>
+        </w:rPr>
+        <w:t xml:space="preserve">detailed </w:t>
+      </w:r>
+      <w:r>
+        <w:rPr>
+          <w:rFonts w:ascii="Times New Roman" w:hAnsi="Times New Roman" w:cs="Times New Roman"/>
+          <w:sz w:val="24"/>
+          <w:szCs w:val="24"/>
+        </w:rPr>
+        <w:t xml:space="preserve">design </w:t>
+      </w:r>
+      <w:r>
+        <w:rPr>
+          <w:rFonts w:ascii="Times New Roman" w:hAnsi="Times New Roman" w:cs="Times New Roman"/>
+          <w:sz w:val="24"/>
+          <w:szCs w:val="24"/>
+        </w:rPr>
+        <w:t>describes the</w:t>
+      </w:r>
+      <w:r>
+        <w:rPr>
+          <w:rFonts w:ascii="Times New Roman" w:hAnsi="Times New Roman" w:cs="Times New Roman"/>
+          <w:sz w:val="24"/>
+          <w:szCs w:val="24"/>
+        </w:rPr>
+        <w:t xml:space="preserve"> interfaces </w:t>
+      </w:r>
+      <w:r>
+        <w:rPr>
+          <w:rFonts w:ascii="Times New Roman" w:hAnsi="Times New Roman" w:cs="Times New Roman"/>
+          <w:sz w:val="24"/>
+          <w:szCs w:val="24"/>
+        </w:rPr>
+        <w:t>among</w:t>
+      </w:r>
+      <w:r>
+        <w:rPr>
+          <w:rFonts w:ascii="Times New Roman" w:hAnsi="Times New Roman" w:cs="Times New Roman"/>
+          <w:sz w:val="24"/>
+          <w:szCs w:val="24"/>
+        </w:rPr>
+        <w:t xml:space="preserve"> presentation, application, and data layers, ensuring modularity, maintainability, and traceability to all functional and non-functional requirements.</w:t>
       </w:r>
     </w:p>
     <w:p>
@@ -2641,6 +2721,15 @@
           <w:szCs w:val="24"/>
           <w:lang w:val="en"/>
         </w:rPr>
+        <w:t xml:space="preserve">UC2 </w:t>
+      </w:r>
+      <w:r>
+        <w:rPr>
+          <w:rFonts w:ascii="Times New Roman" w:hAnsi="Times New Roman" w:cs="Times New Roman"/>
+          <w:sz w:val="24"/>
+          <w:szCs w:val="24"/>
+          <w:lang w:val="en"/>
+        </w:rPr>
         <w:t xml:space="preserve">Forecast Generation </w:t>
       </w:r>
       <w:r>
@@ -2650,17 +2739,7 @@
           <w:szCs w:val="24"/>
           <w:lang w:val="en"/>
         </w:rPr>
-        <w:t>Sequence Diagram</w:t>
-      </w:r>
-      <w:r>
-        <w:rPr>
-          <w:rFonts w:ascii="Times New Roman" w:hAnsi="Times New Roman" w:cs="Times New Roman"/>
-          <w:sz w:val="24"/>
-          <w:szCs w:val="24"/>
-          <w:lang w:val="en"/>
-        </w:rPr>
-        <w:tab/>
-        <w:t xml:space="preserve">       </w:t>
+        <w:t xml:space="preserve">Sequence Diagram       </w:t>
       </w:r>
       <w:r>
         <w:rPr>
@@ -2944,16 +3023,7 @@
           <w:szCs w:val="24"/>
           <w:lang w:val="en"/>
         </w:rPr>
-        <w:t xml:space="preserve">CLAP – </w:t>
-      </w:r>
-      <w:r>
-        <w:rPr>
-          <w:rFonts w:ascii="Times New Roman" w:hAnsi="Times New Roman" w:cs="Times New Roman"/>
-          <w:sz w:val="24"/>
-          <w:szCs w:val="24"/>
-          <w:lang w:val="en"/>
-        </w:rPr>
-        <w:t>FR Design Traceability Matrix</w:t>
+        <w:t>CLAP – FR Design Traceability Matrix</w:t>
       </w:r>
       <w:r>
         <w:rPr>
@@ -2981,14 +3051,6 @@
           <w:lang w:val="en"/>
         </w:rPr>
         <w:tab/>
-      </w:r>
-      <w:r>
-        <w:rPr>
-          <w:rFonts w:ascii="Times New Roman" w:hAnsi="Times New Roman" w:cs="Times New Roman"/>
-          <w:sz w:val="24"/>
-          <w:szCs w:val="24"/>
-          <w:lang w:val="en"/>
-        </w:rPr>
         <w:t xml:space="preserve">          </w:t>
       </w:r>
       <w:r>
@@ -2999,16 +3061,7 @@
           <w:lang w:val="en"/>
         </w:rPr>
         <w:tab/>
-        <w:t xml:space="preserve">           1</w:t>
-      </w:r>
-      <w:r>
-        <w:rPr>
-          <w:rFonts w:ascii="Times New Roman" w:hAnsi="Times New Roman" w:cs="Times New Roman"/>
-          <w:sz w:val="24"/>
-          <w:szCs w:val="24"/>
-          <w:lang w:val="en"/>
-        </w:rPr>
-        <w:t>5</w:t>
+        <w:t xml:space="preserve">           15</w:t>
       </w:r>
     </w:p>
     <w:p>
@@ -3093,25 +3146,7 @@
           <w:szCs w:val="24"/>
           <w:lang w:val="en"/>
         </w:rPr>
-        <w:t xml:space="preserve">CLAP – </w:t>
-      </w:r>
-      <w:r>
-        <w:rPr>
-          <w:rFonts w:ascii="Times New Roman" w:hAnsi="Times New Roman" w:cs="Times New Roman"/>
-          <w:sz w:val="24"/>
-          <w:szCs w:val="24"/>
-          <w:lang w:val="en"/>
-        </w:rPr>
-        <w:t>N</w:t>
-      </w:r>
-      <w:r>
-        <w:rPr>
-          <w:rFonts w:ascii="Times New Roman" w:hAnsi="Times New Roman" w:cs="Times New Roman"/>
-          <w:sz w:val="24"/>
-          <w:szCs w:val="24"/>
-          <w:lang w:val="en"/>
-        </w:rPr>
-        <w:t>FR Design Traceability Matrix</w:t>
+        <w:t>CLAP – NFR Design Traceability Matrix</w:t>
       </w:r>
       <w:r>
         <w:rPr>
@@ -3149,16 +3184,7 @@
           <w:lang w:val="en"/>
         </w:rPr>
         <w:tab/>
-        <w:t xml:space="preserve">           1</w:t>
-      </w:r>
-      <w:r>
-        <w:rPr>
-          <w:rFonts w:ascii="Times New Roman" w:hAnsi="Times New Roman" w:cs="Times New Roman"/>
-          <w:sz w:val="24"/>
-          <w:szCs w:val="24"/>
-          <w:lang w:val="en"/>
-        </w:rPr>
-        <w:t>6</w:t>
+        <w:t xml:space="preserve">           16</w:t>
       </w:r>
     </w:p>
     <w:p>
@@ -3558,13 +3584,33 @@
         <w:rPr>
           <w:rFonts w:ascii="Times New Roman" w:hAnsi="Times New Roman" w:cs="Times New Roman"/>
         </w:rPr>
-        <w:t xml:space="preserve"> (e.g. LightGBM Regressor)</w:t>
-      </w:r>
-      <w:r>
-        <w:rPr>
-          <w:rFonts w:ascii="Times New Roman" w:hAnsi="Times New Roman" w:cs="Times New Roman"/>
-        </w:rPr>
-        <w:t xml:space="preserve"> to generate next-day forecasts</w:t>
+        <w:t xml:space="preserve"> (e.g. </w:t>
+      </w:r>
+      <w:proofErr w:type="spellStart"/>
+      <w:r>
+        <w:rPr>
+          <w:rFonts w:ascii="Times New Roman" w:hAnsi="Times New Roman" w:cs="Times New Roman"/>
+        </w:rPr>
+        <w:t>LightGBM</w:t>
+      </w:r>
+      <w:proofErr w:type="spellEnd"/>
+      <w:r>
+        <w:rPr>
+          <w:rFonts w:ascii="Times New Roman" w:hAnsi="Times New Roman" w:cs="Times New Roman"/>
+        </w:rPr>
+        <w:t xml:space="preserve"> Regressor)</w:t>
+      </w:r>
+      <w:r>
+        <w:rPr>
+          <w:rFonts w:ascii="Times New Roman" w:hAnsi="Times New Roman" w:cs="Times New Roman"/>
+        </w:rPr>
+        <w:t xml:space="preserve"> to generate forecasts</w:t>
+      </w:r>
+      <w:r>
+        <w:rPr>
+          <w:rFonts w:ascii="Times New Roman" w:hAnsi="Times New Roman" w:cs="Times New Roman"/>
+        </w:rPr>
+        <w:t xml:space="preserve"> of the next-day average AQI value for each county</w:t>
       </w:r>
       <w:r>
         <w:rPr>
@@ -3592,7 +3638,31 @@
         <w:rPr>
           <w:rFonts w:ascii="Times New Roman" w:hAnsi="Times New Roman" w:cs="Times New Roman"/>
         </w:rPr>
-        <w:t>The system architecture follows a layered client-server style, composed of a presentation subsystem for user interaction and visualization, an application subsystem that coordinates data processing &amp; prediction, and a data management subsystem responsible for persistence of AQI data &amp; model artifacts.</w:t>
+        <w:t xml:space="preserve">The system architecture follows a layered client-server style, composed of a presentation subsystem for user interaction and visualization, an application subsystem that coordinates data processing </w:t>
+      </w:r>
+      <w:r>
+        <w:rPr>
+          <w:rFonts w:ascii="Times New Roman" w:hAnsi="Times New Roman" w:cs="Times New Roman"/>
+        </w:rPr>
+        <w:t>and</w:t>
+      </w:r>
+      <w:r>
+        <w:rPr>
+          <w:rFonts w:ascii="Times New Roman" w:hAnsi="Times New Roman" w:cs="Times New Roman"/>
+        </w:rPr>
+        <w:t xml:space="preserve"> prediction, and a data management subsystem responsible for persistence of AQI data </w:t>
+      </w:r>
+      <w:r>
+        <w:rPr>
+          <w:rFonts w:ascii="Times New Roman" w:hAnsi="Times New Roman" w:cs="Times New Roman"/>
+        </w:rPr>
+        <w:t>and</w:t>
+      </w:r>
+      <w:r>
+        <w:rPr>
+          <w:rFonts w:ascii="Times New Roman" w:hAnsi="Times New Roman" w:cs="Times New Roman"/>
+        </w:rPr>
+        <w:t xml:space="preserve"> model artifacts.</w:t>
       </w:r>
     </w:p>
     <w:p>
@@ -5071,7 +5141,19 @@
         <w:rPr>
           <w:rFonts w:ascii="Times New Roman" w:hAnsi="Times New Roman" w:cs="Times New Roman"/>
         </w:rPr>
-        <w:t xml:space="preserve">The prediction panel communicates the system’s next-day AQI forecast for the selected county. Its primary purpose is to present results from the predictive </w:t>
+        <w:t xml:space="preserve">The prediction panel communicates the system’s next-day </w:t>
+      </w:r>
+      <w:r>
+        <w:rPr>
+          <w:rFonts w:ascii="Times New Roman" w:hAnsi="Times New Roman" w:cs="Times New Roman"/>
+        </w:rPr>
+        <w:t xml:space="preserve">average </w:t>
+      </w:r>
+      <w:r>
+        <w:rPr>
+          <w:rFonts w:ascii="Times New Roman" w:hAnsi="Times New Roman" w:cs="Times New Roman"/>
+        </w:rPr>
+        <w:t xml:space="preserve">AQI forecast for the selected county. Its primary purpose is to present results from the predictive </w:t>
       </w:r>
       <w:r>
         <w:rPr>
@@ -5147,13 +5229,51 @@
         <w:rPr>
           <w:rFonts w:ascii="Times New Roman" w:hAnsi="Times New Roman" w:cs="Times New Roman"/>
         </w:rPr>
-        <w:t xml:space="preserve">Provide contextual cues (e.g. “Forecast for </w:t>
-      </w:r>
-      <w:r>
-        <w:rPr>
-          <w:rFonts w:ascii="Times New Roman" w:hAnsi="Times New Roman" w:cs="Times New Roman"/>
-        </w:rPr>
-        <w:t>&lt;datetime&gt;</w:t>
+        <w:t>Provide contextual cues (e.g. “</w:t>
+      </w:r>
+      <w:r>
+        <w:rPr>
+          <w:rFonts w:ascii="Times New Roman" w:hAnsi="Times New Roman" w:cs="Times New Roman"/>
+        </w:rPr>
+        <w:t xml:space="preserve">Avg AQI </w:t>
+      </w:r>
+      <w:r>
+        <w:rPr>
+          <w:rFonts w:ascii="Times New Roman" w:hAnsi="Times New Roman" w:cs="Times New Roman"/>
+        </w:rPr>
+        <w:t xml:space="preserve">Forecast for </w:t>
+      </w:r>
+      <w:r>
+        <w:rPr>
+          <w:rFonts w:ascii="Times New Roman" w:hAnsi="Times New Roman" w:cs="Times New Roman"/>
+        </w:rPr>
+        <w:t>&lt;</w:t>
+      </w:r>
+      <w:proofErr w:type="spellStart"/>
+      <w:r>
+        <w:rPr>
+          <w:rFonts w:ascii="Times New Roman" w:hAnsi="Times New Roman" w:cs="Times New Roman"/>
+        </w:rPr>
+        <w:t>date</w:t>
+      </w:r>
+      <w:r>
+        <w:rPr>
+          <w:rFonts w:ascii="Times New Roman" w:hAnsi="Times New Roman" w:cs="Times New Roman"/>
+        </w:rPr>
+        <w:t>T</w:t>
+      </w:r>
+      <w:r>
+        <w:rPr>
+          <w:rFonts w:ascii="Times New Roman" w:hAnsi="Times New Roman" w:cs="Times New Roman"/>
+        </w:rPr>
+        <w:t>ime</w:t>
+      </w:r>
+      <w:proofErr w:type="spellEnd"/>
+      <w:r>
+        <w:rPr>
+          <w:rFonts w:ascii="Times New Roman" w:hAnsi="Times New Roman" w:cs="Times New Roman"/>
+        </w:rPr>
+        <w:t>&gt;</w:t>
       </w:r>
       <w:r>
         <w:rPr>
@@ -5184,7 +5304,21 @@
         <w:rPr>
           <w:rFonts w:ascii="Times New Roman" w:hAnsi="Times New Roman" w:cs="Times New Roman"/>
         </w:rPr>
-        <w:t>Convey confidence levels or qualitative AQI category indicators when available (e.g. “Good, Moderate, etc”).</w:t>
+        <w:t xml:space="preserve">Convey confidence levels or qualitative AQI category indicators when available (e.g. “Good, Moderate, </w:t>
+      </w:r>
+      <w:proofErr w:type="spellStart"/>
+      <w:r>
+        <w:rPr>
+          <w:rFonts w:ascii="Times New Roman" w:hAnsi="Times New Roman" w:cs="Times New Roman"/>
+        </w:rPr>
+        <w:t>etc</w:t>
+      </w:r>
+      <w:proofErr w:type="spellEnd"/>
+      <w:r>
+        <w:rPr>
+          <w:rFonts w:ascii="Times New Roman" w:hAnsi="Times New Roman" w:cs="Times New Roman"/>
+        </w:rPr>
+        <w:t>”).</w:t>
       </w:r>
     </w:p>
     <w:p>
@@ -5217,7 +5351,31 @@
         <w:rPr>
           <w:rFonts w:ascii="Times New Roman" w:hAnsi="Times New Roman" w:cs="Times New Roman"/>
         </w:rPr>
-        <w:t xml:space="preserve"> The category probability panel visualizes the ML model’s confidence distribution across possible AQI categories. This panel supports transparency by revealing the model’s probabilistic reasoning. </w:t>
+        <w:t xml:space="preserve"> The category probability panel visualizes the ML model’s confidence distribution </w:t>
+      </w:r>
+      <w:r>
+        <w:rPr>
+          <w:rFonts w:ascii="Times New Roman" w:hAnsi="Times New Roman" w:cs="Times New Roman"/>
+        </w:rPr>
+        <w:t>associated with the average</w:t>
+      </w:r>
+      <w:r>
+        <w:rPr>
+          <w:rFonts w:ascii="Times New Roman" w:hAnsi="Times New Roman" w:cs="Times New Roman"/>
+        </w:rPr>
+        <w:t xml:space="preserve"> AQI </w:t>
+      </w:r>
+      <w:r>
+        <w:rPr>
+          <w:rFonts w:ascii="Times New Roman" w:hAnsi="Times New Roman" w:cs="Times New Roman"/>
+        </w:rPr>
+        <w:t>prediction</w:t>
+      </w:r>
+      <w:r>
+        <w:rPr>
+          <w:rFonts w:ascii="Times New Roman" w:hAnsi="Times New Roman" w:cs="Times New Roman"/>
+        </w:rPr>
+        <w:t xml:space="preserve">. This panel supports transparency by revealing the model’s probabilistic reasoning. </w:t>
       </w:r>
     </w:p>
     <w:p>
@@ -6311,7 +6469,19 @@
         <w:rPr>
           <w:rFonts w:ascii="Times New Roman" w:hAnsi="Times New Roman" w:cs="Times New Roman"/>
         </w:rPr>
-        <w:t xml:space="preserve"> consistency between application logic and API responses.</w:t>
+        <w:t xml:space="preserve"> consistency between application logic and API responses</w:t>
+      </w:r>
+      <w:r>
+        <w:rPr>
+          <w:rFonts w:ascii="Times New Roman" w:hAnsi="Times New Roman" w:cs="Times New Roman"/>
+        </w:rPr>
+        <w:t xml:space="preserve"> that convey next-day AQI values</w:t>
+      </w:r>
+      <w:r>
+        <w:rPr>
+          <w:rFonts w:ascii="Times New Roman" w:hAnsi="Times New Roman" w:cs="Times New Roman"/>
+        </w:rPr>
+        <w:t>.</w:t>
       </w:r>
       <w:r>
         <w:rPr>
@@ -6798,7 +6968,25 @@
                 <w:sz w:val="22"/>
                 <w:szCs w:val="22"/>
               </w:rPr>
-              <w:t>POST /aqi/</w:t>
+              <w:t>POST /</w:t>
+            </w:r>
+            <w:proofErr w:type="spellStart"/>
+            <w:r>
+              <w:rPr>
+                <w:rFonts w:ascii="Times New Roman" w:hAnsi="Times New Roman" w:cs="Times New Roman"/>
+                <w:sz w:val="22"/>
+                <w:szCs w:val="22"/>
+              </w:rPr>
+              <w:t>aqi</w:t>
+            </w:r>
+            <w:proofErr w:type="spellEnd"/>
+            <w:r>
+              <w:rPr>
+                <w:rFonts w:ascii="Times New Roman" w:hAnsi="Times New Roman" w:cs="Times New Roman"/>
+                <w:sz w:val="22"/>
+                <w:szCs w:val="22"/>
+              </w:rPr>
+              <w:t>/</w:t>
             </w:r>
             <w:r>
               <w:rPr>
@@ -6982,13 +7170,23 @@
               </w:rPr>
               <w:t>GET /</w:t>
             </w:r>
+            <w:proofErr w:type="spellStart"/>
             <w:r>
               <w:rPr>
                 <w:rFonts w:ascii="Times New Roman" w:hAnsi="Times New Roman" w:cs="Times New Roman"/>
                 <w:sz w:val="22"/>
                 <w:szCs w:val="22"/>
               </w:rPr>
-              <w:t>aqi/predict</w:t>
+              <w:t>aqi</w:t>
+            </w:r>
+            <w:proofErr w:type="spellEnd"/>
+            <w:r>
+              <w:rPr>
+                <w:rFonts w:ascii="Times New Roman" w:hAnsi="Times New Roman" w:cs="Times New Roman"/>
+                <w:sz w:val="22"/>
+                <w:szCs w:val="22"/>
+              </w:rPr>
+              <w:t>/predict</w:t>
             </w:r>
           </w:p>
         </w:tc>
@@ -7156,13 +7354,23 @@
               </w:rPr>
               <w:t>GET /</w:t>
             </w:r>
+            <w:proofErr w:type="spellStart"/>
             <w:r>
               <w:rPr>
                 <w:rFonts w:ascii="Times New Roman" w:hAnsi="Times New Roman" w:cs="Times New Roman"/>
                 <w:sz w:val="22"/>
                 <w:szCs w:val="22"/>
               </w:rPr>
-              <w:t>aqi/historical</w:t>
+              <w:t>aqi</w:t>
+            </w:r>
+            <w:proofErr w:type="spellEnd"/>
+            <w:r>
+              <w:rPr>
+                <w:rFonts w:ascii="Times New Roman" w:hAnsi="Times New Roman" w:cs="Times New Roman"/>
+                <w:sz w:val="22"/>
+                <w:szCs w:val="22"/>
+              </w:rPr>
+              <w:t>/historical</w:t>
             </w:r>
           </w:p>
         </w:tc>
@@ -7605,7 +7813,21 @@
         <w:rPr>
           <w:rFonts w:ascii="Times New Roman" w:hAnsi="Times New Roman" w:cs="Times New Roman"/>
         </w:rPr>
-        <w:t>route is designed to return a stable, route-specific JSON schema (e.g. DTO) under normal operation, so that the client can reliably bind data to UI components.</w:t>
+        <w:t xml:space="preserve">route is designed to return a stable, route-specific JSON schema (e.g. DTO) </w:t>
+      </w:r>
+      <w:proofErr w:type="gramStart"/>
+      <w:r>
+        <w:rPr>
+          <w:rFonts w:ascii="Times New Roman" w:hAnsi="Times New Roman" w:cs="Times New Roman"/>
+        </w:rPr>
+        <w:t>under</w:t>
+      </w:r>
+      <w:proofErr w:type="gramEnd"/>
+      <w:r>
+        <w:rPr>
+          <w:rFonts w:ascii="Times New Roman" w:hAnsi="Times New Roman" w:cs="Times New Roman"/>
+        </w:rPr>
+        <w:t xml:space="preserve"> normal operation, so that the client can reliably bind data to UI components.</w:t>
       </w:r>
     </w:p>
     <w:p>
@@ -7938,7 +8160,31 @@
         <w:rPr>
           <w:rFonts w:ascii="Times New Roman" w:hAnsi="Times New Roman" w:cs="Times New Roman"/>
         </w:rPr>
-        <w:t xml:space="preserve">The sequence begins when the user requests an updated forecast from the browser dashboard. </w:t>
+        <w:t xml:space="preserve">The sequence begins when the </w:t>
+      </w:r>
+      <w:r>
+        <w:rPr>
+          <w:rFonts w:ascii="Times New Roman" w:hAnsi="Times New Roman" w:cs="Times New Roman"/>
+        </w:rPr>
+        <w:t>U</w:t>
+      </w:r>
+      <w:r>
+        <w:rPr>
+          <w:rFonts w:ascii="Times New Roman" w:hAnsi="Times New Roman" w:cs="Times New Roman"/>
+        </w:rPr>
+        <w:t>ser requests a forecast</w:t>
+      </w:r>
+      <w:r>
+        <w:rPr>
+          <w:rFonts w:ascii="Times New Roman" w:hAnsi="Times New Roman" w:cs="Times New Roman"/>
+        </w:rPr>
+        <w:t xml:space="preserve"> prediction</w:t>
+      </w:r>
+      <w:r>
+        <w:rPr>
+          <w:rFonts w:ascii="Times New Roman" w:hAnsi="Times New Roman" w:cs="Times New Roman"/>
+        </w:rPr>
+        <w:t xml:space="preserve"> from the browser dashboard.</w:t>
       </w:r>
     </w:p>
     <w:p>
@@ -7958,7 +8204,81 @@
         <w:rPr>
           <w:rFonts w:ascii="Times New Roman" w:hAnsi="Times New Roman" w:cs="Times New Roman"/>
         </w:rPr>
-        <w:t xml:space="preserve">The UI issues an HTTP POST /aqi/predict call to the application, which dispatches the request to the Prediction Route Subsystem. </w:t>
+        <w:t xml:space="preserve">The </w:t>
+      </w:r>
+      <w:r>
+        <w:rPr>
+          <w:rFonts w:ascii="Times New Roman" w:hAnsi="Times New Roman" w:cs="Times New Roman"/>
+        </w:rPr>
+        <w:t xml:space="preserve">Browser / </w:t>
+      </w:r>
+      <w:r>
+        <w:rPr>
+          <w:rFonts w:ascii="Times New Roman" w:hAnsi="Times New Roman" w:cs="Times New Roman"/>
+        </w:rPr>
+        <w:t xml:space="preserve">UI </w:t>
+      </w:r>
+      <w:r>
+        <w:rPr>
+          <w:rFonts w:ascii="Times New Roman" w:hAnsi="Times New Roman" w:cs="Times New Roman"/>
+        </w:rPr>
+        <w:t xml:space="preserve">then </w:t>
+      </w:r>
+      <w:r>
+        <w:rPr>
+          <w:rFonts w:ascii="Times New Roman" w:hAnsi="Times New Roman" w:cs="Times New Roman"/>
+        </w:rPr>
+        <w:t>issues an HTTP call</w:t>
+      </w:r>
+      <w:r>
+        <w:rPr>
+          <w:rFonts w:ascii="Times New Roman" w:hAnsi="Times New Roman" w:cs="Times New Roman"/>
+        </w:rPr>
+        <w:t xml:space="preserve"> (e.g. </w:t>
+      </w:r>
+      <w:r>
+        <w:rPr>
+          <w:rFonts w:ascii="Times New Roman" w:hAnsi="Times New Roman" w:cs="Times New Roman"/>
+        </w:rPr>
+        <w:t>POST /</w:t>
+      </w:r>
+      <w:proofErr w:type="spellStart"/>
+      <w:r>
+        <w:rPr>
+          <w:rFonts w:ascii="Times New Roman" w:hAnsi="Times New Roman" w:cs="Times New Roman"/>
+        </w:rPr>
+        <w:t>aqi</w:t>
+      </w:r>
+      <w:proofErr w:type="spellEnd"/>
+      <w:r>
+        <w:rPr>
+          <w:rFonts w:ascii="Times New Roman" w:hAnsi="Times New Roman" w:cs="Times New Roman"/>
+        </w:rPr>
+        <w:t>/predict</w:t>
+      </w:r>
+      <w:r>
+        <w:rPr>
+          <w:rFonts w:ascii="Times New Roman" w:hAnsi="Times New Roman" w:cs="Times New Roman"/>
+        </w:rPr>
+        <w:t>)</w:t>
+      </w:r>
+      <w:r>
+        <w:rPr>
+          <w:rFonts w:ascii="Times New Roman" w:hAnsi="Times New Roman" w:cs="Times New Roman"/>
+        </w:rPr>
+        <w:t xml:space="preserve"> to the application, which dispatches th</w:t>
+      </w:r>
+      <w:r>
+        <w:rPr>
+          <w:rFonts w:ascii="Times New Roman" w:hAnsi="Times New Roman" w:cs="Times New Roman"/>
+        </w:rPr>
+        <w:t>at</w:t>
+      </w:r>
+      <w:r>
+        <w:rPr>
+          <w:rFonts w:ascii="Times New Roman" w:hAnsi="Times New Roman" w:cs="Times New Roman"/>
+        </w:rPr>
+        <w:t xml:space="preserve"> request to the Prediction Route Subsystem. </w:t>
       </w:r>
     </w:p>
     <w:p>
@@ -7978,7 +8298,131 @@
         <w:rPr>
           <w:rFonts w:ascii="Times New Roman" w:hAnsi="Times New Roman" w:cs="Times New Roman"/>
         </w:rPr>
-        <w:t xml:space="preserve">The route delegates feature construction and data access the Utility / Data Service later, which retrieves the most recent county-level AQI records, generates lag features, and invokes the ML Predictor (e.g. LightGBM model artifact) to obtain the next-day AQI category and associated probabilities. </w:t>
+        <w:t xml:space="preserve">The </w:t>
+      </w:r>
+      <w:r>
+        <w:rPr>
+          <w:rFonts w:ascii="Times New Roman" w:hAnsi="Times New Roman" w:cs="Times New Roman"/>
+        </w:rPr>
+        <w:t>Predict R</w:t>
+      </w:r>
+      <w:r>
+        <w:rPr>
+          <w:rFonts w:ascii="Times New Roman" w:hAnsi="Times New Roman" w:cs="Times New Roman"/>
+        </w:rPr>
+        <w:t xml:space="preserve">oute delegates feature construction and data </w:t>
+      </w:r>
+      <w:proofErr w:type="gramStart"/>
+      <w:r>
+        <w:rPr>
+          <w:rFonts w:ascii="Times New Roman" w:hAnsi="Times New Roman" w:cs="Times New Roman"/>
+        </w:rPr>
+        <w:t>access</w:t>
+      </w:r>
+      <w:proofErr w:type="gramEnd"/>
+      <w:r>
+        <w:rPr>
+          <w:rFonts w:ascii="Times New Roman" w:hAnsi="Times New Roman" w:cs="Times New Roman"/>
+        </w:rPr>
+        <w:t xml:space="preserve"> the </w:t>
+      </w:r>
+      <w:r>
+        <w:rPr>
+          <w:rFonts w:ascii="Times New Roman" w:hAnsi="Times New Roman" w:cs="Times New Roman"/>
+        </w:rPr>
+        <w:t xml:space="preserve">AQI </w:t>
+      </w:r>
+      <w:r>
+        <w:rPr>
+          <w:rFonts w:ascii="Times New Roman" w:hAnsi="Times New Roman" w:cs="Times New Roman"/>
+        </w:rPr>
+        <w:t>Utility / Data Service la</w:t>
+      </w:r>
+      <w:r>
+        <w:rPr>
+          <w:rFonts w:ascii="Times New Roman" w:hAnsi="Times New Roman" w:cs="Times New Roman"/>
+        </w:rPr>
+        <w:t>y</w:t>
+      </w:r>
+      <w:r>
+        <w:rPr>
+          <w:rFonts w:ascii="Times New Roman" w:hAnsi="Times New Roman" w:cs="Times New Roman"/>
+        </w:rPr>
+        <w:t>er, which retrieves the most recent county-level AQI records, generate</w:t>
+      </w:r>
+      <w:r>
+        <w:rPr>
+          <w:rFonts w:ascii="Times New Roman" w:hAnsi="Times New Roman" w:cs="Times New Roman"/>
+        </w:rPr>
+        <w:t>d</w:t>
+      </w:r>
+      <w:r>
+        <w:rPr>
+          <w:rFonts w:ascii="Times New Roman" w:hAnsi="Times New Roman" w:cs="Times New Roman"/>
+        </w:rPr>
+        <w:t xml:space="preserve"> lag features, and the ML </w:t>
+      </w:r>
+      <w:r>
+        <w:rPr>
+          <w:rFonts w:ascii="Times New Roman" w:hAnsi="Times New Roman" w:cs="Times New Roman"/>
+        </w:rPr>
+        <w:t>Regressor</w:t>
+      </w:r>
+      <w:r>
+        <w:rPr>
+          <w:rFonts w:ascii="Times New Roman" w:hAnsi="Times New Roman" w:cs="Times New Roman"/>
+        </w:rPr>
+        <w:t xml:space="preserve"> </w:t>
+      </w:r>
+      <w:r>
+        <w:rPr>
+          <w:rFonts w:ascii="Times New Roman" w:hAnsi="Times New Roman" w:cs="Times New Roman"/>
+        </w:rPr>
+        <w:t xml:space="preserve">artifact </w:t>
+      </w:r>
+      <w:r>
+        <w:rPr>
+          <w:rFonts w:ascii="Times New Roman" w:hAnsi="Times New Roman" w:cs="Times New Roman"/>
+        </w:rPr>
+        <w:t xml:space="preserve">(e.g. </w:t>
+      </w:r>
+      <w:proofErr w:type="spellStart"/>
+      <w:r>
+        <w:rPr>
+          <w:rFonts w:ascii="Times New Roman" w:hAnsi="Times New Roman" w:cs="Times New Roman"/>
+        </w:rPr>
+        <w:t>LightGBM</w:t>
+      </w:r>
+      <w:proofErr w:type="spellEnd"/>
+      <w:r>
+        <w:rPr>
+          <w:rFonts w:ascii="Times New Roman" w:hAnsi="Times New Roman" w:cs="Times New Roman"/>
+        </w:rPr>
+        <w:t xml:space="preserve">) to obtain the </w:t>
+      </w:r>
+      <w:r>
+        <w:rPr>
+          <w:rFonts w:ascii="Times New Roman" w:hAnsi="Times New Roman" w:cs="Times New Roman"/>
+        </w:rPr>
+        <w:t xml:space="preserve">predicted </w:t>
+      </w:r>
+      <w:r>
+        <w:rPr>
+          <w:rFonts w:ascii="Times New Roman" w:hAnsi="Times New Roman" w:cs="Times New Roman"/>
+        </w:rPr>
+        <w:t>n</w:t>
+      </w:r>
+      <w:r>
+        <w:rPr>
+          <w:rFonts w:ascii="Times New Roman" w:hAnsi="Times New Roman" w:cs="Times New Roman"/>
+        </w:rPr>
+        <w:t>umeric average AQI for the next day</w:t>
+      </w:r>
+      <w:r>
+        <w:rPr>
+          <w:rFonts w:ascii="Times New Roman" w:hAnsi="Times New Roman" w:cs="Times New Roman"/>
+        </w:rPr>
+        <w:t>.</w:t>
       </w:r>
     </w:p>
     <w:p>
@@ -7998,7 +8442,43 @@
         <w:rPr>
           <w:rFonts w:ascii="Times New Roman" w:hAnsi="Times New Roman" w:cs="Times New Roman"/>
         </w:rPr>
-        <w:t xml:space="preserve">The route then formats the result into a route-specific JSON DTO and returns it to the client. </w:t>
+        <w:t xml:space="preserve">The route then </w:t>
+      </w:r>
+      <w:r>
+        <w:rPr>
+          <w:rFonts w:ascii="Times New Roman" w:hAnsi="Times New Roman" w:cs="Times New Roman"/>
+        </w:rPr>
+        <w:t>converts</w:t>
+      </w:r>
+      <w:r>
+        <w:rPr>
+          <w:rFonts w:ascii="Times New Roman" w:hAnsi="Times New Roman" w:cs="Times New Roman"/>
+        </w:rPr>
+        <w:t xml:space="preserve"> </w:t>
+      </w:r>
+      <w:r>
+        <w:rPr>
+          <w:rFonts w:ascii="Times New Roman" w:hAnsi="Times New Roman" w:cs="Times New Roman"/>
+        </w:rPr>
+        <w:t xml:space="preserve">this numeric output into a </w:t>
+      </w:r>
+      <w:r>
+        <w:rPr>
+          <w:rFonts w:ascii="Times New Roman" w:hAnsi="Times New Roman" w:cs="Times New Roman"/>
+        </w:rPr>
+        <w:t xml:space="preserve">JSON DTO </w:t>
+      </w:r>
+      <w:r>
+        <w:rPr>
+          <w:rFonts w:ascii="Times New Roman" w:hAnsi="Times New Roman" w:cs="Times New Roman"/>
+        </w:rPr>
+        <w:t>containing the predicted value, timestamp, and corresponding EPA category label</w:t>
+      </w:r>
+      <w:r>
+        <w:rPr>
+          <w:rFonts w:ascii="Times New Roman" w:hAnsi="Times New Roman" w:cs="Times New Roman"/>
+        </w:rPr>
+        <w:t>.</w:t>
       </w:r>
     </w:p>
     <w:p>
@@ -8018,7 +8498,7 @@
         <w:rPr>
           <w:rFonts w:ascii="Times New Roman" w:hAnsi="Times New Roman" w:cs="Times New Roman"/>
         </w:rPr>
-        <w:t>The browser then updates the dashboard panels without a full page reload, ensuring responsive visualization aligned with SRS FR-3 and FR-4.</w:t>
+        <w:t>The browser then updates the dashboard panels without a full page reload, ensuring responsive visualization.</w:t>
       </w:r>
     </w:p>
     <w:p>
@@ -8035,9 +8515,9 @@
           <w:noProof/>
         </w:rPr>
         <w:drawing>
-          <wp:inline distT="0" distB="0" distL="0" distR="0" wp14:anchorId="6748ACB3" wp14:editId="51315004">
-            <wp:extent cx="4739640" cy="3624609"/>
-            <wp:effectExtent l="0" t="0" r="3810" b="0"/>
+          <wp:inline distT="0" distB="0" distL="0" distR="0" wp14:anchorId="6748ACB3" wp14:editId="08B0E002">
+            <wp:extent cx="4951268" cy="3786450"/>
+            <wp:effectExtent l="0" t="0" r="1905" b="5080"/>
             <wp:docPr id="1523537219" name="Picture 2" descr="A diagram of a sequence diagram&#10;&#10;AI-generated content may be incorrect."/>
             <wp:cNvGraphicFramePr>
               <a:graphicFrameLocks xmlns:a="http://schemas.openxmlformats.org/drawingml/2006/main" noChangeAspect="1"/>
@@ -8067,7 +8547,7 @@
                   <pic:spPr bwMode="auto">
                     <a:xfrm>
                       <a:off x="0" y="0"/>
-                      <a:ext cx="4759355" cy="3639686"/>
+                      <a:ext cx="4979809" cy="3808276"/>
                     </a:xfrm>
                     <a:prstGeom prst="rect">
                       <a:avLst/>
@@ -8110,6 +8590,14 @@
           <w:b/>
           <w:bCs/>
         </w:rPr>
+        <w:t xml:space="preserve">UC2 </w:t>
+      </w:r>
+      <w:r>
+        <w:rPr>
+          <w:rFonts w:ascii="Times New Roman" w:hAnsi="Times New Roman" w:cs="Times New Roman"/>
+          <w:b/>
+          <w:bCs/>
+        </w:rPr>
         <w:t>Forecast Generation</w:t>
       </w:r>
       <w:r>
@@ -8497,7 +8985,21 @@
         <w:rPr>
           <w:rFonts w:ascii="Times New Roman" w:hAnsi="Times New Roman" w:cs="Times New Roman"/>
         </w:rPr>
-        <w:t xml:space="preserve"> Maintains a verifiable link between design elements and the originating system requirements. Each route, data object, and process aligns with its corresponding FR/NFR identifier to ensure completeness</w:t>
+        <w:t xml:space="preserve"> Maintains a verifiable link between design elements and the originating system requirements. Each route, data object, and process </w:t>
+      </w:r>
+      <w:proofErr w:type="gramStart"/>
+      <w:r>
+        <w:rPr>
+          <w:rFonts w:ascii="Times New Roman" w:hAnsi="Times New Roman" w:cs="Times New Roman"/>
+        </w:rPr>
+        <w:t>aligns</w:t>
+      </w:r>
+      <w:proofErr w:type="gramEnd"/>
+      <w:r>
+        <w:rPr>
+          <w:rFonts w:ascii="Times New Roman" w:hAnsi="Times New Roman" w:cs="Times New Roman"/>
+        </w:rPr>
+        <w:t xml:space="preserve"> with its corresponding FR/NFR identifier to ensure completeness</w:t>
       </w:r>
       <w:r>
         <w:rPr>
@@ -8751,7 +9253,21 @@
         <w:rPr>
           <w:rFonts w:ascii="Times New Roman" w:hAnsi="Times New Roman" w:cs="Times New Roman"/>
         </w:rPr>
-        <w:t>The traceability matrices below map each requirement to its implementing design element(s), ensuring end-to-end coverage across all levels of the software cycle:</w:t>
+        <w:t>The traceability matrices below map each requirement to its implementing design element(s), ensuring end-</w:t>
+      </w:r>
+      <w:proofErr w:type="gramStart"/>
+      <w:r>
+        <w:rPr>
+          <w:rFonts w:ascii="Times New Roman" w:hAnsi="Times New Roman" w:cs="Times New Roman"/>
+        </w:rPr>
+        <w:t>to</w:t>
+      </w:r>
+      <w:proofErr w:type="gramEnd"/>
+      <w:r>
+        <w:rPr>
+          <w:rFonts w:ascii="Times New Roman" w:hAnsi="Times New Roman" w:cs="Times New Roman"/>
+        </w:rPr>
+        <w:t>-end coverage across all levels of the software cycle:</w:t>
       </w:r>
     </w:p>
     <w:p>
@@ -9133,7 +9649,27 @@
                 <w:sz w:val="20"/>
                 <w:szCs w:val="20"/>
               </w:rPr>
-              <w:t>POST /aqi/refresh</w:t>
+              <w:t>POST /</w:t>
+            </w:r>
+            <w:proofErr w:type="spellStart"/>
+            <w:r>
+              <w:rPr>
+                <w:rFonts w:ascii="Times New Roman" w:hAnsi="Times New Roman" w:cs="Times New Roman"/>
+                <w:color w:val="000000"/>
+                <w:sz w:val="20"/>
+                <w:szCs w:val="20"/>
+              </w:rPr>
+              <w:t>aqi</w:t>
+            </w:r>
+            <w:proofErr w:type="spellEnd"/>
+            <w:r>
+              <w:rPr>
+                <w:rFonts w:ascii="Times New Roman" w:hAnsi="Times New Roman" w:cs="Times New Roman"/>
+                <w:color w:val="000000"/>
+                <w:sz w:val="20"/>
+                <w:szCs w:val="20"/>
+              </w:rPr>
+              <w:t>/refresh</w:t>
             </w:r>
           </w:p>
         </w:tc>
@@ -9287,7 +9823,27 @@
                 <w:sz w:val="20"/>
                 <w:szCs w:val="20"/>
               </w:rPr>
-              <w:t>(internal); surfaced via GET /aqi/historical</w:t>
+              <w:t>(internal); surfaced via GET /</w:t>
+            </w:r>
+            <w:proofErr w:type="spellStart"/>
+            <w:r>
+              <w:rPr>
+                <w:rFonts w:ascii="Times New Roman" w:hAnsi="Times New Roman" w:cs="Times New Roman"/>
+                <w:color w:val="000000"/>
+                <w:sz w:val="20"/>
+                <w:szCs w:val="20"/>
+              </w:rPr>
+              <w:t>aqi</w:t>
+            </w:r>
+            <w:proofErr w:type="spellEnd"/>
+            <w:r>
+              <w:rPr>
+                <w:rFonts w:ascii="Times New Roman" w:hAnsi="Times New Roman" w:cs="Times New Roman"/>
+                <w:color w:val="000000"/>
+                <w:sz w:val="20"/>
+                <w:szCs w:val="20"/>
+              </w:rPr>
+              <w:t>/historical</w:t>
             </w:r>
           </w:p>
         </w:tc>
@@ -9413,7 +9969,27 @@
                 <w:sz w:val="20"/>
                 <w:szCs w:val="20"/>
               </w:rPr>
-              <w:t>POST /aqi/predict (indirect)</w:t>
+              <w:t>POST /</w:t>
+            </w:r>
+            <w:proofErr w:type="spellStart"/>
+            <w:r>
+              <w:rPr>
+                <w:rFonts w:ascii="Times New Roman" w:hAnsi="Times New Roman" w:cs="Times New Roman"/>
+                <w:color w:val="000000"/>
+                <w:sz w:val="20"/>
+                <w:szCs w:val="20"/>
+              </w:rPr>
+              <w:t>aqi</w:t>
+            </w:r>
+            <w:proofErr w:type="spellEnd"/>
+            <w:r>
+              <w:rPr>
+                <w:rFonts w:ascii="Times New Roman" w:hAnsi="Times New Roman" w:cs="Times New Roman"/>
+                <w:color w:val="000000"/>
+                <w:sz w:val="20"/>
+                <w:szCs w:val="20"/>
+              </w:rPr>
+              <w:t>/predict (indirect)</w:t>
             </w:r>
           </w:p>
         </w:tc>
@@ -9539,7 +10115,27 @@
                 <w:sz w:val="20"/>
                 <w:szCs w:val="20"/>
               </w:rPr>
-              <w:t>POST /aqi/predict</w:t>
+              <w:t>POST /</w:t>
+            </w:r>
+            <w:proofErr w:type="spellStart"/>
+            <w:r>
+              <w:rPr>
+                <w:rFonts w:ascii="Times New Roman" w:hAnsi="Times New Roman" w:cs="Times New Roman"/>
+                <w:color w:val="000000"/>
+                <w:sz w:val="20"/>
+                <w:szCs w:val="20"/>
+              </w:rPr>
+              <w:t>aqi</w:t>
+            </w:r>
+            <w:proofErr w:type="spellEnd"/>
+            <w:r>
+              <w:rPr>
+                <w:rFonts w:ascii="Times New Roman" w:hAnsi="Times New Roman" w:cs="Times New Roman"/>
+                <w:color w:val="000000"/>
+                <w:sz w:val="20"/>
+                <w:szCs w:val="20"/>
+              </w:rPr>
+              <w:t>/predict</w:t>
             </w:r>
             <w:r>
               <w:rPr>
@@ -9667,25 +10263,7 @@
                 <w:szCs w:val="20"/>
               </w:rPr>
               <w:br/>
-              <w:t>(</w:t>
-            </w:r>
-            <w:r>
-              <w:rPr>
-                <w:rFonts w:ascii="Times New Roman" w:hAnsi="Times New Roman" w:cs="Times New Roman"/>
-                <w:color w:val="000000"/>
-                <w:sz w:val="20"/>
-                <w:szCs w:val="20"/>
-              </w:rPr>
-              <w:t>Backend Forecast Subsystem</w:t>
-            </w:r>
-            <w:r>
-              <w:rPr>
-                <w:rFonts w:ascii="Times New Roman" w:hAnsi="Times New Roman" w:cs="Times New Roman"/>
-                <w:color w:val="000000"/>
-                <w:sz w:val="20"/>
-                <w:szCs w:val="20"/>
-              </w:rPr>
-              <w:t>)</w:t>
+              <w:t>(Backend Forecast Subsystem)</w:t>
             </w:r>
           </w:p>
         </w:tc>
@@ -9711,7 +10289,27 @@
                 <w:sz w:val="20"/>
                 <w:szCs w:val="20"/>
               </w:rPr>
-              <w:t>POST /aqi/predict</w:t>
+              <w:t>POST /</w:t>
+            </w:r>
+            <w:proofErr w:type="spellStart"/>
+            <w:r>
+              <w:rPr>
+                <w:rFonts w:ascii="Times New Roman" w:hAnsi="Times New Roman" w:cs="Times New Roman"/>
+                <w:color w:val="000000"/>
+                <w:sz w:val="20"/>
+                <w:szCs w:val="20"/>
+              </w:rPr>
+              <w:t>aqi</w:t>
+            </w:r>
+            <w:proofErr w:type="spellEnd"/>
+            <w:r>
+              <w:rPr>
+                <w:rFonts w:ascii="Times New Roman" w:hAnsi="Times New Roman" w:cs="Times New Roman"/>
+                <w:color w:val="000000"/>
+                <w:sz w:val="20"/>
+                <w:szCs w:val="20"/>
+              </w:rPr>
+              <w:t>/predict</w:t>
             </w:r>
           </w:p>
         </w:tc>
@@ -9837,7 +10435,27 @@
                 <w:sz w:val="20"/>
                 <w:szCs w:val="20"/>
               </w:rPr>
-              <w:t>POST /aqi/predict</w:t>
+              <w:t>POST /</w:t>
+            </w:r>
+            <w:proofErr w:type="spellStart"/>
+            <w:r>
+              <w:rPr>
+                <w:rFonts w:ascii="Times New Roman" w:hAnsi="Times New Roman" w:cs="Times New Roman"/>
+                <w:color w:val="000000"/>
+                <w:sz w:val="20"/>
+                <w:szCs w:val="20"/>
+              </w:rPr>
+              <w:t>aqi</w:t>
+            </w:r>
+            <w:proofErr w:type="spellEnd"/>
+            <w:r>
+              <w:rPr>
+                <w:rFonts w:ascii="Times New Roman" w:hAnsi="Times New Roman" w:cs="Times New Roman"/>
+                <w:color w:val="000000"/>
+                <w:sz w:val="20"/>
+                <w:szCs w:val="20"/>
+              </w:rPr>
+              <w:t>/predict</w:t>
             </w:r>
           </w:p>
         </w:tc>
@@ -10109,7 +10727,47 @@
                 <w:sz w:val="20"/>
                 <w:szCs w:val="20"/>
               </w:rPr>
-              <w:t>GET /aqi/historical; POST /aqi/predict</w:t>
+              <w:t>GET /</w:t>
+            </w:r>
+            <w:proofErr w:type="spellStart"/>
+            <w:r>
+              <w:rPr>
+                <w:rFonts w:ascii="Times New Roman" w:hAnsi="Times New Roman" w:cs="Times New Roman"/>
+                <w:color w:val="000000"/>
+                <w:sz w:val="20"/>
+                <w:szCs w:val="20"/>
+              </w:rPr>
+              <w:t>aqi</w:t>
+            </w:r>
+            <w:proofErr w:type="spellEnd"/>
+            <w:r>
+              <w:rPr>
+                <w:rFonts w:ascii="Times New Roman" w:hAnsi="Times New Roman" w:cs="Times New Roman"/>
+                <w:color w:val="000000"/>
+                <w:sz w:val="20"/>
+                <w:szCs w:val="20"/>
+              </w:rPr>
+              <w:t>/historical; POST /</w:t>
+            </w:r>
+            <w:proofErr w:type="spellStart"/>
+            <w:r>
+              <w:rPr>
+                <w:rFonts w:ascii="Times New Roman" w:hAnsi="Times New Roman" w:cs="Times New Roman"/>
+                <w:color w:val="000000"/>
+                <w:sz w:val="20"/>
+                <w:szCs w:val="20"/>
+              </w:rPr>
+              <w:t>aqi</w:t>
+            </w:r>
+            <w:proofErr w:type="spellEnd"/>
+            <w:r>
+              <w:rPr>
+                <w:rFonts w:ascii="Times New Roman" w:hAnsi="Times New Roman" w:cs="Times New Roman"/>
+                <w:color w:val="000000"/>
+                <w:sz w:val="20"/>
+                <w:szCs w:val="20"/>
+              </w:rPr>
+              <w:t>/predict</w:t>
             </w:r>
           </w:p>
         </w:tc>
@@ -10245,7 +10903,67 @@
                 <w:sz w:val="20"/>
                 <w:szCs w:val="20"/>
               </w:rPr>
-              <w:t>POST /aqi/refresh; GET /aqi/historical; POST /aqi/predict</w:t>
+              <w:t>POST /</w:t>
+            </w:r>
+            <w:proofErr w:type="spellStart"/>
+            <w:r>
+              <w:rPr>
+                <w:rFonts w:ascii="Times New Roman" w:hAnsi="Times New Roman" w:cs="Times New Roman"/>
+                <w:color w:val="000000"/>
+                <w:sz w:val="20"/>
+                <w:szCs w:val="20"/>
+              </w:rPr>
+              <w:t>aqi</w:t>
+            </w:r>
+            <w:proofErr w:type="spellEnd"/>
+            <w:r>
+              <w:rPr>
+                <w:rFonts w:ascii="Times New Roman" w:hAnsi="Times New Roman" w:cs="Times New Roman"/>
+                <w:color w:val="000000"/>
+                <w:sz w:val="20"/>
+                <w:szCs w:val="20"/>
+              </w:rPr>
+              <w:t>/refresh; GET /</w:t>
+            </w:r>
+            <w:proofErr w:type="spellStart"/>
+            <w:r>
+              <w:rPr>
+                <w:rFonts w:ascii="Times New Roman" w:hAnsi="Times New Roman" w:cs="Times New Roman"/>
+                <w:color w:val="000000"/>
+                <w:sz w:val="20"/>
+                <w:szCs w:val="20"/>
+              </w:rPr>
+              <w:t>aqi</w:t>
+            </w:r>
+            <w:proofErr w:type="spellEnd"/>
+            <w:r>
+              <w:rPr>
+                <w:rFonts w:ascii="Times New Roman" w:hAnsi="Times New Roman" w:cs="Times New Roman"/>
+                <w:color w:val="000000"/>
+                <w:sz w:val="20"/>
+                <w:szCs w:val="20"/>
+              </w:rPr>
+              <w:t>/historical; POST /</w:t>
+            </w:r>
+            <w:proofErr w:type="spellStart"/>
+            <w:r>
+              <w:rPr>
+                <w:rFonts w:ascii="Times New Roman" w:hAnsi="Times New Roman" w:cs="Times New Roman"/>
+                <w:color w:val="000000"/>
+                <w:sz w:val="20"/>
+                <w:szCs w:val="20"/>
+              </w:rPr>
+              <w:t>aqi</w:t>
+            </w:r>
+            <w:proofErr w:type="spellEnd"/>
+            <w:r>
+              <w:rPr>
+                <w:rFonts w:ascii="Times New Roman" w:hAnsi="Times New Roman" w:cs="Times New Roman"/>
+                <w:color w:val="000000"/>
+                <w:sz w:val="20"/>
+                <w:szCs w:val="20"/>
+              </w:rPr>
+              <w:t>/predict</w:t>
             </w:r>
           </w:p>
         </w:tc>
@@ -10662,7 +11380,27 @@
                 <w:sz w:val="20"/>
                 <w:szCs w:val="20"/>
               </w:rPr>
-              <w:t>POST /aqi/refresh</w:t>
+              <w:t>POST /</w:t>
+            </w:r>
+            <w:proofErr w:type="spellStart"/>
+            <w:r>
+              <w:rPr>
+                <w:rFonts w:ascii="Times New Roman" w:hAnsi="Times New Roman" w:cs="Times New Roman"/>
+                <w:color w:val="000000"/>
+                <w:sz w:val="20"/>
+                <w:szCs w:val="20"/>
+              </w:rPr>
+              <w:t>aqi</w:t>
+            </w:r>
+            <w:proofErr w:type="spellEnd"/>
+            <w:r>
+              <w:rPr>
+                <w:rFonts w:ascii="Times New Roman" w:hAnsi="Times New Roman" w:cs="Times New Roman"/>
+                <w:color w:val="000000"/>
+                <w:sz w:val="20"/>
+                <w:szCs w:val="20"/>
+              </w:rPr>
+              <w:t>/refresh</w:t>
             </w:r>
           </w:p>
         </w:tc>
@@ -11057,7 +11795,25 @@
                 <w:sz w:val="20"/>
                 <w:szCs w:val="20"/>
               </w:rPr>
-              <w:t>Use distinct EPA/AirNow colors per category.</w:t>
+              <w:t>Use distinct EPA/</w:t>
+            </w:r>
+            <w:proofErr w:type="spellStart"/>
+            <w:r>
+              <w:rPr>
+                <w:rFonts w:ascii="Times New Roman" w:hAnsi="Times New Roman" w:cs="Times New Roman"/>
+                <w:sz w:val="20"/>
+                <w:szCs w:val="20"/>
+              </w:rPr>
+              <w:t>AirNow</w:t>
+            </w:r>
+            <w:proofErr w:type="spellEnd"/>
+            <w:r>
+              <w:rPr>
+                <w:rFonts w:ascii="Times New Roman" w:hAnsi="Times New Roman" w:cs="Times New Roman"/>
+                <w:sz w:val="20"/>
+                <w:szCs w:val="20"/>
+              </w:rPr>
+              <w:t xml:space="preserve"> colors per category.</w:t>
             </w:r>
           </w:p>
         </w:tc>
@@ -11389,7 +12145,27 @@
                 <w:sz w:val="20"/>
                 <w:szCs w:val="20"/>
               </w:rPr>
-              <w:t>POST /aqi/refresh</w:t>
+              <w:t>POST /</w:t>
+            </w:r>
+            <w:proofErr w:type="spellStart"/>
+            <w:r>
+              <w:rPr>
+                <w:rFonts w:ascii="Times New Roman" w:hAnsi="Times New Roman" w:cs="Times New Roman"/>
+                <w:color w:val="000000"/>
+                <w:sz w:val="20"/>
+                <w:szCs w:val="20"/>
+              </w:rPr>
+              <w:t>aqi</w:t>
+            </w:r>
+            <w:proofErr w:type="spellEnd"/>
+            <w:r>
+              <w:rPr>
+                <w:rFonts w:ascii="Times New Roman" w:hAnsi="Times New Roman" w:cs="Times New Roman"/>
+                <w:color w:val="000000"/>
+                <w:sz w:val="20"/>
+                <w:szCs w:val="20"/>
+              </w:rPr>
+              <w:t>/refresh</w:t>
             </w:r>
           </w:p>
         </w:tc>
@@ -11761,8 +12537,19 @@
                 <w:sz w:val="20"/>
                 <w:szCs w:val="20"/>
               </w:rPr>
-              <w:t>Shared Logger &amp; Formatter Congifuration</w:t>
-            </w:r>
+              <w:t xml:space="preserve">Shared Logger &amp; Formatter </w:t>
+            </w:r>
+            <w:proofErr w:type="spellStart"/>
+            <w:r>
+              <w:rPr>
+                <w:rFonts w:ascii="Times New Roman" w:hAnsi="Times New Roman" w:cs="Times New Roman"/>
+                <w:color w:val="000000"/>
+                <w:sz w:val="20"/>
+                <w:szCs w:val="20"/>
+              </w:rPr>
+              <w:t>Congifuration</w:t>
+            </w:r>
+            <w:proofErr w:type="spellEnd"/>
           </w:p>
         </w:tc>
         <w:tc>
@@ -13414,6 +14201,7 @@
                 <w:szCs w:val="24"/>
               </w:rPr>
             </w:pPr>
+            <w:proofErr w:type="gramStart"/>
             <w:r>
               <w:rPr>
                 <w:rFonts w:ascii="Times New Roman" w:hAnsi="Times New Roman" w:cs="Times New Roman"/>
@@ -13429,17 +14217,9 @@
                 <w:sz w:val="24"/>
                 <w:szCs w:val="24"/>
               </w:rPr>
-              <w:t>3f3068a</w:t>
-            </w:r>
-            <w:r>
-              <w:rPr>
-                <w:rFonts w:ascii="Times New Roman" w:hAnsi="Times New Roman" w:cs="Times New Roman"/>
-                <w:bCs/>
-                <w:sz w:val="24"/>
-                <w:szCs w:val="24"/>
-              </w:rPr>
-              <w:t>..</w:t>
-            </w:r>
+              <w:t>3f3068a..</w:t>
+            </w:r>
+            <w:proofErr w:type="gramEnd"/>
             <w:r>
               <w:rPr>
                 <w:rFonts w:ascii="Times New Roman" w:hAnsi="Times New Roman" w:cs="Times New Roman"/>
@@ -13493,6 +14273,7 @@
                 <w:szCs w:val="24"/>
               </w:rPr>
             </w:pPr>
+            <w:proofErr w:type="gramStart"/>
             <w:r>
               <w:rPr>
                 <w:rFonts w:ascii="Times New Roman" w:hAnsi="Times New Roman" w:cs="Times New Roman"/>
@@ -13508,8 +14289,9 @@
                 <w:sz w:val="24"/>
                 <w:szCs w:val="24"/>
               </w:rPr>
-              <w:t>8ea3327</w:t>
-            </w:r>
+              <w:t>8ea3327..</w:t>
+            </w:r>
+            <w:proofErr w:type="gramEnd"/>
             <w:r>
               <w:rPr>
                 <w:rFonts w:ascii="Times New Roman" w:hAnsi="Times New Roman" w:cs="Times New Roman"/>
@@ -13517,7 +14299,7 @@
                 <w:sz w:val="24"/>
                 <w:szCs w:val="24"/>
               </w:rPr>
-              <w:t>..5077f05</w:t>
+              <w:t>5077f05</w:t>
             </w:r>
           </w:p>
         </w:tc>
@@ -13563,6 +14345,7 @@
                 <w:szCs w:val="24"/>
               </w:rPr>
             </w:pPr>
+            <w:proofErr w:type="gramStart"/>
             <w:r>
               <w:rPr>
                 <w:rFonts w:ascii="Times New Roman" w:hAnsi="Times New Roman" w:cs="Times New Roman"/>
@@ -13586,17 +14369,9 @@
                 <w:sz w:val="24"/>
                 <w:szCs w:val="24"/>
               </w:rPr>
-              <w:t>5077f05</w:t>
-            </w:r>
-            <w:r>
-              <w:rPr>
-                <w:rFonts w:ascii="Times New Roman" w:hAnsi="Times New Roman" w:cs="Times New Roman"/>
-                <w:bCs/>
-                <w:sz w:val="24"/>
-                <w:szCs w:val="24"/>
-              </w:rPr>
-              <w:t>..</w:t>
-            </w:r>
+              <w:t>5077f05..</w:t>
+            </w:r>
+            <w:proofErr w:type="gramEnd"/>
           </w:p>
         </w:tc>
       </w:tr>

</xml_diff>

<commit_message>
CLAP_V1.2 - Design doc edit
</commit_message>
<xml_diff>
--- a/SE 4485.001 - Documents/group1-Detailed Design Documentation.docx
+++ b/SE 4485.001 - Documents/group1-Detailed Design Documentation.docx
@@ -3767,7 +3767,29 @@
           <w:szCs w:val="24"/>
         </w:rPr>
         <w:lastRenderedPageBreak/>
-        <w:t>GUI (GRAPHICAL UESR INTERFACE) DESIGN</w:t>
+        <w:t>GUI (GRAPHICAL US</w:t>
+      </w:r>
+      <w:r>
+        <w:rPr>
+          <w:rFonts w:ascii="Times New Roman" w:hAnsi="Times New Roman" w:cs="Times New Roman"/>
+          <w:b/>
+          <w:bCs/>
+          <w:spacing w:val="-2"/>
+          <w:sz w:val="24"/>
+          <w:szCs w:val="24"/>
+        </w:rPr>
+        <w:t>E</w:t>
+      </w:r>
+      <w:r>
+        <w:rPr>
+          <w:rFonts w:ascii="Times New Roman" w:hAnsi="Times New Roman" w:cs="Times New Roman"/>
+          <w:b/>
+          <w:bCs/>
+          <w:spacing w:val="-2"/>
+          <w:sz w:val="24"/>
+          <w:szCs w:val="24"/>
+        </w:rPr>
+        <w:t>R INTERFACE) DESIGN</w:t>
       </w:r>
     </w:p>
     <w:p>
@@ -7813,21 +7835,7 @@
         <w:rPr>
           <w:rFonts w:ascii="Times New Roman" w:hAnsi="Times New Roman" w:cs="Times New Roman"/>
         </w:rPr>
-        <w:t xml:space="preserve">route is designed to return a stable, route-specific JSON schema (e.g. DTO) </w:t>
-      </w:r>
-      <w:proofErr w:type="gramStart"/>
-      <w:r>
-        <w:rPr>
-          <w:rFonts w:ascii="Times New Roman" w:hAnsi="Times New Roman" w:cs="Times New Roman"/>
-        </w:rPr>
-        <w:t>under</w:t>
-      </w:r>
-      <w:proofErr w:type="gramEnd"/>
-      <w:r>
-        <w:rPr>
-          <w:rFonts w:ascii="Times New Roman" w:hAnsi="Times New Roman" w:cs="Times New Roman"/>
-        </w:rPr>
-        <w:t xml:space="preserve"> normal operation, so that the client can reliably bind data to UI components.</w:t>
+        <w:t>route is designed to return a stable, route-specific JSON schema (e.g. DTO) under normal operation, so that the client can reliably bind data to UI components.</w:t>
       </w:r>
     </w:p>
     <w:p>
@@ -8234,13 +8242,7 @@
         <w:rPr>
           <w:rFonts w:ascii="Times New Roman" w:hAnsi="Times New Roman" w:cs="Times New Roman"/>
         </w:rPr>
-        <w:t xml:space="preserve"> (e.g. </w:t>
-      </w:r>
-      <w:r>
-        <w:rPr>
-          <w:rFonts w:ascii="Times New Roman" w:hAnsi="Times New Roman" w:cs="Times New Roman"/>
-        </w:rPr>
-        <w:t>POST /</w:t>
+        <w:t xml:space="preserve"> (e.g. POST /</w:t>
       </w:r>
       <w:proofErr w:type="spellStart"/>
       <w:r>
@@ -8254,13 +8256,7 @@
         <w:rPr>
           <w:rFonts w:ascii="Times New Roman" w:hAnsi="Times New Roman" w:cs="Times New Roman"/>
         </w:rPr>
-        <w:t>/predict</w:t>
-      </w:r>
-      <w:r>
-        <w:rPr>
-          <w:rFonts w:ascii="Times New Roman" w:hAnsi="Times New Roman" w:cs="Times New Roman"/>
-        </w:rPr>
-        <w:t>)</w:t>
+        <w:t>/predict)</w:t>
       </w:r>
       <w:r>
         <w:rPr>
@@ -8310,21 +8306,7 @@
         <w:rPr>
           <w:rFonts w:ascii="Times New Roman" w:hAnsi="Times New Roman" w:cs="Times New Roman"/>
         </w:rPr>
-        <w:t xml:space="preserve">oute delegates feature construction and data </w:t>
-      </w:r>
-      <w:proofErr w:type="gramStart"/>
-      <w:r>
-        <w:rPr>
-          <w:rFonts w:ascii="Times New Roman" w:hAnsi="Times New Roman" w:cs="Times New Roman"/>
-        </w:rPr>
-        <w:t>access</w:t>
-      </w:r>
-      <w:proofErr w:type="gramEnd"/>
-      <w:r>
-        <w:rPr>
-          <w:rFonts w:ascii="Times New Roman" w:hAnsi="Times New Roman" w:cs="Times New Roman"/>
-        </w:rPr>
-        <w:t xml:space="preserve"> the </w:t>
+        <w:t xml:space="preserve">oute delegates feature construction and data access the </w:t>
       </w:r>
       <w:r>
         <w:rPr>
@@ -8985,21 +8967,7 @@
         <w:rPr>
           <w:rFonts w:ascii="Times New Roman" w:hAnsi="Times New Roman" w:cs="Times New Roman"/>
         </w:rPr>
-        <w:t xml:space="preserve"> Maintains a verifiable link between design elements and the originating system requirements. Each route, data object, and process </w:t>
-      </w:r>
-      <w:proofErr w:type="gramStart"/>
-      <w:r>
-        <w:rPr>
-          <w:rFonts w:ascii="Times New Roman" w:hAnsi="Times New Roman" w:cs="Times New Roman"/>
-        </w:rPr>
-        <w:t>aligns</w:t>
-      </w:r>
-      <w:proofErr w:type="gramEnd"/>
-      <w:r>
-        <w:rPr>
-          <w:rFonts w:ascii="Times New Roman" w:hAnsi="Times New Roman" w:cs="Times New Roman"/>
-        </w:rPr>
-        <w:t xml:space="preserve"> with its corresponding FR/NFR identifier to ensure completeness</w:t>
+        <w:t xml:space="preserve"> Maintains a verifiable link between design elements and the originating system requirements. Each route, data object, and process aligns with its corresponding FR/NFR identifier to ensure completeness</w:t>
       </w:r>
       <w:r>
         <w:rPr>
@@ -9253,21 +9221,7 @@
         <w:rPr>
           <w:rFonts w:ascii="Times New Roman" w:hAnsi="Times New Roman" w:cs="Times New Roman"/>
         </w:rPr>
-        <w:t>The traceability matrices below map each requirement to its implementing design element(s), ensuring end-</w:t>
-      </w:r>
-      <w:proofErr w:type="gramStart"/>
-      <w:r>
-        <w:rPr>
-          <w:rFonts w:ascii="Times New Roman" w:hAnsi="Times New Roman" w:cs="Times New Roman"/>
-        </w:rPr>
-        <w:t>to</w:t>
-      </w:r>
-      <w:proofErr w:type="gramEnd"/>
-      <w:r>
-        <w:rPr>
-          <w:rFonts w:ascii="Times New Roman" w:hAnsi="Times New Roman" w:cs="Times New Roman"/>
-        </w:rPr>
-        <w:t>-end coverage across all levels of the software cycle:</w:t>
+        <w:t>The traceability matrices below map each requirement to its implementing design element(s), ensuring end-to-end coverage across all levels of the software cycle:</w:t>
       </w:r>
     </w:p>
     <w:p>
@@ -14201,7 +14155,6 @@
                 <w:szCs w:val="24"/>
               </w:rPr>
             </w:pPr>
-            <w:proofErr w:type="gramStart"/>
             <w:r>
               <w:rPr>
                 <w:rFonts w:ascii="Times New Roman" w:hAnsi="Times New Roman" w:cs="Times New Roman"/>
@@ -14217,17 +14170,7 @@
                 <w:sz w:val="24"/>
                 <w:szCs w:val="24"/>
               </w:rPr>
-              <w:t>3f3068a..</w:t>
-            </w:r>
-            <w:proofErr w:type="gramEnd"/>
-            <w:r>
-              <w:rPr>
-                <w:rFonts w:ascii="Times New Roman" w:hAnsi="Times New Roman" w:cs="Times New Roman"/>
-                <w:bCs/>
-                <w:sz w:val="24"/>
-                <w:szCs w:val="24"/>
-              </w:rPr>
-              <w:t>8ea3327</w:t>
+              <w:t>3f3068a..8ea3327</w:t>
             </w:r>
           </w:p>
         </w:tc>
@@ -14273,7 +14216,6 @@
                 <w:szCs w:val="24"/>
               </w:rPr>
             </w:pPr>
-            <w:proofErr w:type="gramStart"/>
             <w:r>
               <w:rPr>
                 <w:rFonts w:ascii="Times New Roman" w:hAnsi="Times New Roman" w:cs="Times New Roman"/>
@@ -14289,17 +14231,7 @@
                 <w:sz w:val="24"/>
                 <w:szCs w:val="24"/>
               </w:rPr>
-              <w:t>8ea3327..</w:t>
-            </w:r>
-            <w:proofErr w:type="gramEnd"/>
-            <w:r>
-              <w:rPr>
-                <w:rFonts w:ascii="Times New Roman" w:hAnsi="Times New Roman" w:cs="Times New Roman"/>
-                <w:bCs/>
-                <w:sz w:val="24"/>
-                <w:szCs w:val="24"/>
-              </w:rPr>
-              <w:t>5077f05</w:t>
+              <w:t>8ea3327..5077f05</w:t>
             </w:r>
           </w:p>
         </w:tc>
@@ -14345,7 +14277,6 @@
                 <w:szCs w:val="24"/>
               </w:rPr>
             </w:pPr>
-            <w:proofErr w:type="gramStart"/>
             <w:r>
               <w:rPr>
                 <w:rFonts w:ascii="Times New Roman" w:hAnsi="Times New Roman" w:cs="Times New Roman"/>
@@ -14371,7 +14302,6 @@
               </w:rPr>
               <w:t>5077f05..</w:t>
             </w:r>
-            <w:proofErr w:type="gramEnd"/>
           </w:p>
         </w:tc>
       </w:tr>
@@ -14661,15 +14591,105 @@
           <w:sz w:val="24"/>
           <w:szCs w:val="24"/>
         </w:rPr>
-        <w:t>ML Learning model reflects daily average AQI; dataset</w:t>
-      </w:r>
-      <w:r>
-        <w:rPr>
-          <w:rFonts w:ascii="Times New Roman" w:hAnsi="Times New Roman" w:cs="Times New Roman"/>
-          <w:sz w:val="24"/>
-          <w:szCs w:val="24"/>
-        </w:rPr>
-        <w:t xml:space="preserve"> cannot account for </w:t>
+        <w:t xml:space="preserve">The AQI forecast generated by the </w:t>
+      </w:r>
+      <w:r>
+        <w:rPr>
+          <w:rFonts w:ascii="Times New Roman" w:hAnsi="Times New Roman" w:cs="Times New Roman"/>
+          <w:sz w:val="24"/>
+          <w:szCs w:val="24"/>
+        </w:rPr>
+        <w:t>ML Learning model</w:t>
+      </w:r>
+      <w:r>
+        <w:rPr>
+          <w:rFonts w:ascii="Times New Roman" w:hAnsi="Times New Roman" w:cs="Times New Roman"/>
+          <w:sz w:val="24"/>
+          <w:szCs w:val="24"/>
+        </w:rPr>
+        <w:t xml:space="preserve"> (e.g. </w:t>
+      </w:r>
+      <w:proofErr w:type="spellStart"/>
+      <w:r>
+        <w:rPr>
+          <w:rFonts w:ascii="Times New Roman" w:hAnsi="Times New Roman" w:cs="Times New Roman"/>
+          <w:sz w:val="24"/>
+          <w:szCs w:val="24"/>
+        </w:rPr>
+        <w:t>LightGBM</w:t>
+      </w:r>
+      <w:proofErr w:type="spellEnd"/>
+      <w:r>
+        <w:rPr>
+          <w:rFonts w:ascii="Times New Roman" w:hAnsi="Times New Roman" w:cs="Times New Roman"/>
+          <w:sz w:val="24"/>
+          <w:szCs w:val="24"/>
+        </w:rPr>
+        <w:t>-Regressor)</w:t>
+      </w:r>
+      <w:r>
+        <w:rPr>
+          <w:rFonts w:ascii="Times New Roman" w:hAnsi="Times New Roman" w:cs="Times New Roman"/>
+          <w:sz w:val="24"/>
+          <w:szCs w:val="24"/>
+        </w:rPr>
+        <w:t xml:space="preserve"> reflects daily average AQI</w:t>
+      </w:r>
+      <w:r>
+        <w:rPr>
+          <w:rFonts w:ascii="Times New Roman" w:hAnsi="Times New Roman" w:cs="Times New Roman"/>
+          <w:sz w:val="24"/>
+          <w:szCs w:val="24"/>
+        </w:rPr>
+        <w:t>.</w:t>
+      </w:r>
+      <w:r>
+        <w:rPr>
+          <w:rFonts w:ascii="Times New Roman" w:hAnsi="Times New Roman" w:cs="Times New Roman"/>
+          <w:sz w:val="24"/>
+          <w:szCs w:val="24"/>
+        </w:rPr>
+        <w:t xml:space="preserve"> </w:t>
+      </w:r>
+      <w:r>
+        <w:rPr>
+          <w:rFonts w:ascii="Times New Roman" w:hAnsi="Times New Roman" w:cs="Times New Roman"/>
+          <w:sz w:val="24"/>
+          <w:szCs w:val="24"/>
+        </w:rPr>
+        <w:t xml:space="preserve">The EPA’s </w:t>
+      </w:r>
+      <w:r>
+        <w:rPr>
+          <w:rFonts w:ascii="Times New Roman" w:hAnsi="Times New Roman" w:cs="Times New Roman"/>
+          <w:sz w:val="24"/>
+          <w:szCs w:val="24"/>
+        </w:rPr>
+        <w:t>dataset</w:t>
+      </w:r>
+      <w:r>
+        <w:rPr>
+          <w:rFonts w:ascii="Times New Roman" w:hAnsi="Times New Roman" w:cs="Times New Roman"/>
+          <w:sz w:val="24"/>
+          <w:szCs w:val="24"/>
+        </w:rPr>
+        <w:t xml:space="preserve"> </w:t>
+      </w:r>
+      <w:r>
+        <w:rPr>
+          <w:rFonts w:ascii="Times New Roman" w:hAnsi="Times New Roman" w:cs="Times New Roman"/>
+          <w:sz w:val="24"/>
+          <w:szCs w:val="24"/>
+        </w:rPr>
+        <w:t>does not</w:t>
+      </w:r>
+      <w:r>
+        <w:rPr>
+          <w:rFonts w:ascii="Times New Roman" w:hAnsi="Times New Roman" w:cs="Times New Roman"/>
+          <w:sz w:val="24"/>
+          <w:szCs w:val="24"/>
+        </w:rPr>
+        <w:t xml:space="preserve"> account for </w:t>
       </w:r>
       <w:r>
         <w:rPr>

</xml_diff>

<commit_message>
CLAP_V1.2 - Detailed Doc edit
</commit_message>
<xml_diff>
--- a/SE 4485.001 - Documents/group1-Detailed Design Documentation.docx
+++ b/SE 4485.001 - Documents/group1-Detailed Design Documentation.docx
@@ -3584,21 +3584,7 @@
         <w:rPr>
           <w:rFonts w:ascii="Times New Roman" w:hAnsi="Times New Roman" w:cs="Times New Roman"/>
         </w:rPr>
-        <w:t xml:space="preserve"> (e.g. </w:t>
-      </w:r>
-      <w:proofErr w:type="spellStart"/>
-      <w:r>
-        <w:rPr>
-          <w:rFonts w:ascii="Times New Roman" w:hAnsi="Times New Roman" w:cs="Times New Roman"/>
-        </w:rPr>
-        <w:t>LightGBM</w:t>
-      </w:r>
-      <w:proofErr w:type="spellEnd"/>
-      <w:r>
-        <w:rPr>
-          <w:rFonts w:ascii="Times New Roman" w:hAnsi="Times New Roman" w:cs="Times New Roman"/>
-        </w:rPr>
-        <w:t xml:space="preserve"> Regressor)</w:t>
+        <w:t xml:space="preserve"> (e.g. LightGBM Regressor)</w:t>
       </w:r>
       <w:r>
         <w:rPr>
@@ -5269,14 +5255,7 @@
         <w:rPr>
           <w:rFonts w:ascii="Times New Roman" w:hAnsi="Times New Roman" w:cs="Times New Roman"/>
         </w:rPr>
-        <w:t>&lt;</w:t>
-      </w:r>
-      <w:proofErr w:type="spellStart"/>
-      <w:r>
-        <w:rPr>
-          <w:rFonts w:ascii="Times New Roman" w:hAnsi="Times New Roman" w:cs="Times New Roman"/>
-        </w:rPr>
-        <w:t>date</w:t>
+        <w:t>&lt;date</w:t>
       </w:r>
       <w:r>
         <w:rPr>
@@ -5288,14 +5267,7 @@
         <w:rPr>
           <w:rFonts w:ascii="Times New Roman" w:hAnsi="Times New Roman" w:cs="Times New Roman"/>
         </w:rPr>
-        <w:t>ime</w:t>
-      </w:r>
-      <w:proofErr w:type="spellEnd"/>
-      <w:r>
-        <w:rPr>
-          <w:rFonts w:ascii="Times New Roman" w:hAnsi="Times New Roman" w:cs="Times New Roman"/>
-        </w:rPr>
-        <w:t>&gt;</w:t>
+        <w:t>ime&gt;</w:t>
       </w:r>
       <w:r>
         <w:rPr>
@@ -5326,21 +5298,7 @@
         <w:rPr>
           <w:rFonts w:ascii="Times New Roman" w:hAnsi="Times New Roman" w:cs="Times New Roman"/>
         </w:rPr>
-        <w:t xml:space="preserve">Convey confidence levels or qualitative AQI category indicators when available (e.g. “Good, Moderate, </w:t>
-      </w:r>
-      <w:proofErr w:type="spellStart"/>
-      <w:r>
-        <w:rPr>
-          <w:rFonts w:ascii="Times New Roman" w:hAnsi="Times New Roman" w:cs="Times New Roman"/>
-        </w:rPr>
-        <w:t>etc</w:t>
-      </w:r>
-      <w:proofErr w:type="spellEnd"/>
-      <w:r>
-        <w:rPr>
-          <w:rFonts w:ascii="Times New Roman" w:hAnsi="Times New Roman" w:cs="Times New Roman"/>
-        </w:rPr>
-        <w:t>”).</w:t>
+        <w:t>Convey confidence levels or qualitative AQI category indicators when available (e.g. “Good, Moderate, etc”).</w:t>
       </w:r>
     </w:p>
     <w:p>
@@ -6990,25 +6948,7 @@
                 <w:sz w:val="22"/>
                 <w:szCs w:val="22"/>
               </w:rPr>
-              <w:t>POST /</w:t>
-            </w:r>
-            <w:proofErr w:type="spellStart"/>
-            <w:r>
-              <w:rPr>
-                <w:rFonts w:ascii="Times New Roman" w:hAnsi="Times New Roman" w:cs="Times New Roman"/>
-                <w:sz w:val="22"/>
-                <w:szCs w:val="22"/>
-              </w:rPr>
-              <w:t>aqi</w:t>
-            </w:r>
-            <w:proofErr w:type="spellEnd"/>
-            <w:r>
-              <w:rPr>
-                <w:rFonts w:ascii="Times New Roman" w:hAnsi="Times New Roman" w:cs="Times New Roman"/>
-                <w:sz w:val="22"/>
-                <w:szCs w:val="22"/>
-              </w:rPr>
-              <w:t>/</w:t>
+              <w:t>POST /aqi/</w:t>
             </w:r>
             <w:r>
               <w:rPr>
@@ -7192,23 +7132,13 @@
               </w:rPr>
               <w:t>GET /</w:t>
             </w:r>
-            <w:proofErr w:type="spellStart"/>
             <w:r>
               <w:rPr>
                 <w:rFonts w:ascii="Times New Roman" w:hAnsi="Times New Roman" w:cs="Times New Roman"/>
                 <w:sz w:val="22"/>
                 <w:szCs w:val="22"/>
               </w:rPr>
-              <w:t>aqi</w:t>
-            </w:r>
-            <w:proofErr w:type="spellEnd"/>
-            <w:r>
-              <w:rPr>
-                <w:rFonts w:ascii="Times New Roman" w:hAnsi="Times New Roman" w:cs="Times New Roman"/>
-                <w:sz w:val="22"/>
-                <w:szCs w:val="22"/>
-              </w:rPr>
-              <w:t>/predict</w:t>
+              <w:t>aqi/predict</w:t>
             </w:r>
           </w:p>
         </w:tc>
@@ -7376,23 +7306,13 @@
               </w:rPr>
               <w:t>GET /</w:t>
             </w:r>
-            <w:proofErr w:type="spellStart"/>
             <w:r>
               <w:rPr>
                 <w:rFonts w:ascii="Times New Roman" w:hAnsi="Times New Roman" w:cs="Times New Roman"/>
                 <w:sz w:val="22"/>
                 <w:szCs w:val="22"/>
               </w:rPr>
-              <w:t>aqi</w:t>
-            </w:r>
-            <w:proofErr w:type="spellEnd"/>
-            <w:r>
-              <w:rPr>
-                <w:rFonts w:ascii="Times New Roman" w:hAnsi="Times New Roman" w:cs="Times New Roman"/>
-                <w:sz w:val="22"/>
-                <w:szCs w:val="22"/>
-              </w:rPr>
-              <w:t>/historical</w:t>
+              <w:t>aqi/historical</w:t>
             </w:r>
           </w:p>
         </w:tc>
@@ -8242,21 +8162,7 @@
         <w:rPr>
           <w:rFonts w:ascii="Times New Roman" w:hAnsi="Times New Roman" w:cs="Times New Roman"/>
         </w:rPr>
-        <w:t xml:space="preserve"> (e.g. POST /</w:t>
-      </w:r>
-      <w:proofErr w:type="spellStart"/>
-      <w:r>
-        <w:rPr>
-          <w:rFonts w:ascii="Times New Roman" w:hAnsi="Times New Roman" w:cs="Times New Roman"/>
-        </w:rPr>
-        <w:t>aqi</w:t>
-      </w:r>
-      <w:proofErr w:type="spellEnd"/>
-      <w:r>
-        <w:rPr>
-          <w:rFonts w:ascii="Times New Roman" w:hAnsi="Times New Roman" w:cs="Times New Roman"/>
-        </w:rPr>
-        <w:t>/predict)</w:t>
+        <w:t xml:space="preserve"> (e.g. POST /aqi/predict)</w:t>
       </w:r>
       <w:r>
         <w:rPr>
@@ -8366,21 +8272,7 @@
         <w:rPr>
           <w:rFonts w:ascii="Times New Roman" w:hAnsi="Times New Roman" w:cs="Times New Roman"/>
         </w:rPr>
-        <w:t xml:space="preserve">(e.g. </w:t>
-      </w:r>
-      <w:proofErr w:type="spellStart"/>
-      <w:r>
-        <w:rPr>
-          <w:rFonts w:ascii="Times New Roman" w:hAnsi="Times New Roman" w:cs="Times New Roman"/>
-        </w:rPr>
-        <w:t>LightGBM</w:t>
-      </w:r>
-      <w:proofErr w:type="spellEnd"/>
-      <w:r>
-        <w:rPr>
-          <w:rFonts w:ascii="Times New Roman" w:hAnsi="Times New Roman" w:cs="Times New Roman"/>
-        </w:rPr>
-        <w:t xml:space="preserve">) to obtain the </w:t>
+        <w:t xml:space="preserve">(e.g. LightGBM) to obtain the </w:t>
       </w:r>
       <w:r>
         <w:rPr>
@@ -8967,7 +8859,19 @@
         <w:rPr>
           <w:rFonts w:ascii="Times New Roman" w:hAnsi="Times New Roman" w:cs="Times New Roman"/>
         </w:rPr>
-        <w:t xml:space="preserve"> Maintains a verifiable link between design elements and the originating system requirements. Each route, data object, and process aligns with its corresponding FR/NFR identifier to ensure completeness</w:t>
+        <w:t xml:space="preserve"> Maintains a verifiable link between design elements and the originating system requirements. Each route, data object, and process </w:t>
+      </w:r>
+      <w:r>
+        <w:rPr>
+          <w:rFonts w:ascii="Times New Roman" w:hAnsi="Times New Roman" w:cs="Times New Roman"/>
+        </w:rPr>
+        <w:t>align</w:t>
+      </w:r>
+      <w:r>
+        <w:rPr>
+          <w:rFonts w:ascii="Times New Roman" w:hAnsi="Times New Roman" w:cs="Times New Roman"/>
+        </w:rPr>
+        <w:t xml:space="preserve"> with its corresponding FR/NFR identifier to ensure completeness</w:t>
       </w:r>
       <w:r>
         <w:rPr>
@@ -9603,27 +9507,7 @@
                 <w:sz w:val="20"/>
                 <w:szCs w:val="20"/>
               </w:rPr>
-              <w:t>POST /</w:t>
-            </w:r>
-            <w:proofErr w:type="spellStart"/>
-            <w:r>
-              <w:rPr>
-                <w:rFonts w:ascii="Times New Roman" w:hAnsi="Times New Roman" w:cs="Times New Roman"/>
-                <w:color w:val="000000"/>
-                <w:sz w:val="20"/>
-                <w:szCs w:val="20"/>
-              </w:rPr>
-              <w:t>aqi</w:t>
-            </w:r>
-            <w:proofErr w:type="spellEnd"/>
-            <w:r>
-              <w:rPr>
-                <w:rFonts w:ascii="Times New Roman" w:hAnsi="Times New Roman" w:cs="Times New Roman"/>
-                <w:color w:val="000000"/>
-                <w:sz w:val="20"/>
-                <w:szCs w:val="20"/>
-              </w:rPr>
-              <w:t>/refresh</w:t>
+              <w:t>POST /aqi/refresh</w:t>
             </w:r>
           </w:p>
         </w:tc>
@@ -9777,27 +9661,7 @@
                 <w:sz w:val="20"/>
                 <w:szCs w:val="20"/>
               </w:rPr>
-              <w:t>(internal); surfaced via GET /</w:t>
-            </w:r>
-            <w:proofErr w:type="spellStart"/>
-            <w:r>
-              <w:rPr>
-                <w:rFonts w:ascii="Times New Roman" w:hAnsi="Times New Roman" w:cs="Times New Roman"/>
-                <w:color w:val="000000"/>
-                <w:sz w:val="20"/>
-                <w:szCs w:val="20"/>
-              </w:rPr>
-              <w:t>aqi</w:t>
-            </w:r>
-            <w:proofErr w:type="spellEnd"/>
-            <w:r>
-              <w:rPr>
-                <w:rFonts w:ascii="Times New Roman" w:hAnsi="Times New Roman" w:cs="Times New Roman"/>
-                <w:color w:val="000000"/>
-                <w:sz w:val="20"/>
-                <w:szCs w:val="20"/>
-              </w:rPr>
-              <w:t>/historical</w:t>
+              <w:t>(internal); surfaced via GET /aqi/historical</w:t>
             </w:r>
           </w:p>
         </w:tc>
@@ -9923,27 +9787,7 @@
                 <w:sz w:val="20"/>
                 <w:szCs w:val="20"/>
               </w:rPr>
-              <w:t>POST /</w:t>
-            </w:r>
-            <w:proofErr w:type="spellStart"/>
-            <w:r>
-              <w:rPr>
-                <w:rFonts w:ascii="Times New Roman" w:hAnsi="Times New Roman" w:cs="Times New Roman"/>
-                <w:color w:val="000000"/>
-                <w:sz w:val="20"/>
-                <w:szCs w:val="20"/>
-              </w:rPr>
-              <w:t>aqi</w:t>
-            </w:r>
-            <w:proofErr w:type="spellEnd"/>
-            <w:r>
-              <w:rPr>
-                <w:rFonts w:ascii="Times New Roman" w:hAnsi="Times New Roman" w:cs="Times New Roman"/>
-                <w:color w:val="000000"/>
-                <w:sz w:val="20"/>
-                <w:szCs w:val="20"/>
-              </w:rPr>
-              <w:t>/predict (indirect)</w:t>
+              <w:t>POST /aqi/predict (indirect)</w:t>
             </w:r>
           </w:p>
         </w:tc>
@@ -10069,27 +9913,7 @@
                 <w:sz w:val="20"/>
                 <w:szCs w:val="20"/>
               </w:rPr>
-              <w:t>POST /</w:t>
-            </w:r>
-            <w:proofErr w:type="spellStart"/>
-            <w:r>
-              <w:rPr>
-                <w:rFonts w:ascii="Times New Roman" w:hAnsi="Times New Roman" w:cs="Times New Roman"/>
-                <w:color w:val="000000"/>
-                <w:sz w:val="20"/>
-                <w:szCs w:val="20"/>
-              </w:rPr>
-              <w:t>aqi</w:t>
-            </w:r>
-            <w:proofErr w:type="spellEnd"/>
-            <w:r>
-              <w:rPr>
-                <w:rFonts w:ascii="Times New Roman" w:hAnsi="Times New Roman" w:cs="Times New Roman"/>
-                <w:color w:val="000000"/>
-                <w:sz w:val="20"/>
-                <w:szCs w:val="20"/>
-              </w:rPr>
-              <w:t>/predict</w:t>
+              <w:t>POST /aqi/predict</w:t>
             </w:r>
             <w:r>
               <w:rPr>
@@ -10243,27 +10067,7 @@
                 <w:sz w:val="20"/>
                 <w:szCs w:val="20"/>
               </w:rPr>
-              <w:t>POST /</w:t>
-            </w:r>
-            <w:proofErr w:type="spellStart"/>
-            <w:r>
-              <w:rPr>
-                <w:rFonts w:ascii="Times New Roman" w:hAnsi="Times New Roman" w:cs="Times New Roman"/>
-                <w:color w:val="000000"/>
-                <w:sz w:val="20"/>
-                <w:szCs w:val="20"/>
-              </w:rPr>
-              <w:t>aqi</w:t>
-            </w:r>
-            <w:proofErr w:type="spellEnd"/>
-            <w:r>
-              <w:rPr>
-                <w:rFonts w:ascii="Times New Roman" w:hAnsi="Times New Roman" w:cs="Times New Roman"/>
-                <w:color w:val="000000"/>
-                <w:sz w:val="20"/>
-                <w:szCs w:val="20"/>
-              </w:rPr>
-              <w:t>/predict</w:t>
+              <w:t>POST /aqi/predict</w:t>
             </w:r>
           </w:p>
         </w:tc>
@@ -10389,27 +10193,7 @@
                 <w:sz w:val="20"/>
                 <w:szCs w:val="20"/>
               </w:rPr>
-              <w:t>POST /</w:t>
-            </w:r>
-            <w:proofErr w:type="spellStart"/>
-            <w:r>
-              <w:rPr>
-                <w:rFonts w:ascii="Times New Roman" w:hAnsi="Times New Roman" w:cs="Times New Roman"/>
-                <w:color w:val="000000"/>
-                <w:sz w:val="20"/>
-                <w:szCs w:val="20"/>
-              </w:rPr>
-              <w:t>aqi</w:t>
-            </w:r>
-            <w:proofErr w:type="spellEnd"/>
-            <w:r>
-              <w:rPr>
-                <w:rFonts w:ascii="Times New Roman" w:hAnsi="Times New Roman" w:cs="Times New Roman"/>
-                <w:color w:val="000000"/>
-                <w:sz w:val="20"/>
-                <w:szCs w:val="20"/>
-              </w:rPr>
-              <w:t>/predict</w:t>
+              <w:t>POST /aqi/predict</w:t>
             </w:r>
           </w:p>
         </w:tc>
@@ -10681,47 +10465,7 @@
                 <w:sz w:val="20"/>
                 <w:szCs w:val="20"/>
               </w:rPr>
-              <w:t>GET /</w:t>
-            </w:r>
-            <w:proofErr w:type="spellStart"/>
-            <w:r>
-              <w:rPr>
-                <w:rFonts w:ascii="Times New Roman" w:hAnsi="Times New Roman" w:cs="Times New Roman"/>
-                <w:color w:val="000000"/>
-                <w:sz w:val="20"/>
-                <w:szCs w:val="20"/>
-              </w:rPr>
-              <w:t>aqi</w:t>
-            </w:r>
-            <w:proofErr w:type="spellEnd"/>
-            <w:r>
-              <w:rPr>
-                <w:rFonts w:ascii="Times New Roman" w:hAnsi="Times New Roman" w:cs="Times New Roman"/>
-                <w:color w:val="000000"/>
-                <w:sz w:val="20"/>
-                <w:szCs w:val="20"/>
-              </w:rPr>
-              <w:t>/historical; POST /</w:t>
-            </w:r>
-            <w:proofErr w:type="spellStart"/>
-            <w:r>
-              <w:rPr>
-                <w:rFonts w:ascii="Times New Roman" w:hAnsi="Times New Roman" w:cs="Times New Roman"/>
-                <w:color w:val="000000"/>
-                <w:sz w:val="20"/>
-                <w:szCs w:val="20"/>
-              </w:rPr>
-              <w:t>aqi</w:t>
-            </w:r>
-            <w:proofErr w:type="spellEnd"/>
-            <w:r>
-              <w:rPr>
-                <w:rFonts w:ascii="Times New Roman" w:hAnsi="Times New Roman" w:cs="Times New Roman"/>
-                <w:color w:val="000000"/>
-                <w:sz w:val="20"/>
-                <w:szCs w:val="20"/>
-              </w:rPr>
-              <w:t>/predict</w:t>
+              <w:t>GET /aqi/historical; POST /aqi/predict</w:t>
             </w:r>
           </w:p>
         </w:tc>
@@ -10857,67 +10601,7 @@
                 <w:sz w:val="20"/>
                 <w:szCs w:val="20"/>
               </w:rPr>
-              <w:t>POST /</w:t>
-            </w:r>
-            <w:proofErr w:type="spellStart"/>
-            <w:r>
-              <w:rPr>
-                <w:rFonts w:ascii="Times New Roman" w:hAnsi="Times New Roman" w:cs="Times New Roman"/>
-                <w:color w:val="000000"/>
-                <w:sz w:val="20"/>
-                <w:szCs w:val="20"/>
-              </w:rPr>
-              <w:t>aqi</w:t>
-            </w:r>
-            <w:proofErr w:type="spellEnd"/>
-            <w:r>
-              <w:rPr>
-                <w:rFonts w:ascii="Times New Roman" w:hAnsi="Times New Roman" w:cs="Times New Roman"/>
-                <w:color w:val="000000"/>
-                <w:sz w:val="20"/>
-                <w:szCs w:val="20"/>
-              </w:rPr>
-              <w:t>/refresh; GET /</w:t>
-            </w:r>
-            <w:proofErr w:type="spellStart"/>
-            <w:r>
-              <w:rPr>
-                <w:rFonts w:ascii="Times New Roman" w:hAnsi="Times New Roman" w:cs="Times New Roman"/>
-                <w:color w:val="000000"/>
-                <w:sz w:val="20"/>
-                <w:szCs w:val="20"/>
-              </w:rPr>
-              <w:t>aqi</w:t>
-            </w:r>
-            <w:proofErr w:type="spellEnd"/>
-            <w:r>
-              <w:rPr>
-                <w:rFonts w:ascii="Times New Roman" w:hAnsi="Times New Roman" w:cs="Times New Roman"/>
-                <w:color w:val="000000"/>
-                <w:sz w:val="20"/>
-                <w:szCs w:val="20"/>
-              </w:rPr>
-              <w:t>/historical; POST /</w:t>
-            </w:r>
-            <w:proofErr w:type="spellStart"/>
-            <w:r>
-              <w:rPr>
-                <w:rFonts w:ascii="Times New Roman" w:hAnsi="Times New Roman" w:cs="Times New Roman"/>
-                <w:color w:val="000000"/>
-                <w:sz w:val="20"/>
-                <w:szCs w:val="20"/>
-              </w:rPr>
-              <w:t>aqi</w:t>
-            </w:r>
-            <w:proofErr w:type="spellEnd"/>
-            <w:r>
-              <w:rPr>
-                <w:rFonts w:ascii="Times New Roman" w:hAnsi="Times New Roman" w:cs="Times New Roman"/>
-                <w:color w:val="000000"/>
-                <w:sz w:val="20"/>
-                <w:szCs w:val="20"/>
-              </w:rPr>
-              <w:t>/predict</w:t>
+              <w:t>POST /aqi/refresh; GET /aqi/historical; POST /aqi/predict</w:t>
             </w:r>
           </w:p>
         </w:tc>
@@ -11334,27 +11018,7 @@
                 <w:sz w:val="20"/>
                 <w:szCs w:val="20"/>
               </w:rPr>
-              <w:t>POST /</w:t>
-            </w:r>
-            <w:proofErr w:type="spellStart"/>
-            <w:r>
-              <w:rPr>
-                <w:rFonts w:ascii="Times New Roman" w:hAnsi="Times New Roman" w:cs="Times New Roman"/>
-                <w:color w:val="000000"/>
-                <w:sz w:val="20"/>
-                <w:szCs w:val="20"/>
-              </w:rPr>
-              <w:t>aqi</w:t>
-            </w:r>
-            <w:proofErr w:type="spellEnd"/>
-            <w:r>
-              <w:rPr>
-                <w:rFonts w:ascii="Times New Roman" w:hAnsi="Times New Roman" w:cs="Times New Roman"/>
-                <w:color w:val="000000"/>
-                <w:sz w:val="20"/>
-                <w:szCs w:val="20"/>
-              </w:rPr>
-              <w:t>/refresh</w:t>
+              <w:t>POST /aqi/refresh</w:t>
             </w:r>
           </w:p>
         </w:tc>
@@ -11749,25 +11413,7 @@
                 <w:sz w:val="20"/>
                 <w:szCs w:val="20"/>
               </w:rPr>
-              <w:t>Use distinct EPA/</w:t>
-            </w:r>
-            <w:proofErr w:type="spellStart"/>
-            <w:r>
-              <w:rPr>
-                <w:rFonts w:ascii="Times New Roman" w:hAnsi="Times New Roman" w:cs="Times New Roman"/>
-                <w:sz w:val="20"/>
-                <w:szCs w:val="20"/>
-              </w:rPr>
-              <w:t>AirNow</w:t>
-            </w:r>
-            <w:proofErr w:type="spellEnd"/>
-            <w:r>
-              <w:rPr>
-                <w:rFonts w:ascii="Times New Roman" w:hAnsi="Times New Roman" w:cs="Times New Roman"/>
-                <w:sz w:val="20"/>
-                <w:szCs w:val="20"/>
-              </w:rPr>
-              <w:t xml:space="preserve"> colors per category.</w:t>
+              <w:t>Use distinct EPA/AirNow colors per category.</w:t>
             </w:r>
           </w:p>
         </w:tc>
@@ -12099,27 +11745,7 @@
                 <w:sz w:val="20"/>
                 <w:szCs w:val="20"/>
               </w:rPr>
-              <w:t>POST /</w:t>
-            </w:r>
-            <w:proofErr w:type="spellStart"/>
-            <w:r>
-              <w:rPr>
-                <w:rFonts w:ascii="Times New Roman" w:hAnsi="Times New Roman" w:cs="Times New Roman"/>
-                <w:color w:val="000000"/>
-                <w:sz w:val="20"/>
-                <w:szCs w:val="20"/>
-              </w:rPr>
-              <w:t>aqi</w:t>
-            </w:r>
-            <w:proofErr w:type="spellEnd"/>
-            <w:r>
-              <w:rPr>
-                <w:rFonts w:ascii="Times New Roman" w:hAnsi="Times New Roman" w:cs="Times New Roman"/>
-                <w:color w:val="000000"/>
-                <w:sz w:val="20"/>
-                <w:szCs w:val="20"/>
-              </w:rPr>
-              <w:t>/refresh</w:t>
+              <w:t>POST /aqi/refresh</w:t>
             </w:r>
           </w:p>
         </w:tc>
@@ -12493,7 +12119,6 @@
               </w:rPr>
               <w:t xml:space="preserve">Shared Logger &amp; Formatter </w:t>
             </w:r>
-            <w:proofErr w:type="spellStart"/>
             <w:r>
               <w:rPr>
                 <w:rFonts w:ascii="Times New Roman" w:hAnsi="Times New Roman" w:cs="Times New Roman"/>
@@ -12501,9 +12126,8 @@
                 <w:sz w:val="20"/>
                 <w:szCs w:val="20"/>
               </w:rPr>
-              <w:t>Congifuration</w:t>
-            </w:r>
-            <w:proofErr w:type="spellEnd"/>
+              <w:t>Configuration</w:t>
+            </w:r>
           </w:p>
         </w:tc>
         <w:tc>
@@ -12862,13 +12486,13 @@
         <w:tblLook w:val="04A0" w:firstRow="1" w:lastRow="0" w:firstColumn="1" w:lastColumn="0" w:noHBand="0" w:noVBand="1"/>
       </w:tblPr>
       <w:tblGrid>
-        <w:gridCol w:w="1170"/>
-        <w:gridCol w:w="1186"/>
+        <w:gridCol w:w="1162"/>
+        <w:gridCol w:w="1185"/>
         <w:gridCol w:w="1216"/>
-        <w:gridCol w:w="1202"/>
+        <w:gridCol w:w="1216"/>
         <w:gridCol w:w="1483"/>
-        <w:gridCol w:w="1550"/>
-        <w:gridCol w:w="1543"/>
+        <w:gridCol w:w="1548"/>
+        <w:gridCol w:w="1540"/>
       </w:tblGrid>
       <w:tr>
         <w:trPr>
@@ -13773,7 +13397,25 @@
                 <w:sz w:val="24"/>
                 <w:szCs w:val="24"/>
               </w:rPr>
-              <w:t>()</w:t>
+              <w:t>(</w:t>
+            </w:r>
+            <w:r>
+              <w:rPr>
+                <w:rFonts w:ascii="Times New Roman" w:hAnsi="Times New Roman" w:cs="Times New Roman"/>
+                <w:bCs/>
+                <w:sz w:val="24"/>
+                <w:szCs w:val="24"/>
+              </w:rPr>
+              <w:t>973a557</w:t>
+            </w:r>
+            <w:r>
+              <w:rPr>
+                <w:rFonts w:ascii="Times New Roman" w:hAnsi="Times New Roman" w:cs="Times New Roman"/>
+                <w:bCs/>
+                <w:sz w:val="24"/>
+                <w:szCs w:val="24"/>
+              </w:rPr>
+              <w:t>)</w:t>
             </w:r>
           </w:p>
         </w:tc>
@@ -13906,6 +13548,15 @@
                 <w:szCs w:val="24"/>
               </w:rPr>
             </w:pPr>
+            <w:r>
+              <w:rPr>
+                <w:rFonts w:ascii="Times New Roman" w:hAnsi="Times New Roman" w:cs="Times New Roman"/>
+                <w:bCs/>
+                <w:sz w:val="24"/>
+                <w:szCs w:val="24"/>
+              </w:rPr>
+              <w:t>11/06/25</w:t>
+            </w:r>
           </w:p>
         </w:tc>
         <w:tc>
@@ -13924,6 +13575,36 @@
                 <w:szCs w:val="24"/>
               </w:rPr>
             </w:pPr>
+            <w:r>
+              <w:rPr>
+                <w:rFonts w:ascii="Times New Roman" w:hAnsi="Times New Roman" w:cs="Times New Roman"/>
+                <w:bCs/>
+                <w:sz w:val="24"/>
+                <w:szCs w:val="24"/>
+              </w:rPr>
+              <w:t>v0.4</w:t>
+            </w:r>
+          </w:p>
+          <w:p>
+            <w:pPr>
+              <w:spacing w:after="0" w:line="276" w:lineRule="auto"/>
+              <w:jc w:val="center"/>
+              <w:rPr>
+                <w:rFonts w:ascii="Times New Roman" w:hAnsi="Times New Roman" w:cs="Times New Roman"/>
+                <w:bCs/>
+                <w:sz w:val="24"/>
+                <w:szCs w:val="24"/>
+              </w:rPr>
+            </w:pPr>
+            <w:r>
+              <w:rPr>
+                <w:rFonts w:ascii="Times New Roman" w:hAnsi="Times New Roman" w:cs="Times New Roman"/>
+                <w:bCs/>
+                <w:sz w:val="24"/>
+                <w:szCs w:val="24"/>
+              </w:rPr>
+              <w:t>(973a557)</w:t>
+            </w:r>
           </w:p>
         </w:tc>
         <w:tc>
@@ -13942,6 +13623,63 @@
                 <w:szCs w:val="24"/>
               </w:rPr>
             </w:pPr>
+            <w:r>
+              <w:rPr>
+                <w:rFonts w:ascii="Times New Roman" w:hAnsi="Times New Roman" w:cs="Times New Roman"/>
+                <w:bCs/>
+                <w:sz w:val="24"/>
+                <w:szCs w:val="24"/>
+              </w:rPr>
+              <w:t>v0.</w:t>
+            </w:r>
+            <w:r>
+              <w:rPr>
+                <w:rFonts w:ascii="Times New Roman" w:hAnsi="Times New Roman" w:cs="Times New Roman"/>
+                <w:bCs/>
+                <w:sz w:val="24"/>
+                <w:szCs w:val="24"/>
+              </w:rPr>
+              <w:t>5</w:t>
+            </w:r>
+          </w:p>
+          <w:p>
+            <w:pPr>
+              <w:spacing w:after="0" w:line="276" w:lineRule="auto"/>
+              <w:jc w:val="center"/>
+              <w:rPr>
+                <w:rFonts w:ascii="Times New Roman" w:hAnsi="Times New Roman" w:cs="Times New Roman"/>
+                <w:bCs/>
+                <w:sz w:val="24"/>
+                <w:szCs w:val="24"/>
+              </w:rPr>
+            </w:pPr>
+            <w:r>
+              <w:rPr>
+                <w:rFonts w:ascii="Times New Roman" w:hAnsi="Times New Roman" w:cs="Times New Roman"/>
+                <w:bCs/>
+                <w:sz w:val="24"/>
+                <w:szCs w:val="24"/>
+              </w:rPr>
+              <w:t>(</w:t>
+            </w:r>
+            <w:r>
+              <w:rPr>
+                <w:rFonts w:ascii="Times New Roman" w:hAnsi="Times New Roman" w:cs="Times New Roman"/>
+                <w:bCs/>
+                <w:sz w:val="24"/>
+                <w:szCs w:val="24"/>
+              </w:rPr>
+              <w:t>663b863</w:t>
+            </w:r>
+            <w:r>
+              <w:rPr>
+                <w:rFonts w:ascii="Times New Roman" w:hAnsi="Times New Roman" w:cs="Times New Roman"/>
+                <w:bCs/>
+                <w:sz w:val="24"/>
+                <w:szCs w:val="24"/>
+              </w:rPr>
+              <w:t>)</w:t>
+            </w:r>
           </w:p>
         </w:tc>
         <w:tc>
@@ -13960,6 +13698,15 @@
                 <w:szCs w:val="24"/>
               </w:rPr>
             </w:pPr>
+            <w:r>
+              <w:rPr>
+                <w:rFonts w:ascii="Times New Roman" w:hAnsi="Times New Roman" w:cs="Times New Roman"/>
+                <w:bCs/>
+                <w:sz w:val="24"/>
+                <w:szCs w:val="24"/>
+              </w:rPr>
+              <w:t>Jay Chung (cwc130330)</w:t>
+            </w:r>
           </w:p>
         </w:tc>
         <w:tc>
@@ -13978,6 +13725,24 @@
                 <w:szCs w:val="24"/>
               </w:rPr>
             </w:pPr>
+            <w:r>
+              <w:rPr>
+                <w:rFonts w:ascii="Times New Roman" w:hAnsi="Times New Roman" w:cs="Times New Roman"/>
+                <w:bCs/>
+                <w:sz w:val="24"/>
+                <w:szCs w:val="24"/>
+              </w:rPr>
+              <w:t>Corrected textual errors</w:t>
+            </w:r>
+            <w:r>
+              <w:rPr>
+                <w:rFonts w:ascii="Times New Roman" w:hAnsi="Times New Roman" w:cs="Times New Roman"/>
+                <w:bCs/>
+                <w:sz w:val="24"/>
+                <w:szCs w:val="24"/>
+              </w:rPr>
+              <w:t>.</w:t>
+            </w:r>
           </w:p>
         </w:tc>
         <w:tc>
@@ -13996,6 +13761,15 @@
                 <w:szCs w:val="24"/>
               </w:rPr>
             </w:pPr>
+            <w:r>
+              <w:rPr>
+                <w:rFonts w:ascii="Times New Roman" w:hAnsi="Times New Roman" w:cs="Times New Roman"/>
+                <w:bCs/>
+                <w:sz w:val="24"/>
+                <w:szCs w:val="24"/>
+              </w:rPr>
+              <w:t>All Team Members</w:t>
+            </w:r>
           </w:p>
         </w:tc>
       </w:tr>
@@ -14302,6 +14076,15 @@
               </w:rPr>
               <w:t>5077f05..</w:t>
             </w:r>
+            <w:r>
+              <w:rPr>
+                <w:rFonts w:ascii="Times New Roman" w:hAnsi="Times New Roman" w:cs="Times New Roman"/>
+                <w:bCs/>
+                <w:sz w:val="24"/>
+                <w:szCs w:val="24"/>
+              </w:rPr>
+              <w:t>973a557</w:t>
+            </w:r>
           </w:p>
         </w:tc>
       </w:tr>
@@ -14333,6 +14116,7 @@
         <w:tc>
           <w:tcPr>
             <w:tcW w:w="7560" w:type="dxa"/>
+            <w:vAlign w:val="center"/>
           </w:tcPr>
           <w:p>
             <w:pPr>
@@ -14344,6 +14128,40 @@
                 <w:szCs w:val="24"/>
               </w:rPr>
             </w:pPr>
+            <w:r>
+              <w:rPr>
+                <w:rFonts w:ascii="Times New Roman" w:hAnsi="Times New Roman" w:cs="Times New Roman"/>
+                <w:sz w:val="24"/>
+                <w:szCs w:val="24"/>
+              </w:rPr>
+              <w:t>https://github.com/cchung7/rtx_team1/compare</w:t>
+            </w:r>
+            <w:r>
+              <w:rPr>
+                <w:rFonts w:ascii="Times New Roman" w:hAnsi="Times New Roman" w:cs="Times New Roman"/>
+                <w:sz w:val="24"/>
+                <w:szCs w:val="24"/>
+              </w:rPr>
+              <w:t>/</w:t>
+            </w:r>
+            <w:r>
+              <w:rPr>
+                <w:rFonts w:ascii="Times New Roman" w:hAnsi="Times New Roman" w:cs="Times New Roman"/>
+                <w:bCs/>
+                <w:sz w:val="24"/>
+                <w:szCs w:val="24"/>
+              </w:rPr>
+              <w:t>973a557</w:t>
+            </w:r>
+            <w:r>
+              <w:rPr>
+                <w:rFonts w:ascii="Times New Roman" w:hAnsi="Times New Roman" w:cs="Times New Roman"/>
+                <w:bCs/>
+                <w:sz w:val="24"/>
+                <w:szCs w:val="24"/>
+              </w:rPr>
+              <w:t>..663b863</w:t>
+            </w:r>
           </w:p>
         </w:tc>
       </w:tr>
@@ -14607,25 +14425,7 @@
           <w:sz w:val="24"/>
           <w:szCs w:val="24"/>
         </w:rPr>
-        <w:t xml:space="preserve"> (e.g. </w:t>
-      </w:r>
-      <w:proofErr w:type="spellStart"/>
-      <w:r>
-        <w:rPr>
-          <w:rFonts w:ascii="Times New Roman" w:hAnsi="Times New Roman" w:cs="Times New Roman"/>
-          <w:sz w:val="24"/>
-          <w:szCs w:val="24"/>
-        </w:rPr>
-        <w:t>LightGBM</w:t>
-      </w:r>
-      <w:proofErr w:type="spellEnd"/>
-      <w:r>
-        <w:rPr>
-          <w:rFonts w:ascii="Times New Roman" w:hAnsi="Times New Roman" w:cs="Times New Roman"/>
-          <w:sz w:val="24"/>
-          <w:szCs w:val="24"/>
-        </w:rPr>
-        <w:t>-Regressor)</w:t>
+        <w:t xml:space="preserve"> (e.g. LightGBM-Regressor)</w:t>
       </w:r>
       <w:r>
         <w:rPr>

</xml_diff>